<commit_message>
Ended 3thd networks lab
</commit_message>
<xml_diff>
--- a/2 course/Networks/3/LAB.docx
+++ b/2 course/Networks/3/LAB.docx
@@ -1244,7 +1244,19 @@
         </w:rPr>
       </w:pPr>
       <w:r>
-        <w:t xml:space="preserve">-ping </w:t>
+        <w:rPr>
+          <w:lang w:val="ru-RU"/>
+        </w:rPr>
+        <w:t>-</w:t>
+      </w:r>
+      <w:r>
+        <w:t>ping</w:t>
+      </w:r>
+      <w:r>
+        <w:rPr>
+          <w:lang w:val="ru-RU"/>
+        </w:rPr>
+        <w:t xml:space="preserve"> </w:t>
       </w:r>
       <w:r>
         <w:rPr>
@@ -1425,6 +1437,9 @@
         </w:rPr>
       </w:pPr>
       <w:r>
+        <w:rPr>
+          <w:lang w:val="ru-RU"/>
+        </w:rPr>
         <w:lastRenderedPageBreak/>
         <w:t>-</w:t>
       </w:r>
@@ -1435,7 +1450,13 @@
         <w:t xml:space="preserve">отфильтровать по </w:t>
       </w:r>
       <w:r>
-        <w:t xml:space="preserve">broadcast </w:t>
+        <w:t>broadcast</w:t>
+      </w:r>
+      <w:r>
+        <w:rPr>
+          <w:lang w:val="ru-RU"/>
+        </w:rPr>
+        <w:t xml:space="preserve"> </w:t>
       </w:r>
       <w:r>
         <w:rPr>
@@ -1489,8 +1510,6 @@
           </wp:inline>
         </w:drawing>
       </w:r>
-      <w:bookmarkStart w:id="0" w:name="_GoBack"/>
-      <w:bookmarkEnd w:id="0"/>
     </w:p>
     <w:p>
       <w:pPr>
@@ -1569,10 +1588,2878 @@
     </w:p>
     <w:p>
       <w:pPr>
+        <w:pStyle w:val="ListParagraph"/>
         <w:rPr>
           <w:lang w:val="ru-RU"/>
         </w:rPr>
       </w:pPr>
+    </w:p>
+    <w:p>
+      <w:pPr>
+        <w:pStyle w:val="ListParagraph"/>
+        <w:rPr>
+          <w:lang w:val="ru-RU"/>
+        </w:rPr>
+      </w:pPr>
+    </w:p>
+    <w:tbl>
+      <w:tblPr>
+        <w:tblpPr w:leftFromText="180" w:rightFromText="180" w:vertAnchor="text" w:horzAnchor="margin" w:tblpXSpec="center" w:tblpY="316"/>
+        <w:tblW w:w="10585" w:type="dxa"/>
+        <w:tblLook w:val="04A0" w:firstRow="1" w:lastRow="0" w:firstColumn="1" w:lastColumn="0" w:noHBand="0" w:noVBand="1"/>
+      </w:tblPr>
+      <w:tblGrid>
+        <w:gridCol w:w="663"/>
+        <w:gridCol w:w="445"/>
+        <w:gridCol w:w="663"/>
+        <w:gridCol w:w="774"/>
+        <w:gridCol w:w="551"/>
+        <w:gridCol w:w="1220"/>
+        <w:gridCol w:w="585"/>
+        <w:gridCol w:w="774"/>
+        <w:gridCol w:w="941"/>
+        <w:gridCol w:w="774"/>
+        <w:gridCol w:w="1220"/>
+        <w:gridCol w:w="949"/>
+        <w:gridCol w:w="984"/>
+        <w:gridCol w:w="830"/>
+      </w:tblGrid>
+      <w:tr>
+        <w:trPr>
+          <w:trHeight w:val="238"/>
+        </w:trPr>
+        <w:tc>
+          <w:tcPr>
+            <w:tcW w:w="617" w:type="dxa"/>
+            <w:tcBorders>
+              <w:top w:val="single" w:sz="4" w:space="0" w:color="auto"/>
+              <w:left w:val="single" w:sz="4" w:space="0" w:color="auto"/>
+              <w:bottom w:val="single" w:sz="4" w:space="0" w:color="auto"/>
+              <w:right w:val="single" w:sz="4" w:space="0" w:color="auto"/>
+            </w:tcBorders>
+            <w:shd w:val="clear" w:color="auto" w:fill="auto"/>
+            <w:noWrap/>
+            <w:vAlign w:val="center"/>
+            <w:hideMark/>
+          </w:tcPr>
+          <w:p>
+            <w:pPr>
+              <w:spacing w:after="0" w:line="240" w:lineRule="auto"/>
+              <w:jc w:val="center"/>
+              <w:rPr>
+                <w:rFonts w:ascii="Calibri" w:eastAsia="Times New Roman" w:hAnsi="Calibri" w:cs="Calibri"/>
+                <w:color w:val="000000"/>
+              </w:rPr>
+            </w:pPr>
+            <w:r>
+              <w:rPr>
+                <w:rFonts w:ascii="Calibri" w:eastAsia="Times New Roman" w:hAnsi="Calibri" w:cs="Calibri"/>
+                <w:color w:val="000000"/>
+              </w:rPr>
+              <w:lastRenderedPageBreak/>
+              <w:t>L</w:t>
+            </w:r>
+          </w:p>
+        </w:tc>
+        <w:tc>
+          <w:tcPr>
+            <w:tcW w:w="414" w:type="dxa"/>
+            <w:tcBorders>
+              <w:top w:val="single" w:sz="4" w:space="0" w:color="auto"/>
+              <w:left w:val="nil"/>
+              <w:bottom w:val="single" w:sz="4" w:space="0" w:color="auto"/>
+              <w:right w:val="single" w:sz="4" w:space="0" w:color="auto"/>
+            </w:tcBorders>
+            <w:shd w:val="clear" w:color="auto" w:fill="auto"/>
+            <w:noWrap/>
+            <w:vAlign w:val="center"/>
+            <w:hideMark/>
+          </w:tcPr>
+          <w:p>
+            <w:pPr>
+              <w:spacing w:after="0" w:line="240" w:lineRule="auto"/>
+              <w:jc w:val="center"/>
+              <w:rPr>
+                <w:rFonts w:ascii="Calibri" w:eastAsia="Times New Roman" w:hAnsi="Calibri" w:cs="Calibri"/>
+                <w:color w:val="000000"/>
+              </w:rPr>
+            </w:pPr>
+            <w:r>
+              <w:rPr>
+                <w:rFonts w:ascii="Calibri" w:eastAsia="Times New Roman" w:hAnsi="Calibri" w:cs="Calibri"/>
+                <w:color w:val="000000"/>
+              </w:rPr>
+              <w:t>Ns</w:t>
+            </w:r>
+          </w:p>
+        </w:tc>
+        <w:tc>
+          <w:tcPr>
+            <w:tcW w:w="617" w:type="dxa"/>
+            <w:tcBorders>
+              <w:top w:val="single" w:sz="4" w:space="0" w:color="auto"/>
+              <w:left w:val="nil"/>
+              <w:bottom w:val="single" w:sz="4" w:space="0" w:color="auto"/>
+              <w:right w:val="single" w:sz="4" w:space="0" w:color="auto"/>
+            </w:tcBorders>
+            <w:shd w:val="clear" w:color="auto" w:fill="auto"/>
+            <w:noWrap/>
+            <w:vAlign w:val="center"/>
+            <w:hideMark/>
+          </w:tcPr>
+          <w:p>
+            <w:pPr>
+              <w:spacing w:after="0" w:line="240" w:lineRule="auto"/>
+              <w:jc w:val="center"/>
+              <w:rPr>
+                <w:rFonts w:ascii="Calibri" w:eastAsia="Times New Roman" w:hAnsi="Calibri" w:cs="Calibri"/>
+                <w:color w:val="000000"/>
+              </w:rPr>
+            </w:pPr>
+            <w:proofErr w:type="spellStart"/>
+            <w:r>
+              <w:rPr>
+                <w:rFonts w:ascii="Calibri" w:eastAsia="Times New Roman" w:hAnsi="Calibri" w:cs="Calibri"/>
+                <w:color w:val="000000"/>
+              </w:rPr>
+              <w:t>Nk</w:t>
+            </w:r>
+            <w:proofErr w:type="spellEnd"/>
+          </w:p>
+        </w:tc>
+        <w:tc>
+          <w:tcPr>
+            <w:tcW w:w="720" w:type="dxa"/>
+            <w:tcBorders>
+              <w:top w:val="single" w:sz="4" w:space="0" w:color="auto"/>
+              <w:left w:val="nil"/>
+              <w:bottom w:val="single" w:sz="4" w:space="0" w:color="auto"/>
+              <w:right w:val="single" w:sz="4" w:space="0" w:color="auto"/>
+            </w:tcBorders>
+            <w:shd w:val="clear" w:color="auto" w:fill="auto"/>
+            <w:noWrap/>
+            <w:vAlign w:val="center"/>
+            <w:hideMark/>
+          </w:tcPr>
+          <w:p>
+            <w:pPr>
+              <w:spacing w:after="0" w:line="240" w:lineRule="auto"/>
+              <w:jc w:val="center"/>
+              <w:rPr>
+                <w:rFonts w:ascii="Calibri" w:eastAsia="Times New Roman" w:hAnsi="Calibri" w:cs="Calibri"/>
+                <w:color w:val="000000"/>
+              </w:rPr>
+            </w:pPr>
+            <w:proofErr w:type="spellStart"/>
+            <w:r>
+              <w:rPr>
+                <w:rFonts w:ascii="Calibri" w:eastAsia="Times New Roman" w:hAnsi="Calibri" w:cs="Calibri"/>
+                <w:color w:val="000000"/>
+              </w:rPr>
+              <w:t>Nk</w:t>
+            </w:r>
+            <w:proofErr w:type="spellEnd"/>
+            <w:r>
+              <w:rPr>
+                <w:rFonts w:ascii="Calibri" w:eastAsia="Times New Roman" w:hAnsi="Calibri" w:cs="Calibri"/>
+                <w:color w:val="000000"/>
+              </w:rPr>
+              <w:t>(b)</w:t>
+            </w:r>
+          </w:p>
+        </w:tc>
+        <w:tc>
+          <w:tcPr>
+            <w:tcW w:w="513" w:type="dxa"/>
+            <w:tcBorders>
+              <w:top w:val="single" w:sz="4" w:space="0" w:color="auto"/>
+              <w:left w:val="nil"/>
+              <w:bottom w:val="single" w:sz="4" w:space="0" w:color="auto"/>
+              <w:right w:val="single" w:sz="4" w:space="0" w:color="auto"/>
+            </w:tcBorders>
+            <w:shd w:val="clear" w:color="auto" w:fill="auto"/>
+            <w:noWrap/>
+            <w:vAlign w:val="center"/>
+            <w:hideMark/>
+          </w:tcPr>
+          <w:p>
+            <w:pPr>
+              <w:spacing w:after="0" w:line="240" w:lineRule="auto"/>
+              <w:jc w:val="center"/>
+              <w:rPr>
+                <w:rFonts w:ascii="Calibri" w:eastAsia="Times New Roman" w:hAnsi="Calibri" w:cs="Calibri"/>
+                <w:color w:val="000000"/>
+              </w:rPr>
+            </w:pPr>
+            <w:r>
+              <w:rPr>
+                <w:rFonts w:ascii="Calibri" w:eastAsia="Times New Roman" w:hAnsi="Calibri" w:cs="Calibri"/>
+                <w:color w:val="000000"/>
+              </w:rPr>
+              <w:t>K</w:t>
+            </w:r>
+          </w:p>
+        </w:tc>
+        <w:tc>
+          <w:tcPr>
+            <w:tcW w:w="1136" w:type="dxa"/>
+            <w:tcBorders>
+              <w:top w:val="single" w:sz="4" w:space="0" w:color="auto"/>
+              <w:left w:val="nil"/>
+              <w:bottom w:val="single" w:sz="4" w:space="0" w:color="auto"/>
+              <w:right w:val="single" w:sz="4" w:space="0" w:color="auto"/>
+            </w:tcBorders>
+            <w:shd w:val="clear" w:color="auto" w:fill="auto"/>
+            <w:noWrap/>
+            <w:vAlign w:val="center"/>
+            <w:hideMark/>
+          </w:tcPr>
+          <w:p>
+            <w:pPr>
+              <w:spacing w:after="0" w:line="240" w:lineRule="auto"/>
+              <w:jc w:val="center"/>
+              <w:rPr>
+                <w:rFonts w:ascii="Calibri" w:eastAsia="Times New Roman" w:hAnsi="Calibri" w:cs="Calibri"/>
+                <w:color w:val="000000"/>
+              </w:rPr>
+            </w:pPr>
+            <w:proofErr w:type="spellStart"/>
+            <w:r>
+              <w:rPr>
+                <w:rFonts w:ascii="Calibri" w:eastAsia="Times New Roman" w:hAnsi="Calibri" w:cs="Calibri"/>
+                <w:color w:val="000000"/>
+              </w:rPr>
+              <w:t>Nps</w:t>
+            </w:r>
+            <w:proofErr w:type="spellEnd"/>
+          </w:p>
+        </w:tc>
+        <w:tc>
+          <w:tcPr>
+            <w:tcW w:w="544" w:type="dxa"/>
+            <w:tcBorders>
+              <w:top w:val="single" w:sz="4" w:space="0" w:color="auto"/>
+              <w:left w:val="nil"/>
+              <w:bottom w:val="single" w:sz="4" w:space="0" w:color="auto"/>
+              <w:right w:val="single" w:sz="4" w:space="0" w:color="auto"/>
+            </w:tcBorders>
+            <w:shd w:val="clear" w:color="auto" w:fill="auto"/>
+            <w:noWrap/>
+            <w:vAlign w:val="center"/>
+            <w:hideMark/>
+          </w:tcPr>
+          <w:p>
+            <w:pPr>
+              <w:spacing w:after="0" w:line="240" w:lineRule="auto"/>
+              <w:jc w:val="center"/>
+              <w:rPr>
+                <w:rFonts w:ascii="Calibri" w:eastAsia="Times New Roman" w:hAnsi="Calibri" w:cs="Calibri"/>
+                <w:color w:val="000000"/>
+              </w:rPr>
+            </w:pPr>
+            <w:proofErr w:type="spellStart"/>
+            <w:r>
+              <w:rPr>
+                <w:rFonts w:ascii="Calibri" w:eastAsia="Times New Roman" w:hAnsi="Calibri" w:cs="Calibri"/>
+                <w:color w:val="000000"/>
+              </w:rPr>
+              <w:t>Nmi</w:t>
+            </w:r>
+            <w:proofErr w:type="spellEnd"/>
+          </w:p>
+        </w:tc>
+        <w:tc>
+          <w:tcPr>
+            <w:tcW w:w="720" w:type="dxa"/>
+            <w:tcBorders>
+              <w:top w:val="single" w:sz="4" w:space="0" w:color="auto"/>
+              <w:left w:val="nil"/>
+              <w:bottom w:val="single" w:sz="4" w:space="0" w:color="auto"/>
+              <w:right w:val="single" w:sz="4" w:space="0" w:color="auto"/>
+            </w:tcBorders>
+            <w:shd w:val="clear" w:color="auto" w:fill="auto"/>
+            <w:noWrap/>
+            <w:vAlign w:val="center"/>
+            <w:hideMark/>
+          </w:tcPr>
+          <w:p>
+            <w:pPr>
+              <w:spacing w:after="0" w:line="240" w:lineRule="auto"/>
+              <w:jc w:val="center"/>
+              <w:rPr>
+                <w:rFonts w:ascii="Calibri" w:eastAsia="Times New Roman" w:hAnsi="Calibri" w:cs="Calibri"/>
+                <w:color w:val="000000"/>
+              </w:rPr>
+            </w:pPr>
+            <w:r>
+              <w:rPr>
+                <w:rFonts w:ascii="Calibri" w:eastAsia="Times New Roman" w:hAnsi="Calibri" w:cs="Calibri"/>
+                <w:color w:val="000000"/>
+              </w:rPr>
+              <w:t>Lk</w:t>
+            </w:r>
+          </w:p>
+        </w:tc>
+        <w:tc>
+          <w:tcPr>
+            <w:tcW w:w="876" w:type="dxa"/>
+            <w:tcBorders>
+              <w:top w:val="single" w:sz="4" w:space="0" w:color="auto"/>
+              <w:left w:val="nil"/>
+              <w:bottom w:val="single" w:sz="4" w:space="0" w:color="auto"/>
+              <w:right w:val="single" w:sz="4" w:space="0" w:color="auto"/>
+            </w:tcBorders>
+            <w:shd w:val="clear" w:color="auto" w:fill="auto"/>
+            <w:noWrap/>
+            <w:vAlign w:val="center"/>
+            <w:hideMark/>
+          </w:tcPr>
+          <w:p>
+            <w:pPr>
+              <w:spacing w:after="0" w:line="240" w:lineRule="auto"/>
+              <w:jc w:val="center"/>
+              <w:rPr>
+                <w:rFonts w:ascii="Calibri" w:eastAsia="Times New Roman" w:hAnsi="Calibri" w:cs="Calibri"/>
+                <w:color w:val="000000"/>
+              </w:rPr>
+            </w:pPr>
+            <w:r>
+              <w:rPr>
+                <w:rFonts w:ascii="Calibri" w:eastAsia="Times New Roman" w:hAnsi="Calibri" w:cs="Calibri"/>
+                <w:color w:val="000000"/>
+              </w:rPr>
+              <w:t>T (</w:t>
+            </w:r>
+            <w:proofErr w:type="spellStart"/>
+            <w:r>
+              <w:rPr>
+                <w:rFonts w:ascii="Calibri" w:eastAsia="Times New Roman" w:hAnsi="Calibri" w:cs="Calibri"/>
+                <w:color w:val="000000"/>
+              </w:rPr>
+              <w:t>мкс</w:t>
+            </w:r>
+            <w:proofErr w:type="spellEnd"/>
+            <w:r>
+              <w:rPr>
+                <w:rFonts w:ascii="Calibri" w:eastAsia="Times New Roman" w:hAnsi="Calibri" w:cs="Calibri"/>
+                <w:color w:val="000000"/>
+              </w:rPr>
+              <w:t>)</w:t>
+            </w:r>
+          </w:p>
+        </w:tc>
+        <w:tc>
+          <w:tcPr>
+            <w:tcW w:w="720" w:type="dxa"/>
+            <w:tcBorders>
+              <w:top w:val="single" w:sz="4" w:space="0" w:color="auto"/>
+              <w:left w:val="nil"/>
+              <w:bottom w:val="single" w:sz="4" w:space="0" w:color="auto"/>
+              <w:right w:val="single" w:sz="4" w:space="0" w:color="auto"/>
+            </w:tcBorders>
+            <w:shd w:val="clear" w:color="auto" w:fill="auto"/>
+            <w:noWrap/>
+            <w:vAlign w:val="center"/>
+            <w:hideMark/>
+          </w:tcPr>
+          <w:p>
+            <w:pPr>
+              <w:spacing w:after="0" w:line="240" w:lineRule="auto"/>
+              <w:jc w:val="center"/>
+              <w:rPr>
+                <w:rFonts w:ascii="Calibri" w:eastAsia="Times New Roman" w:hAnsi="Calibri" w:cs="Calibri"/>
+                <w:color w:val="000000"/>
+              </w:rPr>
+            </w:pPr>
+            <w:r>
+              <w:rPr>
+                <w:rFonts w:ascii="Calibri" w:eastAsia="Times New Roman" w:hAnsi="Calibri" w:cs="Calibri"/>
+                <w:color w:val="000000"/>
+              </w:rPr>
+              <w:t>F(fps)</w:t>
+            </w:r>
+          </w:p>
+        </w:tc>
+        <w:tc>
+          <w:tcPr>
+            <w:tcW w:w="1136" w:type="dxa"/>
+            <w:tcBorders>
+              <w:top w:val="single" w:sz="4" w:space="0" w:color="auto"/>
+              <w:left w:val="nil"/>
+              <w:bottom w:val="single" w:sz="4" w:space="0" w:color="auto"/>
+              <w:right w:val="single" w:sz="4" w:space="0" w:color="auto"/>
+            </w:tcBorders>
+            <w:shd w:val="clear" w:color="auto" w:fill="auto"/>
+            <w:noWrap/>
+            <w:vAlign w:val="center"/>
+            <w:hideMark/>
+          </w:tcPr>
+          <w:p>
+            <w:pPr>
+              <w:spacing w:after="0" w:line="240" w:lineRule="auto"/>
+              <w:jc w:val="center"/>
+              <w:rPr>
+                <w:rFonts w:ascii="Calibri" w:eastAsia="Times New Roman" w:hAnsi="Calibri" w:cs="Calibri"/>
+                <w:color w:val="000000"/>
+              </w:rPr>
+            </w:pPr>
+            <w:r>
+              <w:rPr>
+                <w:rFonts w:ascii="Calibri" w:eastAsia="Times New Roman" w:hAnsi="Calibri" w:cs="Calibri"/>
+                <w:color w:val="000000"/>
+              </w:rPr>
+              <w:t>P</w:t>
+            </w:r>
+          </w:p>
+        </w:tc>
+        <w:tc>
+          <w:tcPr>
+            <w:tcW w:w="883" w:type="dxa"/>
+            <w:tcBorders>
+              <w:top w:val="single" w:sz="4" w:space="0" w:color="auto"/>
+              <w:left w:val="nil"/>
+              <w:bottom w:val="single" w:sz="4" w:space="0" w:color="auto"/>
+              <w:right w:val="single" w:sz="4" w:space="0" w:color="auto"/>
+            </w:tcBorders>
+            <w:shd w:val="clear" w:color="auto" w:fill="auto"/>
+            <w:noWrap/>
+            <w:vAlign w:val="center"/>
+            <w:hideMark/>
+          </w:tcPr>
+          <w:p>
+            <w:pPr>
+              <w:spacing w:after="0" w:line="240" w:lineRule="auto"/>
+              <w:jc w:val="center"/>
+              <w:rPr>
+                <w:rFonts w:ascii="Calibri" w:eastAsia="Times New Roman" w:hAnsi="Calibri" w:cs="Calibri"/>
+                <w:color w:val="000000"/>
+              </w:rPr>
+            </w:pPr>
+            <w:r>
+              <w:rPr>
+                <w:rFonts w:ascii="Calibri" w:eastAsia="Times New Roman" w:hAnsi="Calibri" w:cs="Calibri"/>
+                <w:color w:val="000000"/>
+              </w:rPr>
+              <w:t>P (Mbit/s)</w:t>
+            </w:r>
+          </w:p>
+        </w:tc>
+        <w:tc>
+          <w:tcPr>
+            <w:tcW w:w="916" w:type="dxa"/>
+            <w:tcBorders>
+              <w:top w:val="single" w:sz="4" w:space="0" w:color="auto"/>
+              <w:left w:val="nil"/>
+              <w:bottom w:val="single" w:sz="4" w:space="0" w:color="auto"/>
+              <w:right w:val="single" w:sz="4" w:space="0" w:color="auto"/>
+            </w:tcBorders>
+            <w:shd w:val="clear" w:color="auto" w:fill="auto"/>
+            <w:noWrap/>
+            <w:vAlign w:val="center"/>
+            <w:hideMark/>
+          </w:tcPr>
+          <w:p>
+            <w:pPr>
+              <w:spacing w:after="0" w:line="240" w:lineRule="auto"/>
+              <w:jc w:val="center"/>
+              <w:rPr>
+                <w:rFonts w:ascii="Calibri" w:eastAsia="Times New Roman" w:hAnsi="Calibri" w:cs="Calibri"/>
+                <w:color w:val="000000"/>
+              </w:rPr>
+            </w:pPr>
+            <w:proofErr w:type="spellStart"/>
+            <w:r>
+              <w:rPr>
+                <w:rFonts w:ascii="Calibri" w:eastAsia="Times New Roman" w:hAnsi="Calibri" w:cs="Calibri"/>
+                <w:color w:val="000000"/>
+              </w:rPr>
+              <w:t>DataSize</w:t>
+            </w:r>
+            <w:proofErr w:type="spellEnd"/>
+          </w:p>
+        </w:tc>
+        <w:tc>
+          <w:tcPr>
+            <w:tcW w:w="773" w:type="dxa"/>
+            <w:tcBorders>
+              <w:top w:val="single" w:sz="4" w:space="0" w:color="auto"/>
+              <w:left w:val="nil"/>
+              <w:bottom w:val="single" w:sz="4" w:space="0" w:color="auto"/>
+              <w:right w:val="single" w:sz="4" w:space="0" w:color="auto"/>
+            </w:tcBorders>
+            <w:shd w:val="clear" w:color="auto" w:fill="auto"/>
+            <w:noWrap/>
+            <w:vAlign w:val="center"/>
+            <w:hideMark/>
+          </w:tcPr>
+          <w:p>
+            <w:pPr>
+              <w:spacing w:after="0" w:line="240" w:lineRule="auto"/>
+              <w:jc w:val="center"/>
+              <w:rPr>
+                <w:rFonts w:ascii="Calibri" w:eastAsia="Times New Roman" w:hAnsi="Calibri" w:cs="Calibri"/>
+                <w:color w:val="000000"/>
+              </w:rPr>
+            </w:pPr>
+            <w:r>
+              <w:rPr>
+                <w:rFonts w:ascii="Calibri" w:eastAsia="Times New Roman" w:hAnsi="Calibri" w:cs="Calibri"/>
+                <w:color w:val="000000"/>
+              </w:rPr>
+              <w:t>Tr Time</w:t>
+            </w:r>
+          </w:p>
+        </w:tc>
+      </w:tr>
+      <w:tr>
+        <w:trPr>
+          <w:trHeight w:val="238"/>
+        </w:trPr>
+        <w:tc>
+          <w:tcPr>
+            <w:tcW w:w="617" w:type="dxa"/>
+            <w:tcBorders>
+              <w:top w:val="nil"/>
+              <w:left w:val="single" w:sz="4" w:space="0" w:color="auto"/>
+              <w:bottom w:val="single" w:sz="4" w:space="0" w:color="auto"/>
+              <w:right w:val="single" w:sz="4" w:space="0" w:color="auto"/>
+            </w:tcBorders>
+            <w:shd w:val="clear" w:color="auto" w:fill="auto"/>
+            <w:noWrap/>
+            <w:vAlign w:val="center"/>
+            <w:hideMark/>
+          </w:tcPr>
+          <w:p>
+            <w:pPr>
+              <w:spacing w:after="0" w:line="240" w:lineRule="auto"/>
+              <w:jc w:val="center"/>
+              <w:rPr>
+                <w:rFonts w:ascii="Calibri" w:eastAsia="Times New Roman" w:hAnsi="Calibri" w:cs="Calibri"/>
+                <w:color w:val="000000"/>
+              </w:rPr>
+            </w:pPr>
+            <w:r>
+              <w:rPr>
+                <w:rFonts w:ascii="Calibri" w:eastAsia="Times New Roman" w:hAnsi="Calibri" w:cs="Calibri"/>
+                <w:color w:val="000000"/>
+              </w:rPr>
+              <w:t>128</w:t>
+            </w:r>
+          </w:p>
+        </w:tc>
+        <w:tc>
+          <w:tcPr>
+            <w:tcW w:w="414" w:type="dxa"/>
+            <w:tcBorders>
+              <w:top w:val="nil"/>
+              <w:left w:val="nil"/>
+              <w:bottom w:val="single" w:sz="4" w:space="0" w:color="auto"/>
+              <w:right w:val="single" w:sz="4" w:space="0" w:color="auto"/>
+            </w:tcBorders>
+            <w:shd w:val="clear" w:color="auto" w:fill="auto"/>
+            <w:noWrap/>
+            <w:vAlign w:val="center"/>
+            <w:hideMark/>
+          </w:tcPr>
+          <w:p>
+            <w:pPr>
+              <w:spacing w:after="0" w:line="240" w:lineRule="auto"/>
+              <w:jc w:val="center"/>
+              <w:rPr>
+                <w:rFonts w:ascii="Calibri" w:eastAsia="Times New Roman" w:hAnsi="Calibri" w:cs="Calibri"/>
+                <w:color w:val="000000"/>
+              </w:rPr>
+            </w:pPr>
+            <w:r>
+              <w:rPr>
+                <w:rFonts w:ascii="Calibri" w:eastAsia="Times New Roman" w:hAnsi="Calibri" w:cs="Calibri"/>
+                <w:color w:val="000000"/>
+              </w:rPr>
+              <w:t>26</w:t>
+            </w:r>
+          </w:p>
+        </w:tc>
+        <w:tc>
+          <w:tcPr>
+            <w:tcW w:w="617" w:type="dxa"/>
+            <w:tcBorders>
+              <w:top w:val="nil"/>
+              <w:left w:val="nil"/>
+              <w:bottom w:val="single" w:sz="4" w:space="0" w:color="auto"/>
+              <w:right w:val="single" w:sz="4" w:space="0" w:color="auto"/>
+            </w:tcBorders>
+            <w:shd w:val="clear" w:color="auto" w:fill="auto"/>
+            <w:noWrap/>
+            <w:vAlign w:val="center"/>
+            <w:hideMark/>
+          </w:tcPr>
+          <w:p>
+            <w:pPr>
+              <w:spacing w:after="0" w:line="240" w:lineRule="auto"/>
+              <w:jc w:val="center"/>
+              <w:rPr>
+                <w:rFonts w:ascii="Calibri" w:eastAsia="Times New Roman" w:hAnsi="Calibri" w:cs="Calibri"/>
+                <w:color w:val="000000"/>
+              </w:rPr>
+            </w:pPr>
+            <w:r>
+              <w:rPr>
+                <w:rFonts w:ascii="Calibri" w:eastAsia="Times New Roman" w:hAnsi="Calibri" w:cs="Calibri"/>
+                <w:color w:val="000000"/>
+              </w:rPr>
+              <w:t>154</w:t>
+            </w:r>
+          </w:p>
+        </w:tc>
+        <w:tc>
+          <w:tcPr>
+            <w:tcW w:w="720" w:type="dxa"/>
+            <w:tcBorders>
+              <w:top w:val="nil"/>
+              <w:left w:val="nil"/>
+              <w:bottom w:val="single" w:sz="4" w:space="0" w:color="auto"/>
+              <w:right w:val="single" w:sz="4" w:space="0" w:color="auto"/>
+            </w:tcBorders>
+            <w:shd w:val="clear" w:color="auto" w:fill="auto"/>
+            <w:noWrap/>
+            <w:vAlign w:val="center"/>
+            <w:hideMark/>
+          </w:tcPr>
+          <w:p>
+            <w:pPr>
+              <w:spacing w:after="0" w:line="240" w:lineRule="auto"/>
+              <w:jc w:val="center"/>
+              <w:rPr>
+                <w:rFonts w:ascii="Calibri" w:eastAsia="Times New Roman" w:hAnsi="Calibri" w:cs="Calibri"/>
+                <w:color w:val="000000"/>
+              </w:rPr>
+            </w:pPr>
+            <w:r>
+              <w:rPr>
+                <w:rFonts w:ascii="Calibri" w:eastAsia="Times New Roman" w:hAnsi="Calibri" w:cs="Calibri"/>
+                <w:color w:val="000000"/>
+              </w:rPr>
+              <w:t>1232</w:t>
+            </w:r>
+          </w:p>
+        </w:tc>
+        <w:tc>
+          <w:tcPr>
+            <w:tcW w:w="513" w:type="dxa"/>
+            <w:tcBorders>
+              <w:top w:val="nil"/>
+              <w:left w:val="nil"/>
+              <w:bottom w:val="single" w:sz="4" w:space="0" w:color="auto"/>
+              <w:right w:val="single" w:sz="4" w:space="0" w:color="auto"/>
+            </w:tcBorders>
+            <w:shd w:val="clear" w:color="auto" w:fill="auto"/>
+            <w:noWrap/>
+            <w:vAlign w:val="center"/>
+            <w:hideMark/>
+          </w:tcPr>
+          <w:p>
+            <w:pPr>
+              <w:spacing w:after="0" w:line="240" w:lineRule="auto"/>
+              <w:jc w:val="center"/>
+              <w:rPr>
+                <w:rFonts w:ascii="Calibri" w:eastAsia="Times New Roman" w:hAnsi="Calibri" w:cs="Calibri"/>
+                <w:color w:val="000000"/>
+              </w:rPr>
+            </w:pPr>
+            <w:r>
+              <w:rPr>
+                <w:rFonts w:ascii="Calibri" w:eastAsia="Times New Roman" w:hAnsi="Calibri" w:cs="Calibri"/>
+                <w:color w:val="000000"/>
+              </w:rPr>
+              <w:t>100</w:t>
+            </w:r>
+          </w:p>
+        </w:tc>
+        <w:tc>
+          <w:tcPr>
+            <w:tcW w:w="1136" w:type="dxa"/>
+            <w:tcBorders>
+              <w:top w:val="nil"/>
+              <w:left w:val="nil"/>
+              <w:bottom w:val="single" w:sz="4" w:space="0" w:color="auto"/>
+              <w:right w:val="single" w:sz="4" w:space="0" w:color="auto"/>
+            </w:tcBorders>
+            <w:shd w:val="clear" w:color="auto" w:fill="auto"/>
+            <w:noWrap/>
+            <w:vAlign w:val="center"/>
+            <w:hideMark/>
+          </w:tcPr>
+          <w:p>
+            <w:pPr>
+              <w:spacing w:after="0" w:line="240" w:lineRule="auto"/>
+              <w:jc w:val="center"/>
+              <w:rPr>
+                <w:rFonts w:ascii="Calibri" w:eastAsia="Times New Roman" w:hAnsi="Calibri" w:cs="Calibri"/>
+                <w:color w:val="000000"/>
+              </w:rPr>
+            </w:pPr>
+            <w:r>
+              <w:rPr>
+                <w:rFonts w:ascii="Calibri" w:eastAsia="Times New Roman" w:hAnsi="Calibri" w:cs="Calibri"/>
+                <w:color w:val="000000"/>
+              </w:rPr>
+              <w:t>104857600</w:t>
+            </w:r>
+          </w:p>
+        </w:tc>
+        <w:tc>
+          <w:tcPr>
+            <w:tcW w:w="544" w:type="dxa"/>
+            <w:tcBorders>
+              <w:top w:val="nil"/>
+              <w:left w:val="nil"/>
+              <w:bottom w:val="single" w:sz="4" w:space="0" w:color="auto"/>
+              <w:right w:val="single" w:sz="4" w:space="0" w:color="auto"/>
+            </w:tcBorders>
+            <w:shd w:val="clear" w:color="auto" w:fill="auto"/>
+            <w:noWrap/>
+            <w:vAlign w:val="center"/>
+            <w:hideMark/>
+          </w:tcPr>
+          <w:p>
+            <w:pPr>
+              <w:spacing w:after="0" w:line="240" w:lineRule="auto"/>
+              <w:jc w:val="center"/>
+              <w:rPr>
+                <w:rFonts w:ascii="Calibri" w:eastAsia="Times New Roman" w:hAnsi="Calibri" w:cs="Calibri"/>
+                <w:color w:val="000000"/>
+              </w:rPr>
+            </w:pPr>
+            <w:r>
+              <w:rPr>
+                <w:rFonts w:ascii="Calibri" w:eastAsia="Times New Roman" w:hAnsi="Calibri" w:cs="Calibri"/>
+                <w:color w:val="000000"/>
+              </w:rPr>
+              <w:t>96</w:t>
+            </w:r>
+          </w:p>
+        </w:tc>
+        <w:tc>
+          <w:tcPr>
+            <w:tcW w:w="720" w:type="dxa"/>
+            <w:tcBorders>
+              <w:top w:val="nil"/>
+              <w:left w:val="nil"/>
+              <w:bottom w:val="single" w:sz="4" w:space="0" w:color="auto"/>
+              <w:right w:val="single" w:sz="4" w:space="0" w:color="auto"/>
+            </w:tcBorders>
+            <w:shd w:val="clear" w:color="auto" w:fill="auto"/>
+            <w:noWrap/>
+            <w:vAlign w:val="center"/>
+            <w:hideMark/>
+          </w:tcPr>
+          <w:p>
+            <w:pPr>
+              <w:spacing w:after="0" w:line="240" w:lineRule="auto"/>
+              <w:jc w:val="center"/>
+              <w:rPr>
+                <w:rFonts w:ascii="Calibri" w:eastAsia="Times New Roman" w:hAnsi="Calibri" w:cs="Calibri"/>
+                <w:color w:val="000000"/>
+              </w:rPr>
+            </w:pPr>
+            <w:r>
+              <w:rPr>
+                <w:rFonts w:ascii="Calibri" w:eastAsia="Times New Roman" w:hAnsi="Calibri" w:cs="Calibri"/>
+                <w:color w:val="000000"/>
+              </w:rPr>
+              <w:t>1328</w:t>
+            </w:r>
+          </w:p>
+        </w:tc>
+        <w:tc>
+          <w:tcPr>
+            <w:tcW w:w="876" w:type="dxa"/>
+            <w:tcBorders>
+              <w:top w:val="nil"/>
+              <w:left w:val="nil"/>
+              <w:bottom w:val="single" w:sz="4" w:space="0" w:color="auto"/>
+              <w:right w:val="single" w:sz="4" w:space="0" w:color="auto"/>
+            </w:tcBorders>
+            <w:shd w:val="clear" w:color="auto" w:fill="auto"/>
+            <w:noWrap/>
+            <w:vAlign w:val="center"/>
+            <w:hideMark/>
+          </w:tcPr>
+          <w:p>
+            <w:pPr>
+              <w:spacing w:after="0" w:line="240" w:lineRule="auto"/>
+              <w:jc w:val="center"/>
+              <w:rPr>
+                <w:rFonts w:ascii="Calibri" w:eastAsia="Times New Roman" w:hAnsi="Calibri" w:cs="Calibri"/>
+                <w:color w:val="000000"/>
+              </w:rPr>
+            </w:pPr>
+            <w:r>
+              <w:rPr>
+                <w:rFonts w:ascii="Calibri" w:eastAsia="Times New Roman" w:hAnsi="Calibri" w:cs="Calibri"/>
+                <w:color w:val="000000"/>
+              </w:rPr>
+              <w:t>12.6648</w:t>
+            </w:r>
+          </w:p>
+        </w:tc>
+        <w:tc>
+          <w:tcPr>
+            <w:tcW w:w="720" w:type="dxa"/>
+            <w:tcBorders>
+              <w:top w:val="nil"/>
+              <w:left w:val="nil"/>
+              <w:bottom w:val="single" w:sz="4" w:space="0" w:color="auto"/>
+              <w:right w:val="single" w:sz="4" w:space="0" w:color="auto"/>
+            </w:tcBorders>
+            <w:shd w:val="clear" w:color="auto" w:fill="auto"/>
+            <w:noWrap/>
+            <w:vAlign w:val="center"/>
+            <w:hideMark/>
+          </w:tcPr>
+          <w:p>
+            <w:pPr>
+              <w:spacing w:after="0" w:line="240" w:lineRule="auto"/>
+              <w:jc w:val="center"/>
+              <w:rPr>
+                <w:rFonts w:ascii="Calibri" w:eastAsia="Times New Roman" w:hAnsi="Calibri" w:cs="Calibri"/>
+                <w:color w:val="000000"/>
+              </w:rPr>
+            </w:pPr>
+            <w:r>
+              <w:rPr>
+                <w:rFonts w:ascii="Calibri" w:eastAsia="Times New Roman" w:hAnsi="Calibri" w:cs="Calibri"/>
+                <w:color w:val="000000"/>
+              </w:rPr>
+              <w:t>78959</w:t>
+            </w:r>
+          </w:p>
+        </w:tc>
+        <w:tc>
+          <w:tcPr>
+            <w:tcW w:w="1136" w:type="dxa"/>
+            <w:tcBorders>
+              <w:top w:val="nil"/>
+              <w:left w:val="nil"/>
+              <w:bottom w:val="single" w:sz="4" w:space="0" w:color="auto"/>
+              <w:right w:val="single" w:sz="4" w:space="0" w:color="auto"/>
+            </w:tcBorders>
+            <w:shd w:val="clear" w:color="auto" w:fill="auto"/>
+            <w:noWrap/>
+            <w:vAlign w:val="center"/>
+            <w:hideMark/>
+          </w:tcPr>
+          <w:p>
+            <w:pPr>
+              <w:spacing w:after="0" w:line="240" w:lineRule="auto"/>
+              <w:jc w:val="center"/>
+              <w:rPr>
+                <w:rFonts w:ascii="Calibri" w:eastAsia="Times New Roman" w:hAnsi="Calibri" w:cs="Calibri"/>
+                <w:color w:val="000000"/>
+              </w:rPr>
+            </w:pPr>
+            <w:r>
+              <w:rPr>
+                <w:rFonts w:ascii="Calibri" w:eastAsia="Times New Roman" w:hAnsi="Calibri" w:cs="Calibri"/>
+                <w:color w:val="000000"/>
+              </w:rPr>
+              <w:t>80854016</w:t>
+            </w:r>
+          </w:p>
+        </w:tc>
+        <w:tc>
+          <w:tcPr>
+            <w:tcW w:w="883" w:type="dxa"/>
+            <w:tcBorders>
+              <w:top w:val="nil"/>
+              <w:left w:val="nil"/>
+              <w:bottom w:val="single" w:sz="4" w:space="0" w:color="auto"/>
+              <w:right w:val="single" w:sz="4" w:space="0" w:color="auto"/>
+            </w:tcBorders>
+            <w:shd w:val="clear" w:color="auto" w:fill="auto"/>
+            <w:noWrap/>
+            <w:vAlign w:val="center"/>
+            <w:hideMark/>
+          </w:tcPr>
+          <w:p>
+            <w:pPr>
+              <w:spacing w:after="0" w:line="240" w:lineRule="auto"/>
+              <w:jc w:val="center"/>
+              <w:rPr>
+                <w:rFonts w:ascii="Calibri" w:eastAsia="Times New Roman" w:hAnsi="Calibri" w:cs="Calibri"/>
+                <w:color w:val="000000"/>
+              </w:rPr>
+            </w:pPr>
+            <w:r>
+              <w:rPr>
+                <w:rFonts w:ascii="Calibri" w:eastAsia="Times New Roman" w:hAnsi="Calibri" w:cs="Calibri"/>
+                <w:color w:val="000000"/>
+              </w:rPr>
+              <w:t>77.11</w:t>
+            </w:r>
+          </w:p>
+        </w:tc>
+        <w:tc>
+          <w:tcPr>
+            <w:tcW w:w="916" w:type="dxa"/>
+            <w:tcBorders>
+              <w:top w:val="nil"/>
+              <w:left w:val="nil"/>
+              <w:bottom w:val="single" w:sz="4" w:space="0" w:color="auto"/>
+              <w:right w:val="single" w:sz="4" w:space="0" w:color="auto"/>
+            </w:tcBorders>
+            <w:shd w:val="clear" w:color="auto" w:fill="auto"/>
+            <w:noWrap/>
+            <w:vAlign w:val="center"/>
+            <w:hideMark/>
+          </w:tcPr>
+          <w:p>
+            <w:pPr>
+              <w:spacing w:after="0" w:line="240" w:lineRule="auto"/>
+              <w:jc w:val="center"/>
+              <w:rPr>
+                <w:rFonts w:ascii="Calibri" w:eastAsia="Times New Roman" w:hAnsi="Calibri" w:cs="Calibri"/>
+                <w:color w:val="000000"/>
+              </w:rPr>
+            </w:pPr>
+            <w:r>
+              <w:rPr>
+                <w:rFonts w:ascii="Calibri" w:eastAsia="Times New Roman" w:hAnsi="Calibri" w:cs="Calibri"/>
+                <w:color w:val="000000"/>
+              </w:rPr>
+              <w:t>30</w:t>
+            </w:r>
+          </w:p>
+        </w:tc>
+        <w:tc>
+          <w:tcPr>
+            <w:tcW w:w="773" w:type="dxa"/>
+            <w:tcBorders>
+              <w:top w:val="nil"/>
+              <w:left w:val="nil"/>
+              <w:bottom w:val="single" w:sz="4" w:space="0" w:color="auto"/>
+              <w:right w:val="single" w:sz="4" w:space="0" w:color="auto"/>
+            </w:tcBorders>
+            <w:shd w:val="clear" w:color="auto" w:fill="auto"/>
+            <w:noWrap/>
+            <w:vAlign w:val="center"/>
+            <w:hideMark/>
+          </w:tcPr>
+          <w:p>
+            <w:pPr>
+              <w:spacing w:after="0" w:line="240" w:lineRule="auto"/>
+              <w:jc w:val="center"/>
+              <w:rPr>
+                <w:rFonts w:ascii="Calibri" w:eastAsia="Times New Roman" w:hAnsi="Calibri" w:cs="Calibri"/>
+                <w:color w:val="000000"/>
+              </w:rPr>
+            </w:pPr>
+            <w:r>
+              <w:rPr>
+                <w:rFonts w:ascii="Calibri" w:eastAsia="Times New Roman" w:hAnsi="Calibri" w:cs="Calibri"/>
+                <w:color w:val="000000"/>
+              </w:rPr>
+              <w:t>3.1125</w:t>
+            </w:r>
+          </w:p>
+        </w:tc>
+      </w:tr>
+      <w:tr>
+        <w:trPr>
+          <w:trHeight w:val="238"/>
+        </w:trPr>
+        <w:tc>
+          <w:tcPr>
+            <w:tcW w:w="617" w:type="dxa"/>
+            <w:tcBorders>
+              <w:top w:val="nil"/>
+              <w:left w:val="single" w:sz="4" w:space="0" w:color="auto"/>
+              <w:bottom w:val="single" w:sz="4" w:space="0" w:color="auto"/>
+              <w:right w:val="single" w:sz="4" w:space="0" w:color="auto"/>
+            </w:tcBorders>
+            <w:shd w:val="clear" w:color="auto" w:fill="auto"/>
+            <w:noWrap/>
+            <w:vAlign w:val="center"/>
+            <w:hideMark/>
+          </w:tcPr>
+          <w:p>
+            <w:pPr>
+              <w:spacing w:after="0" w:line="240" w:lineRule="auto"/>
+              <w:jc w:val="center"/>
+              <w:rPr>
+                <w:rFonts w:ascii="Calibri" w:eastAsia="Times New Roman" w:hAnsi="Calibri" w:cs="Calibri"/>
+                <w:color w:val="000000"/>
+              </w:rPr>
+            </w:pPr>
+            <w:r>
+              <w:rPr>
+                <w:rFonts w:ascii="Calibri" w:eastAsia="Times New Roman" w:hAnsi="Calibri" w:cs="Calibri"/>
+                <w:color w:val="000000"/>
+              </w:rPr>
+              <w:t>512</w:t>
+            </w:r>
+          </w:p>
+        </w:tc>
+        <w:tc>
+          <w:tcPr>
+            <w:tcW w:w="414" w:type="dxa"/>
+            <w:tcBorders>
+              <w:top w:val="nil"/>
+              <w:left w:val="nil"/>
+              <w:bottom w:val="single" w:sz="4" w:space="0" w:color="auto"/>
+              <w:right w:val="single" w:sz="4" w:space="0" w:color="auto"/>
+            </w:tcBorders>
+            <w:shd w:val="clear" w:color="auto" w:fill="auto"/>
+            <w:noWrap/>
+            <w:vAlign w:val="center"/>
+            <w:hideMark/>
+          </w:tcPr>
+          <w:p>
+            <w:pPr>
+              <w:spacing w:after="0" w:line="240" w:lineRule="auto"/>
+              <w:jc w:val="center"/>
+              <w:rPr>
+                <w:rFonts w:ascii="Calibri" w:eastAsia="Times New Roman" w:hAnsi="Calibri" w:cs="Calibri"/>
+                <w:color w:val="000000"/>
+              </w:rPr>
+            </w:pPr>
+            <w:r>
+              <w:rPr>
+                <w:rFonts w:ascii="Calibri" w:eastAsia="Times New Roman" w:hAnsi="Calibri" w:cs="Calibri"/>
+                <w:color w:val="000000"/>
+              </w:rPr>
+              <w:t>26</w:t>
+            </w:r>
+          </w:p>
+        </w:tc>
+        <w:tc>
+          <w:tcPr>
+            <w:tcW w:w="617" w:type="dxa"/>
+            <w:tcBorders>
+              <w:top w:val="nil"/>
+              <w:left w:val="nil"/>
+              <w:bottom w:val="single" w:sz="4" w:space="0" w:color="auto"/>
+              <w:right w:val="single" w:sz="4" w:space="0" w:color="auto"/>
+            </w:tcBorders>
+            <w:shd w:val="clear" w:color="auto" w:fill="auto"/>
+            <w:noWrap/>
+            <w:vAlign w:val="center"/>
+            <w:hideMark/>
+          </w:tcPr>
+          <w:p>
+            <w:pPr>
+              <w:spacing w:after="0" w:line="240" w:lineRule="auto"/>
+              <w:jc w:val="center"/>
+              <w:rPr>
+                <w:rFonts w:ascii="Calibri" w:eastAsia="Times New Roman" w:hAnsi="Calibri" w:cs="Calibri"/>
+                <w:color w:val="000000"/>
+              </w:rPr>
+            </w:pPr>
+            <w:r>
+              <w:rPr>
+                <w:rFonts w:ascii="Calibri" w:eastAsia="Times New Roman" w:hAnsi="Calibri" w:cs="Calibri"/>
+                <w:color w:val="000000"/>
+              </w:rPr>
+              <w:t>538</w:t>
+            </w:r>
+          </w:p>
+        </w:tc>
+        <w:tc>
+          <w:tcPr>
+            <w:tcW w:w="720" w:type="dxa"/>
+            <w:tcBorders>
+              <w:top w:val="nil"/>
+              <w:left w:val="nil"/>
+              <w:bottom w:val="single" w:sz="4" w:space="0" w:color="auto"/>
+              <w:right w:val="single" w:sz="4" w:space="0" w:color="auto"/>
+            </w:tcBorders>
+            <w:shd w:val="clear" w:color="auto" w:fill="auto"/>
+            <w:noWrap/>
+            <w:vAlign w:val="center"/>
+            <w:hideMark/>
+          </w:tcPr>
+          <w:p>
+            <w:pPr>
+              <w:spacing w:after="0" w:line="240" w:lineRule="auto"/>
+              <w:jc w:val="center"/>
+              <w:rPr>
+                <w:rFonts w:ascii="Calibri" w:eastAsia="Times New Roman" w:hAnsi="Calibri" w:cs="Calibri"/>
+                <w:color w:val="000000"/>
+              </w:rPr>
+            </w:pPr>
+            <w:r>
+              <w:rPr>
+                <w:rFonts w:ascii="Calibri" w:eastAsia="Times New Roman" w:hAnsi="Calibri" w:cs="Calibri"/>
+                <w:color w:val="000000"/>
+              </w:rPr>
+              <w:t>4304</w:t>
+            </w:r>
+          </w:p>
+        </w:tc>
+        <w:tc>
+          <w:tcPr>
+            <w:tcW w:w="513" w:type="dxa"/>
+            <w:tcBorders>
+              <w:top w:val="nil"/>
+              <w:left w:val="nil"/>
+              <w:bottom w:val="single" w:sz="4" w:space="0" w:color="auto"/>
+              <w:right w:val="single" w:sz="4" w:space="0" w:color="auto"/>
+            </w:tcBorders>
+            <w:shd w:val="clear" w:color="auto" w:fill="auto"/>
+            <w:noWrap/>
+            <w:vAlign w:val="center"/>
+            <w:hideMark/>
+          </w:tcPr>
+          <w:p>
+            <w:pPr>
+              <w:spacing w:after="0" w:line="240" w:lineRule="auto"/>
+              <w:jc w:val="center"/>
+              <w:rPr>
+                <w:rFonts w:ascii="Calibri" w:eastAsia="Times New Roman" w:hAnsi="Calibri" w:cs="Calibri"/>
+                <w:color w:val="000000"/>
+              </w:rPr>
+            </w:pPr>
+            <w:r>
+              <w:rPr>
+                <w:rFonts w:ascii="Calibri" w:eastAsia="Times New Roman" w:hAnsi="Calibri" w:cs="Calibri"/>
+                <w:color w:val="000000"/>
+              </w:rPr>
+              <w:t>100</w:t>
+            </w:r>
+          </w:p>
+        </w:tc>
+        <w:tc>
+          <w:tcPr>
+            <w:tcW w:w="1136" w:type="dxa"/>
+            <w:tcBorders>
+              <w:top w:val="nil"/>
+              <w:left w:val="nil"/>
+              <w:bottom w:val="single" w:sz="4" w:space="0" w:color="auto"/>
+              <w:right w:val="single" w:sz="4" w:space="0" w:color="auto"/>
+            </w:tcBorders>
+            <w:shd w:val="clear" w:color="auto" w:fill="auto"/>
+            <w:noWrap/>
+            <w:vAlign w:val="center"/>
+            <w:hideMark/>
+          </w:tcPr>
+          <w:p>
+            <w:pPr>
+              <w:spacing w:after="0" w:line="240" w:lineRule="auto"/>
+              <w:jc w:val="center"/>
+              <w:rPr>
+                <w:rFonts w:ascii="Calibri" w:eastAsia="Times New Roman" w:hAnsi="Calibri" w:cs="Calibri"/>
+                <w:color w:val="000000"/>
+              </w:rPr>
+            </w:pPr>
+            <w:r>
+              <w:rPr>
+                <w:rFonts w:ascii="Calibri" w:eastAsia="Times New Roman" w:hAnsi="Calibri" w:cs="Calibri"/>
+                <w:color w:val="000000"/>
+              </w:rPr>
+              <w:t>104857600</w:t>
+            </w:r>
+          </w:p>
+        </w:tc>
+        <w:tc>
+          <w:tcPr>
+            <w:tcW w:w="544" w:type="dxa"/>
+            <w:tcBorders>
+              <w:top w:val="nil"/>
+              <w:left w:val="nil"/>
+              <w:bottom w:val="single" w:sz="4" w:space="0" w:color="auto"/>
+              <w:right w:val="single" w:sz="4" w:space="0" w:color="auto"/>
+            </w:tcBorders>
+            <w:shd w:val="clear" w:color="auto" w:fill="auto"/>
+            <w:noWrap/>
+            <w:vAlign w:val="center"/>
+            <w:hideMark/>
+          </w:tcPr>
+          <w:p>
+            <w:pPr>
+              <w:spacing w:after="0" w:line="240" w:lineRule="auto"/>
+              <w:jc w:val="center"/>
+              <w:rPr>
+                <w:rFonts w:ascii="Calibri" w:eastAsia="Times New Roman" w:hAnsi="Calibri" w:cs="Calibri"/>
+                <w:color w:val="000000"/>
+              </w:rPr>
+            </w:pPr>
+            <w:r>
+              <w:rPr>
+                <w:rFonts w:ascii="Calibri" w:eastAsia="Times New Roman" w:hAnsi="Calibri" w:cs="Calibri"/>
+                <w:color w:val="000000"/>
+              </w:rPr>
+              <w:t>96</w:t>
+            </w:r>
+          </w:p>
+        </w:tc>
+        <w:tc>
+          <w:tcPr>
+            <w:tcW w:w="720" w:type="dxa"/>
+            <w:tcBorders>
+              <w:top w:val="nil"/>
+              <w:left w:val="nil"/>
+              <w:bottom w:val="single" w:sz="4" w:space="0" w:color="auto"/>
+              <w:right w:val="single" w:sz="4" w:space="0" w:color="auto"/>
+            </w:tcBorders>
+            <w:shd w:val="clear" w:color="auto" w:fill="auto"/>
+            <w:noWrap/>
+            <w:vAlign w:val="center"/>
+            <w:hideMark/>
+          </w:tcPr>
+          <w:p>
+            <w:pPr>
+              <w:spacing w:after="0" w:line="240" w:lineRule="auto"/>
+              <w:jc w:val="center"/>
+              <w:rPr>
+                <w:rFonts w:ascii="Calibri" w:eastAsia="Times New Roman" w:hAnsi="Calibri" w:cs="Calibri"/>
+                <w:color w:val="000000"/>
+              </w:rPr>
+            </w:pPr>
+            <w:r>
+              <w:rPr>
+                <w:rFonts w:ascii="Calibri" w:eastAsia="Times New Roman" w:hAnsi="Calibri" w:cs="Calibri"/>
+                <w:color w:val="000000"/>
+              </w:rPr>
+              <w:t>4400</w:t>
+            </w:r>
+          </w:p>
+        </w:tc>
+        <w:tc>
+          <w:tcPr>
+            <w:tcW w:w="876" w:type="dxa"/>
+            <w:tcBorders>
+              <w:top w:val="nil"/>
+              <w:left w:val="nil"/>
+              <w:bottom w:val="single" w:sz="4" w:space="0" w:color="auto"/>
+              <w:right w:val="single" w:sz="4" w:space="0" w:color="auto"/>
+            </w:tcBorders>
+            <w:shd w:val="clear" w:color="auto" w:fill="auto"/>
+            <w:noWrap/>
+            <w:vAlign w:val="center"/>
+            <w:hideMark/>
+          </w:tcPr>
+          <w:p>
+            <w:pPr>
+              <w:spacing w:after="0" w:line="240" w:lineRule="auto"/>
+              <w:jc w:val="center"/>
+              <w:rPr>
+                <w:rFonts w:ascii="Calibri" w:eastAsia="Times New Roman" w:hAnsi="Calibri" w:cs="Calibri"/>
+                <w:color w:val="000000"/>
+              </w:rPr>
+            </w:pPr>
+            <w:r>
+              <w:rPr>
+                <w:rFonts w:ascii="Calibri" w:eastAsia="Times New Roman" w:hAnsi="Calibri" w:cs="Calibri"/>
+                <w:color w:val="000000"/>
+              </w:rPr>
+              <w:t>41.9617</w:t>
+            </w:r>
+          </w:p>
+        </w:tc>
+        <w:tc>
+          <w:tcPr>
+            <w:tcW w:w="720" w:type="dxa"/>
+            <w:tcBorders>
+              <w:top w:val="nil"/>
+              <w:left w:val="nil"/>
+              <w:bottom w:val="single" w:sz="4" w:space="0" w:color="auto"/>
+              <w:right w:val="single" w:sz="4" w:space="0" w:color="auto"/>
+            </w:tcBorders>
+            <w:shd w:val="clear" w:color="auto" w:fill="auto"/>
+            <w:noWrap/>
+            <w:vAlign w:val="center"/>
+            <w:hideMark/>
+          </w:tcPr>
+          <w:p>
+            <w:pPr>
+              <w:spacing w:after="0" w:line="240" w:lineRule="auto"/>
+              <w:jc w:val="center"/>
+              <w:rPr>
+                <w:rFonts w:ascii="Calibri" w:eastAsia="Times New Roman" w:hAnsi="Calibri" w:cs="Calibri"/>
+                <w:color w:val="000000"/>
+              </w:rPr>
+            </w:pPr>
+            <w:r>
+              <w:rPr>
+                <w:rFonts w:ascii="Calibri" w:eastAsia="Times New Roman" w:hAnsi="Calibri" w:cs="Calibri"/>
+                <w:color w:val="000000"/>
+              </w:rPr>
+              <w:t>23831</w:t>
+            </w:r>
+          </w:p>
+        </w:tc>
+        <w:tc>
+          <w:tcPr>
+            <w:tcW w:w="1136" w:type="dxa"/>
+            <w:tcBorders>
+              <w:top w:val="nil"/>
+              <w:left w:val="nil"/>
+              <w:bottom w:val="single" w:sz="4" w:space="0" w:color="auto"/>
+              <w:right w:val="single" w:sz="4" w:space="0" w:color="auto"/>
+            </w:tcBorders>
+            <w:shd w:val="clear" w:color="auto" w:fill="auto"/>
+            <w:noWrap/>
+            <w:vAlign w:val="center"/>
+            <w:hideMark/>
+          </w:tcPr>
+          <w:p>
+            <w:pPr>
+              <w:spacing w:after="0" w:line="240" w:lineRule="auto"/>
+              <w:jc w:val="center"/>
+              <w:rPr>
+                <w:rFonts w:ascii="Calibri" w:eastAsia="Times New Roman" w:hAnsi="Calibri" w:cs="Calibri"/>
+                <w:color w:val="000000"/>
+              </w:rPr>
+            </w:pPr>
+            <w:r>
+              <w:rPr>
+                <w:rFonts w:ascii="Calibri" w:eastAsia="Times New Roman" w:hAnsi="Calibri" w:cs="Calibri"/>
+                <w:color w:val="000000"/>
+              </w:rPr>
+              <w:t>97611776</w:t>
+            </w:r>
+          </w:p>
+        </w:tc>
+        <w:tc>
+          <w:tcPr>
+            <w:tcW w:w="883" w:type="dxa"/>
+            <w:tcBorders>
+              <w:top w:val="nil"/>
+              <w:left w:val="nil"/>
+              <w:bottom w:val="single" w:sz="4" w:space="0" w:color="auto"/>
+              <w:right w:val="single" w:sz="4" w:space="0" w:color="auto"/>
+            </w:tcBorders>
+            <w:shd w:val="clear" w:color="auto" w:fill="auto"/>
+            <w:noWrap/>
+            <w:vAlign w:val="center"/>
+            <w:hideMark/>
+          </w:tcPr>
+          <w:p>
+            <w:pPr>
+              <w:spacing w:after="0" w:line="240" w:lineRule="auto"/>
+              <w:jc w:val="center"/>
+              <w:rPr>
+                <w:rFonts w:ascii="Calibri" w:eastAsia="Times New Roman" w:hAnsi="Calibri" w:cs="Calibri"/>
+                <w:color w:val="000000"/>
+              </w:rPr>
+            </w:pPr>
+            <w:r>
+              <w:rPr>
+                <w:rFonts w:ascii="Calibri" w:eastAsia="Times New Roman" w:hAnsi="Calibri" w:cs="Calibri"/>
+                <w:color w:val="000000"/>
+              </w:rPr>
+              <w:t>93.09</w:t>
+            </w:r>
+          </w:p>
+        </w:tc>
+        <w:tc>
+          <w:tcPr>
+            <w:tcW w:w="916" w:type="dxa"/>
+            <w:tcBorders>
+              <w:top w:val="nil"/>
+              <w:left w:val="nil"/>
+              <w:bottom w:val="single" w:sz="4" w:space="0" w:color="auto"/>
+              <w:right w:val="single" w:sz="4" w:space="0" w:color="auto"/>
+            </w:tcBorders>
+            <w:shd w:val="clear" w:color="auto" w:fill="auto"/>
+            <w:noWrap/>
+            <w:vAlign w:val="center"/>
+            <w:hideMark/>
+          </w:tcPr>
+          <w:p>
+            <w:pPr>
+              <w:spacing w:after="0" w:line="240" w:lineRule="auto"/>
+              <w:jc w:val="center"/>
+              <w:rPr>
+                <w:rFonts w:ascii="Calibri" w:eastAsia="Times New Roman" w:hAnsi="Calibri" w:cs="Calibri"/>
+                <w:color w:val="000000"/>
+              </w:rPr>
+            </w:pPr>
+            <w:r>
+              <w:rPr>
+                <w:rFonts w:ascii="Calibri" w:eastAsia="Times New Roman" w:hAnsi="Calibri" w:cs="Calibri"/>
+                <w:color w:val="000000"/>
+              </w:rPr>
+              <w:t>30</w:t>
+            </w:r>
+          </w:p>
+        </w:tc>
+        <w:tc>
+          <w:tcPr>
+            <w:tcW w:w="773" w:type="dxa"/>
+            <w:tcBorders>
+              <w:top w:val="nil"/>
+              <w:left w:val="nil"/>
+              <w:bottom w:val="single" w:sz="4" w:space="0" w:color="auto"/>
+              <w:right w:val="single" w:sz="4" w:space="0" w:color="auto"/>
+            </w:tcBorders>
+            <w:shd w:val="clear" w:color="auto" w:fill="auto"/>
+            <w:noWrap/>
+            <w:vAlign w:val="center"/>
+            <w:hideMark/>
+          </w:tcPr>
+          <w:p>
+            <w:pPr>
+              <w:spacing w:after="0" w:line="240" w:lineRule="auto"/>
+              <w:jc w:val="center"/>
+              <w:rPr>
+                <w:rFonts w:ascii="Calibri" w:eastAsia="Times New Roman" w:hAnsi="Calibri" w:cs="Calibri"/>
+                <w:color w:val="000000"/>
+              </w:rPr>
+            </w:pPr>
+            <w:r>
+              <w:rPr>
+                <w:rFonts w:ascii="Calibri" w:eastAsia="Times New Roman" w:hAnsi="Calibri" w:cs="Calibri"/>
+                <w:color w:val="000000"/>
+              </w:rPr>
+              <w:t>2.5782</w:t>
+            </w:r>
+          </w:p>
+        </w:tc>
+      </w:tr>
+      <w:tr>
+        <w:trPr>
+          <w:trHeight w:val="238"/>
+        </w:trPr>
+        <w:tc>
+          <w:tcPr>
+            <w:tcW w:w="617" w:type="dxa"/>
+            <w:tcBorders>
+              <w:top w:val="nil"/>
+              <w:left w:val="single" w:sz="4" w:space="0" w:color="auto"/>
+              <w:bottom w:val="single" w:sz="4" w:space="0" w:color="auto"/>
+              <w:right w:val="single" w:sz="4" w:space="0" w:color="auto"/>
+            </w:tcBorders>
+            <w:shd w:val="clear" w:color="auto" w:fill="auto"/>
+            <w:noWrap/>
+            <w:vAlign w:val="center"/>
+            <w:hideMark/>
+          </w:tcPr>
+          <w:p>
+            <w:pPr>
+              <w:spacing w:after="0" w:line="240" w:lineRule="auto"/>
+              <w:jc w:val="center"/>
+              <w:rPr>
+                <w:rFonts w:ascii="Calibri" w:eastAsia="Times New Roman" w:hAnsi="Calibri" w:cs="Calibri"/>
+                <w:color w:val="000000"/>
+              </w:rPr>
+            </w:pPr>
+            <w:r>
+              <w:rPr>
+                <w:rFonts w:ascii="Calibri" w:eastAsia="Times New Roman" w:hAnsi="Calibri" w:cs="Calibri"/>
+                <w:color w:val="000000"/>
+              </w:rPr>
+              <w:t>1000</w:t>
+            </w:r>
+          </w:p>
+        </w:tc>
+        <w:tc>
+          <w:tcPr>
+            <w:tcW w:w="414" w:type="dxa"/>
+            <w:tcBorders>
+              <w:top w:val="nil"/>
+              <w:left w:val="nil"/>
+              <w:bottom w:val="single" w:sz="4" w:space="0" w:color="auto"/>
+              <w:right w:val="single" w:sz="4" w:space="0" w:color="auto"/>
+            </w:tcBorders>
+            <w:shd w:val="clear" w:color="auto" w:fill="auto"/>
+            <w:noWrap/>
+            <w:vAlign w:val="center"/>
+            <w:hideMark/>
+          </w:tcPr>
+          <w:p>
+            <w:pPr>
+              <w:spacing w:after="0" w:line="240" w:lineRule="auto"/>
+              <w:jc w:val="center"/>
+              <w:rPr>
+                <w:rFonts w:ascii="Calibri" w:eastAsia="Times New Roman" w:hAnsi="Calibri" w:cs="Calibri"/>
+                <w:color w:val="000000"/>
+              </w:rPr>
+            </w:pPr>
+            <w:r>
+              <w:rPr>
+                <w:rFonts w:ascii="Calibri" w:eastAsia="Times New Roman" w:hAnsi="Calibri" w:cs="Calibri"/>
+                <w:color w:val="000000"/>
+              </w:rPr>
+              <w:t>26</w:t>
+            </w:r>
+          </w:p>
+        </w:tc>
+        <w:tc>
+          <w:tcPr>
+            <w:tcW w:w="617" w:type="dxa"/>
+            <w:tcBorders>
+              <w:top w:val="nil"/>
+              <w:left w:val="nil"/>
+              <w:bottom w:val="single" w:sz="4" w:space="0" w:color="auto"/>
+              <w:right w:val="single" w:sz="4" w:space="0" w:color="auto"/>
+            </w:tcBorders>
+            <w:shd w:val="clear" w:color="auto" w:fill="auto"/>
+            <w:noWrap/>
+            <w:vAlign w:val="center"/>
+            <w:hideMark/>
+          </w:tcPr>
+          <w:p>
+            <w:pPr>
+              <w:spacing w:after="0" w:line="240" w:lineRule="auto"/>
+              <w:jc w:val="center"/>
+              <w:rPr>
+                <w:rFonts w:ascii="Calibri" w:eastAsia="Times New Roman" w:hAnsi="Calibri" w:cs="Calibri"/>
+                <w:color w:val="000000"/>
+              </w:rPr>
+            </w:pPr>
+            <w:r>
+              <w:rPr>
+                <w:rFonts w:ascii="Calibri" w:eastAsia="Times New Roman" w:hAnsi="Calibri" w:cs="Calibri"/>
+                <w:color w:val="000000"/>
+              </w:rPr>
+              <w:t>1026</w:t>
+            </w:r>
+          </w:p>
+        </w:tc>
+        <w:tc>
+          <w:tcPr>
+            <w:tcW w:w="720" w:type="dxa"/>
+            <w:tcBorders>
+              <w:top w:val="nil"/>
+              <w:left w:val="nil"/>
+              <w:bottom w:val="single" w:sz="4" w:space="0" w:color="auto"/>
+              <w:right w:val="single" w:sz="4" w:space="0" w:color="auto"/>
+            </w:tcBorders>
+            <w:shd w:val="clear" w:color="auto" w:fill="auto"/>
+            <w:noWrap/>
+            <w:vAlign w:val="center"/>
+            <w:hideMark/>
+          </w:tcPr>
+          <w:p>
+            <w:pPr>
+              <w:spacing w:after="0" w:line="240" w:lineRule="auto"/>
+              <w:jc w:val="center"/>
+              <w:rPr>
+                <w:rFonts w:ascii="Calibri" w:eastAsia="Times New Roman" w:hAnsi="Calibri" w:cs="Calibri"/>
+                <w:color w:val="000000"/>
+              </w:rPr>
+            </w:pPr>
+            <w:r>
+              <w:rPr>
+                <w:rFonts w:ascii="Calibri" w:eastAsia="Times New Roman" w:hAnsi="Calibri" w:cs="Calibri"/>
+                <w:color w:val="000000"/>
+              </w:rPr>
+              <w:t>8208</w:t>
+            </w:r>
+          </w:p>
+        </w:tc>
+        <w:tc>
+          <w:tcPr>
+            <w:tcW w:w="513" w:type="dxa"/>
+            <w:tcBorders>
+              <w:top w:val="nil"/>
+              <w:left w:val="nil"/>
+              <w:bottom w:val="single" w:sz="4" w:space="0" w:color="auto"/>
+              <w:right w:val="single" w:sz="4" w:space="0" w:color="auto"/>
+            </w:tcBorders>
+            <w:shd w:val="clear" w:color="auto" w:fill="auto"/>
+            <w:noWrap/>
+            <w:vAlign w:val="center"/>
+            <w:hideMark/>
+          </w:tcPr>
+          <w:p>
+            <w:pPr>
+              <w:spacing w:after="0" w:line="240" w:lineRule="auto"/>
+              <w:jc w:val="center"/>
+              <w:rPr>
+                <w:rFonts w:ascii="Calibri" w:eastAsia="Times New Roman" w:hAnsi="Calibri" w:cs="Calibri"/>
+                <w:color w:val="000000"/>
+              </w:rPr>
+            </w:pPr>
+            <w:r>
+              <w:rPr>
+                <w:rFonts w:ascii="Calibri" w:eastAsia="Times New Roman" w:hAnsi="Calibri" w:cs="Calibri"/>
+                <w:color w:val="000000"/>
+              </w:rPr>
+              <w:t>100</w:t>
+            </w:r>
+          </w:p>
+        </w:tc>
+        <w:tc>
+          <w:tcPr>
+            <w:tcW w:w="1136" w:type="dxa"/>
+            <w:tcBorders>
+              <w:top w:val="nil"/>
+              <w:left w:val="nil"/>
+              <w:bottom w:val="single" w:sz="4" w:space="0" w:color="auto"/>
+              <w:right w:val="single" w:sz="4" w:space="0" w:color="auto"/>
+            </w:tcBorders>
+            <w:shd w:val="clear" w:color="auto" w:fill="auto"/>
+            <w:noWrap/>
+            <w:vAlign w:val="center"/>
+            <w:hideMark/>
+          </w:tcPr>
+          <w:p>
+            <w:pPr>
+              <w:spacing w:after="0" w:line="240" w:lineRule="auto"/>
+              <w:jc w:val="center"/>
+              <w:rPr>
+                <w:rFonts w:ascii="Calibri" w:eastAsia="Times New Roman" w:hAnsi="Calibri" w:cs="Calibri"/>
+                <w:color w:val="000000"/>
+              </w:rPr>
+            </w:pPr>
+            <w:r>
+              <w:rPr>
+                <w:rFonts w:ascii="Calibri" w:eastAsia="Times New Roman" w:hAnsi="Calibri" w:cs="Calibri"/>
+                <w:color w:val="000000"/>
+              </w:rPr>
+              <w:t>104857600</w:t>
+            </w:r>
+          </w:p>
+        </w:tc>
+        <w:tc>
+          <w:tcPr>
+            <w:tcW w:w="544" w:type="dxa"/>
+            <w:tcBorders>
+              <w:top w:val="nil"/>
+              <w:left w:val="nil"/>
+              <w:bottom w:val="single" w:sz="4" w:space="0" w:color="auto"/>
+              <w:right w:val="single" w:sz="4" w:space="0" w:color="auto"/>
+            </w:tcBorders>
+            <w:shd w:val="clear" w:color="auto" w:fill="auto"/>
+            <w:noWrap/>
+            <w:vAlign w:val="center"/>
+            <w:hideMark/>
+          </w:tcPr>
+          <w:p>
+            <w:pPr>
+              <w:spacing w:after="0" w:line="240" w:lineRule="auto"/>
+              <w:jc w:val="center"/>
+              <w:rPr>
+                <w:rFonts w:ascii="Calibri" w:eastAsia="Times New Roman" w:hAnsi="Calibri" w:cs="Calibri"/>
+                <w:color w:val="000000"/>
+              </w:rPr>
+            </w:pPr>
+            <w:r>
+              <w:rPr>
+                <w:rFonts w:ascii="Calibri" w:eastAsia="Times New Roman" w:hAnsi="Calibri" w:cs="Calibri"/>
+                <w:color w:val="000000"/>
+              </w:rPr>
+              <w:t>96</w:t>
+            </w:r>
+          </w:p>
+        </w:tc>
+        <w:tc>
+          <w:tcPr>
+            <w:tcW w:w="720" w:type="dxa"/>
+            <w:tcBorders>
+              <w:top w:val="nil"/>
+              <w:left w:val="nil"/>
+              <w:bottom w:val="single" w:sz="4" w:space="0" w:color="auto"/>
+              <w:right w:val="single" w:sz="4" w:space="0" w:color="auto"/>
+            </w:tcBorders>
+            <w:shd w:val="clear" w:color="auto" w:fill="auto"/>
+            <w:noWrap/>
+            <w:vAlign w:val="center"/>
+            <w:hideMark/>
+          </w:tcPr>
+          <w:p>
+            <w:pPr>
+              <w:spacing w:after="0" w:line="240" w:lineRule="auto"/>
+              <w:jc w:val="center"/>
+              <w:rPr>
+                <w:rFonts w:ascii="Calibri" w:eastAsia="Times New Roman" w:hAnsi="Calibri" w:cs="Calibri"/>
+                <w:color w:val="000000"/>
+              </w:rPr>
+            </w:pPr>
+            <w:r>
+              <w:rPr>
+                <w:rFonts w:ascii="Calibri" w:eastAsia="Times New Roman" w:hAnsi="Calibri" w:cs="Calibri"/>
+                <w:color w:val="000000"/>
+              </w:rPr>
+              <w:t>8304</w:t>
+            </w:r>
+          </w:p>
+        </w:tc>
+        <w:tc>
+          <w:tcPr>
+            <w:tcW w:w="876" w:type="dxa"/>
+            <w:tcBorders>
+              <w:top w:val="nil"/>
+              <w:left w:val="nil"/>
+              <w:bottom w:val="single" w:sz="4" w:space="0" w:color="auto"/>
+              <w:right w:val="single" w:sz="4" w:space="0" w:color="auto"/>
+            </w:tcBorders>
+            <w:shd w:val="clear" w:color="auto" w:fill="auto"/>
+            <w:noWrap/>
+            <w:vAlign w:val="center"/>
+            <w:hideMark/>
+          </w:tcPr>
+          <w:p>
+            <w:pPr>
+              <w:spacing w:after="0" w:line="240" w:lineRule="auto"/>
+              <w:jc w:val="center"/>
+              <w:rPr>
+                <w:rFonts w:ascii="Calibri" w:eastAsia="Times New Roman" w:hAnsi="Calibri" w:cs="Calibri"/>
+                <w:color w:val="000000"/>
+              </w:rPr>
+            </w:pPr>
+            <w:r>
+              <w:rPr>
+                <w:rFonts w:ascii="Calibri" w:eastAsia="Times New Roman" w:hAnsi="Calibri" w:cs="Calibri"/>
+                <w:color w:val="000000"/>
+              </w:rPr>
+              <w:t>79.1931</w:t>
+            </w:r>
+          </w:p>
+        </w:tc>
+        <w:tc>
+          <w:tcPr>
+            <w:tcW w:w="720" w:type="dxa"/>
+            <w:tcBorders>
+              <w:top w:val="nil"/>
+              <w:left w:val="nil"/>
+              <w:bottom w:val="single" w:sz="4" w:space="0" w:color="auto"/>
+              <w:right w:val="single" w:sz="4" w:space="0" w:color="auto"/>
+            </w:tcBorders>
+            <w:shd w:val="clear" w:color="auto" w:fill="auto"/>
+            <w:noWrap/>
+            <w:vAlign w:val="center"/>
+            <w:hideMark/>
+          </w:tcPr>
+          <w:p>
+            <w:pPr>
+              <w:spacing w:after="0" w:line="240" w:lineRule="auto"/>
+              <w:jc w:val="center"/>
+              <w:rPr>
+                <w:rFonts w:ascii="Calibri" w:eastAsia="Times New Roman" w:hAnsi="Calibri" w:cs="Calibri"/>
+                <w:color w:val="000000"/>
+              </w:rPr>
+            </w:pPr>
+            <w:r>
+              <w:rPr>
+                <w:rFonts w:ascii="Calibri" w:eastAsia="Times New Roman" w:hAnsi="Calibri" w:cs="Calibri"/>
+                <w:color w:val="000000"/>
+              </w:rPr>
+              <w:t>12627</w:t>
+            </w:r>
+          </w:p>
+        </w:tc>
+        <w:tc>
+          <w:tcPr>
+            <w:tcW w:w="1136" w:type="dxa"/>
+            <w:tcBorders>
+              <w:top w:val="nil"/>
+              <w:left w:val="nil"/>
+              <w:bottom w:val="single" w:sz="4" w:space="0" w:color="auto"/>
+              <w:right w:val="single" w:sz="4" w:space="0" w:color="auto"/>
+            </w:tcBorders>
+            <w:shd w:val="clear" w:color="auto" w:fill="auto"/>
+            <w:noWrap/>
+            <w:vAlign w:val="center"/>
+            <w:hideMark/>
+          </w:tcPr>
+          <w:p>
+            <w:pPr>
+              <w:spacing w:after="0" w:line="240" w:lineRule="auto"/>
+              <w:jc w:val="center"/>
+              <w:rPr>
+                <w:rFonts w:ascii="Calibri" w:eastAsia="Times New Roman" w:hAnsi="Calibri" w:cs="Calibri"/>
+                <w:color w:val="000000"/>
+              </w:rPr>
+            </w:pPr>
+            <w:r>
+              <w:rPr>
+                <w:rFonts w:ascii="Calibri" w:eastAsia="Times New Roman" w:hAnsi="Calibri" w:cs="Calibri"/>
+                <w:color w:val="000000"/>
+              </w:rPr>
+              <w:t>101016000</w:t>
+            </w:r>
+          </w:p>
+        </w:tc>
+        <w:tc>
+          <w:tcPr>
+            <w:tcW w:w="883" w:type="dxa"/>
+            <w:tcBorders>
+              <w:top w:val="nil"/>
+              <w:left w:val="nil"/>
+              <w:bottom w:val="single" w:sz="4" w:space="0" w:color="auto"/>
+              <w:right w:val="single" w:sz="4" w:space="0" w:color="auto"/>
+            </w:tcBorders>
+            <w:shd w:val="clear" w:color="auto" w:fill="auto"/>
+            <w:noWrap/>
+            <w:vAlign w:val="center"/>
+            <w:hideMark/>
+          </w:tcPr>
+          <w:p>
+            <w:pPr>
+              <w:spacing w:after="0" w:line="240" w:lineRule="auto"/>
+              <w:jc w:val="center"/>
+              <w:rPr>
+                <w:rFonts w:ascii="Calibri" w:eastAsia="Times New Roman" w:hAnsi="Calibri" w:cs="Calibri"/>
+                <w:color w:val="000000"/>
+              </w:rPr>
+            </w:pPr>
+            <w:r>
+              <w:rPr>
+                <w:rFonts w:ascii="Calibri" w:eastAsia="Times New Roman" w:hAnsi="Calibri" w:cs="Calibri"/>
+                <w:color w:val="000000"/>
+              </w:rPr>
+              <w:t>96.34</w:t>
+            </w:r>
+          </w:p>
+        </w:tc>
+        <w:tc>
+          <w:tcPr>
+            <w:tcW w:w="916" w:type="dxa"/>
+            <w:tcBorders>
+              <w:top w:val="nil"/>
+              <w:left w:val="nil"/>
+              <w:bottom w:val="single" w:sz="4" w:space="0" w:color="auto"/>
+              <w:right w:val="single" w:sz="4" w:space="0" w:color="auto"/>
+            </w:tcBorders>
+            <w:shd w:val="clear" w:color="auto" w:fill="auto"/>
+            <w:noWrap/>
+            <w:vAlign w:val="center"/>
+            <w:hideMark/>
+          </w:tcPr>
+          <w:p>
+            <w:pPr>
+              <w:spacing w:after="0" w:line="240" w:lineRule="auto"/>
+              <w:jc w:val="center"/>
+              <w:rPr>
+                <w:rFonts w:ascii="Calibri" w:eastAsia="Times New Roman" w:hAnsi="Calibri" w:cs="Calibri"/>
+                <w:color w:val="000000"/>
+              </w:rPr>
+            </w:pPr>
+            <w:r>
+              <w:rPr>
+                <w:rFonts w:ascii="Calibri" w:eastAsia="Times New Roman" w:hAnsi="Calibri" w:cs="Calibri"/>
+                <w:color w:val="000000"/>
+              </w:rPr>
+              <w:t>30</w:t>
+            </w:r>
+          </w:p>
+        </w:tc>
+        <w:tc>
+          <w:tcPr>
+            <w:tcW w:w="773" w:type="dxa"/>
+            <w:tcBorders>
+              <w:top w:val="nil"/>
+              <w:left w:val="nil"/>
+              <w:bottom w:val="single" w:sz="4" w:space="0" w:color="auto"/>
+              <w:right w:val="single" w:sz="4" w:space="0" w:color="auto"/>
+            </w:tcBorders>
+            <w:shd w:val="clear" w:color="auto" w:fill="auto"/>
+            <w:noWrap/>
+            <w:vAlign w:val="center"/>
+            <w:hideMark/>
+          </w:tcPr>
+          <w:p>
+            <w:pPr>
+              <w:spacing w:after="0" w:line="240" w:lineRule="auto"/>
+              <w:jc w:val="center"/>
+              <w:rPr>
+                <w:rFonts w:ascii="Calibri" w:eastAsia="Times New Roman" w:hAnsi="Calibri" w:cs="Calibri"/>
+                <w:color w:val="000000"/>
+              </w:rPr>
+            </w:pPr>
+            <w:r>
+              <w:rPr>
+                <w:rFonts w:ascii="Calibri" w:eastAsia="Times New Roman" w:hAnsi="Calibri" w:cs="Calibri"/>
+                <w:color w:val="000000"/>
+              </w:rPr>
+              <w:t>2.4913</w:t>
+            </w:r>
+          </w:p>
+        </w:tc>
+      </w:tr>
+      <w:tr>
+        <w:trPr>
+          <w:trHeight w:val="238"/>
+        </w:trPr>
+        <w:tc>
+          <w:tcPr>
+            <w:tcW w:w="617" w:type="dxa"/>
+            <w:tcBorders>
+              <w:top w:val="nil"/>
+              <w:left w:val="single" w:sz="4" w:space="0" w:color="auto"/>
+              <w:bottom w:val="single" w:sz="4" w:space="0" w:color="auto"/>
+              <w:right w:val="single" w:sz="4" w:space="0" w:color="auto"/>
+            </w:tcBorders>
+            <w:shd w:val="clear" w:color="auto" w:fill="auto"/>
+            <w:noWrap/>
+            <w:vAlign w:val="center"/>
+            <w:hideMark/>
+          </w:tcPr>
+          <w:p>
+            <w:pPr>
+              <w:spacing w:after="0" w:line="240" w:lineRule="auto"/>
+              <w:jc w:val="center"/>
+              <w:rPr>
+                <w:rFonts w:ascii="Calibri" w:eastAsia="Times New Roman" w:hAnsi="Calibri" w:cs="Calibri"/>
+                <w:color w:val="000000"/>
+              </w:rPr>
+            </w:pPr>
+            <w:r>
+              <w:rPr>
+                <w:rFonts w:ascii="Calibri" w:eastAsia="Times New Roman" w:hAnsi="Calibri" w:cs="Calibri"/>
+                <w:color w:val="000000"/>
+              </w:rPr>
+              <w:t>1500</w:t>
+            </w:r>
+          </w:p>
+        </w:tc>
+        <w:tc>
+          <w:tcPr>
+            <w:tcW w:w="414" w:type="dxa"/>
+            <w:tcBorders>
+              <w:top w:val="nil"/>
+              <w:left w:val="nil"/>
+              <w:bottom w:val="single" w:sz="4" w:space="0" w:color="auto"/>
+              <w:right w:val="single" w:sz="4" w:space="0" w:color="auto"/>
+            </w:tcBorders>
+            <w:shd w:val="clear" w:color="auto" w:fill="auto"/>
+            <w:noWrap/>
+            <w:vAlign w:val="center"/>
+            <w:hideMark/>
+          </w:tcPr>
+          <w:p>
+            <w:pPr>
+              <w:spacing w:after="0" w:line="240" w:lineRule="auto"/>
+              <w:jc w:val="center"/>
+              <w:rPr>
+                <w:rFonts w:ascii="Calibri" w:eastAsia="Times New Roman" w:hAnsi="Calibri" w:cs="Calibri"/>
+                <w:color w:val="000000"/>
+              </w:rPr>
+            </w:pPr>
+            <w:r>
+              <w:rPr>
+                <w:rFonts w:ascii="Calibri" w:eastAsia="Times New Roman" w:hAnsi="Calibri" w:cs="Calibri"/>
+                <w:color w:val="000000"/>
+              </w:rPr>
+              <w:t>26</w:t>
+            </w:r>
+          </w:p>
+        </w:tc>
+        <w:tc>
+          <w:tcPr>
+            <w:tcW w:w="617" w:type="dxa"/>
+            <w:tcBorders>
+              <w:top w:val="nil"/>
+              <w:left w:val="nil"/>
+              <w:bottom w:val="single" w:sz="4" w:space="0" w:color="auto"/>
+              <w:right w:val="single" w:sz="4" w:space="0" w:color="auto"/>
+            </w:tcBorders>
+            <w:shd w:val="clear" w:color="auto" w:fill="auto"/>
+            <w:noWrap/>
+            <w:vAlign w:val="center"/>
+            <w:hideMark/>
+          </w:tcPr>
+          <w:p>
+            <w:pPr>
+              <w:spacing w:after="0" w:line="240" w:lineRule="auto"/>
+              <w:jc w:val="center"/>
+              <w:rPr>
+                <w:rFonts w:ascii="Calibri" w:eastAsia="Times New Roman" w:hAnsi="Calibri" w:cs="Calibri"/>
+                <w:color w:val="000000"/>
+              </w:rPr>
+            </w:pPr>
+            <w:r>
+              <w:rPr>
+                <w:rFonts w:ascii="Calibri" w:eastAsia="Times New Roman" w:hAnsi="Calibri" w:cs="Calibri"/>
+                <w:color w:val="000000"/>
+              </w:rPr>
+              <w:t>1526</w:t>
+            </w:r>
+          </w:p>
+        </w:tc>
+        <w:tc>
+          <w:tcPr>
+            <w:tcW w:w="720" w:type="dxa"/>
+            <w:tcBorders>
+              <w:top w:val="nil"/>
+              <w:left w:val="nil"/>
+              <w:bottom w:val="single" w:sz="4" w:space="0" w:color="auto"/>
+              <w:right w:val="single" w:sz="4" w:space="0" w:color="auto"/>
+            </w:tcBorders>
+            <w:shd w:val="clear" w:color="auto" w:fill="auto"/>
+            <w:noWrap/>
+            <w:vAlign w:val="center"/>
+            <w:hideMark/>
+          </w:tcPr>
+          <w:p>
+            <w:pPr>
+              <w:spacing w:after="0" w:line="240" w:lineRule="auto"/>
+              <w:jc w:val="center"/>
+              <w:rPr>
+                <w:rFonts w:ascii="Calibri" w:eastAsia="Times New Roman" w:hAnsi="Calibri" w:cs="Calibri"/>
+                <w:color w:val="000000"/>
+              </w:rPr>
+            </w:pPr>
+            <w:r>
+              <w:rPr>
+                <w:rFonts w:ascii="Calibri" w:eastAsia="Times New Roman" w:hAnsi="Calibri" w:cs="Calibri"/>
+                <w:color w:val="000000"/>
+              </w:rPr>
+              <w:t>12208</w:t>
+            </w:r>
+          </w:p>
+        </w:tc>
+        <w:tc>
+          <w:tcPr>
+            <w:tcW w:w="513" w:type="dxa"/>
+            <w:tcBorders>
+              <w:top w:val="nil"/>
+              <w:left w:val="nil"/>
+              <w:bottom w:val="single" w:sz="4" w:space="0" w:color="auto"/>
+              <w:right w:val="single" w:sz="4" w:space="0" w:color="auto"/>
+            </w:tcBorders>
+            <w:shd w:val="clear" w:color="auto" w:fill="auto"/>
+            <w:noWrap/>
+            <w:vAlign w:val="center"/>
+            <w:hideMark/>
+          </w:tcPr>
+          <w:p>
+            <w:pPr>
+              <w:spacing w:after="0" w:line="240" w:lineRule="auto"/>
+              <w:jc w:val="center"/>
+              <w:rPr>
+                <w:rFonts w:ascii="Calibri" w:eastAsia="Times New Roman" w:hAnsi="Calibri" w:cs="Calibri"/>
+                <w:color w:val="000000"/>
+              </w:rPr>
+            </w:pPr>
+            <w:r>
+              <w:rPr>
+                <w:rFonts w:ascii="Calibri" w:eastAsia="Times New Roman" w:hAnsi="Calibri" w:cs="Calibri"/>
+                <w:color w:val="000000"/>
+              </w:rPr>
+              <w:t>100</w:t>
+            </w:r>
+          </w:p>
+        </w:tc>
+        <w:tc>
+          <w:tcPr>
+            <w:tcW w:w="1136" w:type="dxa"/>
+            <w:tcBorders>
+              <w:top w:val="nil"/>
+              <w:left w:val="nil"/>
+              <w:bottom w:val="single" w:sz="4" w:space="0" w:color="auto"/>
+              <w:right w:val="single" w:sz="4" w:space="0" w:color="auto"/>
+            </w:tcBorders>
+            <w:shd w:val="clear" w:color="auto" w:fill="auto"/>
+            <w:noWrap/>
+            <w:vAlign w:val="center"/>
+            <w:hideMark/>
+          </w:tcPr>
+          <w:p>
+            <w:pPr>
+              <w:spacing w:after="0" w:line="240" w:lineRule="auto"/>
+              <w:jc w:val="center"/>
+              <w:rPr>
+                <w:rFonts w:ascii="Calibri" w:eastAsia="Times New Roman" w:hAnsi="Calibri" w:cs="Calibri"/>
+                <w:color w:val="000000"/>
+              </w:rPr>
+            </w:pPr>
+            <w:r>
+              <w:rPr>
+                <w:rFonts w:ascii="Calibri" w:eastAsia="Times New Roman" w:hAnsi="Calibri" w:cs="Calibri"/>
+                <w:color w:val="000000"/>
+              </w:rPr>
+              <w:t>104857600</w:t>
+            </w:r>
+          </w:p>
+        </w:tc>
+        <w:tc>
+          <w:tcPr>
+            <w:tcW w:w="544" w:type="dxa"/>
+            <w:tcBorders>
+              <w:top w:val="nil"/>
+              <w:left w:val="nil"/>
+              <w:bottom w:val="single" w:sz="4" w:space="0" w:color="auto"/>
+              <w:right w:val="single" w:sz="4" w:space="0" w:color="auto"/>
+            </w:tcBorders>
+            <w:shd w:val="clear" w:color="auto" w:fill="auto"/>
+            <w:noWrap/>
+            <w:vAlign w:val="center"/>
+            <w:hideMark/>
+          </w:tcPr>
+          <w:p>
+            <w:pPr>
+              <w:spacing w:after="0" w:line="240" w:lineRule="auto"/>
+              <w:jc w:val="center"/>
+              <w:rPr>
+                <w:rFonts w:ascii="Calibri" w:eastAsia="Times New Roman" w:hAnsi="Calibri" w:cs="Calibri"/>
+                <w:color w:val="000000"/>
+              </w:rPr>
+            </w:pPr>
+            <w:r>
+              <w:rPr>
+                <w:rFonts w:ascii="Calibri" w:eastAsia="Times New Roman" w:hAnsi="Calibri" w:cs="Calibri"/>
+                <w:color w:val="000000"/>
+              </w:rPr>
+              <w:t>96</w:t>
+            </w:r>
+          </w:p>
+        </w:tc>
+        <w:tc>
+          <w:tcPr>
+            <w:tcW w:w="720" w:type="dxa"/>
+            <w:tcBorders>
+              <w:top w:val="nil"/>
+              <w:left w:val="nil"/>
+              <w:bottom w:val="single" w:sz="4" w:space="0" w:color="auto"/>
+              <w:right w:val="single" w:sz="4" w:space="0" w:color="auto"/>
+            </w:tcBorders>
+            <w:shd w:val="clear" w:color="auto" w:fill="auto"/>
+            <w:noWrap/>
+            <w:vAlign w:val="center"/>
+            <w:hideMark/>
+          </w:tcPr>
+          <w:p>
+            <w:pPr>
+              <w:spacing w:after="0" w:line="240" w:lineRule="auto"/>
+              <w:jc w:val="center"/>
+              <w:rPr>
+                <w:rFonts w:ascii="Calibri" w:eastAsia="Times New Roman" w:hAnsi="Calibri" w:cs="Calibri"/>
+                <w:color w:val="000000"/>
+              </w:rPr>
+            </w:pPr>
+            <w:r>
+              <w:rPr>
+                <w:rFonts w:ascii="Calibri" w:eastAsia="Times New Roman" w:hAnsi="Calibri" w:cs="Calibri"/>
+                <w:color w:val="000000"/>
+              </w:rPr>
+              <w:t>12304</w:t>
+            </w:r>
+          </w:p>
+        </w:tc>
+        <w:tc>
+          <w:tcPr>
+            <w:tcW w:w="876" w:type="dxa"/>
+            <w:tcBorders>
+              <w:top w:val="nil"/>
+              <w:left w:val="nil"/>
+              <w:bottom w:val="single" w:sz="4" w:space="0" w:color="auto"/>
+              <w:right w:val="single" w:sz="4" w:space="0" w:color="auto"/>
+            </w:tcBorders>
+            <w:shd w:val="clear" w:color="auto" w:fill="auto"/>
+            <w:noWrap/>
+            <w:vAlign w:val="center"/>
+            <w:hideMark/>
+          </w:tcPr>
+          <w:p>
+            <w:pPr>
+              <w:spacing w:after="0" w:line="240" w:lineRule="auto"/>
+              <w:jc w:val="center"/>
+              <w:rPr>
+                <w:rFonts w:ascii="Calibri" w:eastAsia="Times New Roman" w:hAnsi="Calibri" w:cs="Calibri"/>
+                <w:color w:val="000000"/>
+              </w:rPr>
+            </w:pPr>
+            <w:r>
+              <w:rPr>
+                <w:rFonts w:ascii="Calibri" w:eastAsia="Times New Roman" w:hAnsi="Calibri" w:cs="Calibri"/>
+                <w:color w:val="000000"/>
+              </w:rPr>
+              <w:t>117.34</w:t>
+            </w:r>
+          </w:p>
+        </w:tc>
+        <w:tc>
+          <w:tcPr>
+            <w:tcW w:w="720" w:type="dxa"/>
+            <w:tcBorders>
+              <w:top w:val="nil"/>
+              <w:left w:val="nil"/>
+              <w:bottom w:val="single" w:sz="4" w:space="0" w:color="auto"/>
+              <w:right w:val="single" w:sz="4" w:space="0" w:color="auto"/>
+            </w:tcBorders>
+            <w:shd w:val="clear" w:color="auto" w:fill="auto"/>
+            <w:noWrap/>
+            <w:vAlign w:val="center"/>
+            <w:hideMark/>
+          </w:tcPr>
+          <w:p>
+            <w:pPr>
+              <w:spacing w:after="0" w:line="240" w:lineRule="auto"/>
+              <w:jc w:val="center"/>
+              <w:rPr>
+                <w:rFonts w:ascii="Calibri" w:eastAsia="Times New Roman" w:hAnsi="Calibri" w:cs="Calibri"/>
+                <w:color w:val="000000"/>
+              </w:rPr>
+            </w:pPr>
+            <w:r>
+              <w:rPr>
+                <w:rFonts w:ascii="Calibri" w:eastAsia="Times New Roman" w:hAnsi="Calibri" w:cs="Calibri"/>
+                <w:color w:val="000000"/>
+              </w:rPr>
+              <w:t>8522</w:t>
+            </w:r>
+          </w:p>
+        </w:tc>
+        <w:tc>
+          <w:tcPr>
+            <w:tcW w:w="1136" w:type="dxa"/>
+            <w:tcBorders>
+              <w:top w:val="nil"/>
+              <w:left w:val="nil"/>
+              <w:bottom w:val="single" w:sz="4" w:space="0" w:color="auto"/>
+              <w:right w:val="single" w:sz="4" w:space="0" w:color="auto"/>
+            </w:tcBorders>
+            <w:shd w:val="clear" w:color="auto" w:fill="auto"/>
+            <w:noWrap/>
+            <w:vAlign w:val="center"/>
+            <w:hideMark/>
+          </w:tcPr>
+          <w:p>
+            <w:pPr>
+              <w:spacing w:after="0" w:line="240" w:lineRule="auto"/>
+              <w:jc w:val="center"/>
+              <w:rPr>
+                <w:rFonts w:ascii="Calibri" w:eastAsia="Times New Roman" w:hAnsi="Calibri" w:cs="Calibri"/>
+                <w:color w:val="000000"/>
+              </w:rPr>
+            </w:pPr>
+            <w:r>
+              <w:rPr>
+                <w:rFonts w:ascii="Calibri" w:eastAsia="Times New Roman" w:hAnsi="Calibri" w:cs="Calibri"/>
+                <w:color w:val="000000"/>
+              </w:rPr>
+              <w:t>102264000</w:t>
+            </w:r>
+          </w:p>
+        </w:tc>
+        <w:tc>
+          <w:tcPr>
+            <w:tcW w:w="883" w:type="dxa"/>
+            <w:tcBorders>
+              <w:top w:val="nil"/>
+              <w:left w:val="nil"/>
+              <w:bottom w:val="single" w:sz="4" w:space="0" w:color="auto"/>
+              <w:right w:val="single" w:sz="4" w:space="0" w:color="auto"/>
+            </w:tcBorders>
+            <w:shd w:val="clear" w:color="auto" w:fill="auto"/>
+            <w:noWrap/>
+            <w:vAlign w:val="center"/>
+            <w:hideMark/>
+          </w:tcPr>
+          <w:p>
+            <w:pPr>
+              <w:spacing w:after="0" w:line="240" w:lineRule="auto"/>
+              <w:jc w:val="center"/>
+              <w:rPr>
+                <w:rFonts w:ascii="Calibri" w:eastAsia="Times New Roman" w:hAnsi="Calibri" w:cs="Calibri"/>
+                <w:color w:val="000000"/>
+              </w:rPr>
+            </w:pPr>
+            <w:r>
+              <w:rPr>
+                <w:rFonts w:ascii="Calibri" w:eastAsia="Times New Roman" w:hAnsi="Calibri" w:cs="Calibri"/>
+                <w:color w:val="000000"/>
+              </w:rPr>
+              <w:t>97.53</w:t>
+            </w:r>
+          </w:p>
+        </w:tc>
+        <w:tc>
+          <w:tcPr>
+            <w:tcW w:w="916" w:type="dxa"/>
+            <w:tcBorders>
+              <w:top w:val="nil"/>
+              <w:left w:val="nil"/>
+              <w:bottom w:val="single" w:sz="4" w:space="0" w:color="auto"/>
+              <w:right w:val="single" w:sz="4" w:space="0" w:color="auto"/>
+            </w:tcBorders>
+            <w:shd w:val="clear" w:color="auto" w:fill="auto"/>
+            <w:noWrap/>
+            <w:vAlign w:val="center"/>
+            <w:hideMark/>
+          </w:tcPr>
+          <w:p>
+            <w:pPr>
+              <w:spacing w:after="0" w:line="240" w:lineRule="auto"/>
+              <w:jc w:val="center"/>
+              <w:rPr>
+                <w:rFonts w:ascii="Calibri" w:eastAsia="Times New Roman" w:hAnsi="Calibri" w:cs="Calibri"/>
+                <w:color w:val="000000"/>
+              </w:rPr>
+            </w:pPr>
+            <w:r>
+              <w:rPr>
+                <w:rFonts w:ascii="Calibri" w:eastAsia="Times New Roman" w:hAnsi="Calibri" w:cs="Calibri"/>
+                <w:color w:val="000000"/>
+              </w:rPr>
+              <w:t>30</w:t>
+            </w:r>
+          </w:p>
+        </w:tc>
+        <w:tc>
+          <w:tcPr>
+            <w:tcW w:w="773" w:type="dxa"/>
+            <w:tcBorders>
+              <w:top w:val="nil"/>
+              <w:left w:val="nil"/>
+              <w:bottom w:val="single" w:sz="4" w:space="0" w:color="auto"/>
+              <w:right w:val="single" w:sz="4" w:space="0" w:color="auto"/>
+            </w:tcBorders>
+            <w:shd w:val="clear" w:color="auto" w:fill="auto"/>
+            <w:noWrap/>
+            <w:vAlign w:val="center"/>
+            <w:hideMark/>
+          </w:tcPr>
+          <w:p>
+            <w:pPr>
+              <w:spacing w:after="0" w:line="240" w:lineRule="auto"/>
+              <w:jc w:val="center"/>
+              <w:rPr>
+                <w:rFonts w:ascii="Calibri" w:eastAsia="Times New Roman" w:hAnsi="Calibri" w:cs="Calibri"/>
+                <w:color w:val="000000"/>
+              </w:rPr>
+            </w:pPr>
+            <w:r>
+              <w:rPr>
+                <w:rFonts w:ascii="Calibri" w:eastAsia="Times New Roman" w:hAnsi="Calibri" w:cs="Calibri"/>
+                <w:color w:val="000000"/>
+              </w:rPr>
+              <w:t>2.4609</w:t>
+            </w:r>
+          </w:p>
+        </w:tc>
+      </w:tr>
+      <w:tr>
+        <w:trPr>
+          <w:trHeight w:val="238"/>
+        </w:trPr>
+        <w:tc>
+          <w:tcPr>
+            <w:tcW w:w="617" w:type="dxa"/>
+            <w:tcBorders>
+              <w:top w:val="nil"/>
+              <w:left w:val="single" w:sz="4" w:space="0" w:color="auto"/>
+              <w:bottom w:val="single" w:sz="4" w:space="0" w:color="auto"/>
+              <w:right w:val="single" w:sz="4" w:space="0" w:color="auto"/>
+            </w:tcBorders>
+            <w:shd w:val="clear" w:color="auto" w:fill="auto"/>
+            <w:noWrap/>
+            <w:vAlign w:val="center"/>
+            <w:hideMark/>
+          </w:tcPr>
+          <w:p>
+            <w:pPr>
+              <w:spacing w:after="0" w:line="240" w:lineRule="auto"/>
+              <w:jc w:val="center"/>
+              <w:rPr>
+                <w:rFonts w:ascii="Calibri" w:eastAsia="Times New Roman" w:hAnsi="Calibri" w:cs="Calibri"/>
+                <w:color w:val="000000"/>
+              </w:rPr>
+            </w:pPr>
+            <w:r>
+              <w:rPr>
+                <w:rFonts w:ascii="Calibri" w:eastAsia="Times New Roman" w:hAnsi="Calibri" w:cs="Calibri"/>
+                <w:color w:val="000000"/>
+              </w:rPr>
+              <w:t>4096</w:t>
+            </w:r>
+          </w:p>
+        </w:tc>
+        <w:tc>
+          <w:tcPr>
+            <w:tcW w:w="414" w:type="dxa"/>
+            <w:tcBorders>
+              <w:top w:val="nil"/>
+              <w:left w:val="nil"/>
+              <w:bottom w:val="single" w:sz="4" w:space="0" w:color="auto"/>
+              <w:right w:val="single" w:sz="4" w:space="0" w:color="auto"/>
+            </w:tcBorders>
+            <w:shd w:val="clear" w:color="auto" w:fill="auto"/>
+            <w:noWrap/>
+            <w:vAlign w:val="center"/>
+            <w:hideMark/>
+          </w:tcPr>
+          <w:p>
+            <w:pPr>
+              <w:spacing w:after="0" w:line="240" w:lineRule="auto"/>
+              <w:jc w:val="center"/>
+              <w:rPr>
+                <w:rFonts w:ascii="Calibri" w:eastAsia="Times New Roman" w:hAnsi="Calibri" w:cs="Calibri"/>
+                <w:color w:val="000000"/>
+              </w:rPr>
+            </w:pPr>
+            <w:r>
+              <w:rPr>
+                <w:rFonts w:ascii="Calibri" w:eastAsia="Times New Roman" w:hAnsi="Calibri" w:cs="Calibri"/>
+                <w:color w:val="000000"/>
+              </w:rPr>
+              <w:t>26</w:t>
+            </w:r>
+          </w:p>
+        </w:tc>
+        <w:tc>
+          <w:tcPr>
+            <w:tcW w:w="617" w:type="dxa"/>
+            <w:tcBorders>
+              <w:top w:val="nil"/>
+              <w:left w:val="nil"/>
+              <w:bottom w:val="single" w:sz="4" w:space="0" w:color="auto"/>
+              <w:right w:val="single" w:sz="4" w:space="0" w:color="auto"/>
+            </w:tcBorders>
+            <w:shd w:val="clear" w:color="auto" w:fill="auto"/>
+            <w:noWrap/>
+            <w:vAlign w:val="center"/>
+            <w:hideMark/>
+          </w:tcPr>
+          <w:p>
+            <w:pPr>
+              <w:spacing w:after="0" w:line="240" w:lineRule="auto"/>
+              <w:jc w:val="center"/>
+              <w:rPr>
+                <w:rFonts w:ascii="Calibri" w:eastAsia="Times New Roman" w:hAnsi="Calibri" w:cs="Calibri"/>
+                <w:color w:val="000000"/>
+              </w:rPr>
+            </w:pPr>
+            <w:r>
+              <w:rPr>
+                <w:rFonts w:ascii="Calibri" w:eastAsia="Times New Roman" w:hAnsi="Calibri" w:cs="Calibri"/>
+                <w:color w:val="000000"/>
+              </w:rPr>
+              <w:t>4122</w:t>
+            </w:r>
+          </w:p>
+        </w:tc>
+        <w:tc>
+          <w:tcPr>
+            <w:tcW w:w="720" w:type="dxa"/>
+            <w:tcBorders>
+              <w:top w:val="nil"/>
+              <w:left w:val="nil"/>
+              <w:bottom w:val="single" w:sz="4" w:space="0" w:color="auto"/>
+              <w:right w:val="single" w:sz="4" w:space="0" w:color="auto"/>
+            </w:tcBorders>
+            <w:shd w:val="clear" w:color="auto" w:fill="auto"/>
+            <w:noWrap/>
+            <w:vAlign w:val="center"/>
+            <w:hideMark/>
+          </w:tcPr>
+          <w:p>
+            <w:pPr>
+              <w:spacing w:after="0" w:line="240" w:lineRule="auto"/>
+              <w:jc w:val="center"/>
+              <w:rPr>
+                <w:rFonts w:ascii="Calibri" w:eastAsia="Times New Roman" w:hAnsi="Calibri" w:cs="Calibri"/>
+                <w:color w:val="000000"/>
+              </w:rPr>
+            </w:pPr>
+            <w:r>
+              <w:rPr>
+                <w:rFonts w:ascii="Calibri" w:eastAsia="Times New Roman" w:hAnsi="Calibri" w:cs="Calibri"/>
+                <w:color w:val="000000"/>
+              </w:rPr>
+              <w:t>32976</w:t>
+            </w:r>
+          </w:p>
+        </w:tc>
+        <w:tc>
+          <w:tcPr>
+            <w:tcW w:w="513" w:type="dxa"/>
+            <w:tcBorders>
+              <w:top w:val="nil"/>
+              <w:left w:val="nil"/>
+              <w:bottom w:val="single" w:sz="4" w:space="0" w:color="auto"/>
+              <w:right w:val="single" w:sz="4" w:space="0" w:color="auto"/>
+            </w:tcBorders>
+            <w:shd w:val="clear" w:color="auto" w:fill="auto"/>
+            <w:noWrap/>
+            <w:vAlign w:val="center"/>
+            <w:hideMark/>
+          </w:tcPr>
+          <w:p>
+            <w:pPr>
+              <w:spacing w:after="0" w:line="240" w:lineRule="auto"/>
+              <w:jc w:val="center"/>
+              <w:rPr>
+                <w:rFonts w:ascii="Calibri" w:eastAsia="Times New Roman" w:hAnsi="Calibri" w:cs="Calibri"/>
+                <w:color w:val="000000"/>
+              </w:rPr>
+            </w:pPr>
+            <w:r>
+              <w:rPr>
+                <w:rFonts w:ascii="Calibri" w:eastAsia="Times New Roman" w:hAnsi="Calibri" w:cs="Calibri"/>
+                <w:color w:val="000000"/>
+              </w:rPr>
+              <w:t>100</w:t>
+            </w:r>
+          </w:p>
+        </w:tc>
+        <w:tc>
+          <w:tcPr>
+            <w:tcW w:w="1136" w:type="dxa"/>
+            <w:tcBorders>
+              <w:top w:val="nil"/>
+              <w:left w:val="nil"/>
+              <w:bottom w:val="single" w:sz="4" w:space="0" w:color="auto"/>
+              <w:right w:val="single" w:sz="4" w:space="0" w:color="auto"/>
+            </w:tcBorders>
+            <w:shd w:val="clear" w:color="auto" w:fill="auto"/>
+            <w:noWrap/>
+            <w:vAlign w:val="center"/>
+            <w:hideMark/>
+          </w:tcPr>
+          <w:p>
+            <w:pPr>
+              <w:spacing w:after="0" w:line="240" w:lineRule="auto"/>
+              <w:jc w:val="center"/>
+              <w:rPr>
+                <w:rFonts w:ascii="Calibri" w:eastAsia="Times New Roman" w:hAnsi="Calibri" w:cs="Calibri"/>
+                <w:color w:val="000000"/>
+              </w:rPr>
+            </w:pPr>
+            <w:r>
+              <w:rPr>
+                <w:rFonts w:ascii="Calibri" w:eastAsia="Times New Roman" w:hAnsi="Calibri" w:cs="Calibri"/>
+                <w:color w:val="000000"/>
+              </w:rPr>
+              <w:t>104857600</w:t>
+            </w:r>
+          </w:p>
+        </w:tc>
+        <w:tc>
+          <w:tcPr>
+            <w:tcW w:w="544" w:type="dxa"/>
+            <w:tcBorders>
+              <w:top w:val="nil"/>
+              <w:left w:val="nil"/>
+              <w:bottom w:val="single" w:sz="4" w:space="0" w:color="auto"/>
+              <w:right w:val="single" w:sz="4" w:space="0" w:color="auto"/>
+            </w:tcBorders>
+            <w:shd w:val="clear" w:color="auto" w:fill="auto"/>
+            <w:noWrap/>
+            <w:vAlign w:val="center"/>
+            <w:hideMark/>
+          </w:tcPr>
+          <w:p>
+            <w:pPr>
+              <w:spacing w:after="0" w:line="240" w:lineRule="auto"/>
+              <w:jc w:val="center"/>
+              <w:rPr>
+                <w:rFonts w:ascii="Calibri" w:eastAsia="Times New Roman" w:hAnsi="Calibri" w:cs="Calibri"/>
+                <w:color w:val="000000"/>
+              </w:rPr>
+            </w:pPr>
+            <w:r>
+              <w:rPr>
+                <w:rFonts w:ascii="Calibri" w:eastAsia="Times New Roman" w:hAnsi="Calibri" w:cs="Calibri"/>
+                <w:color w:val="000000"/>
+              </w:rPr>
+              <w:t>96</w:t>
+            </w:r>
+          </w:p>
+        </w:tc>
+        <w:tc>
+          <w:tcPr>
+            <w:tcW w:w="720" w:type="dxa"/>
+            <w:tcBorders>
+              <w:top w:val="nil"/>
+              <w:left w:val="nil"/>
+              <w:bottom w:val="single" w:sz="4" w:space="0" w:color="auto"/>
+              <w:right w:val="single" w:sz="4" w:space="0" w:color="auto"/>
+            </w:tcBorders>
+            <w:shd w:val="clear" w:color="auto" w:fill="auto"/>
+            <w:noWrap/>
+            <w:vAlign w:val="center"/>
+            <w:hideMark/>
+          </w:tcPr>
+          <w:p>
+            <w:pPr>
+              <w:spacing w:after="0" w:line="240" w:lineRule="auto"/>
+              <w:jc w:val="center"/>
+              <w:rPr>
+                <w:rFonts w:ascii="Calibri" w:eastAsia="Times New Roman" w:hAnsi="Calibri" w:cs="Calibri"/>
+                <w:color w:val="000000"/>
+              </w:rPr>
+            </w:pPr>
+            <w:r>
+              <w:rPr>
+                <w:rFonts w:ascii="Calibri" w:eastAsia="Times New Roman" w:hAnsi="Calibri" w:cs="Calibri"/>
+                <w:color w:val="000000"/>
+              </w:rPr>
+              <w:t>33072</w:t>
+            </w:r>
+          </w:p>
+        </w:tc>
+        <w:tc>
+          <w:tcPr>
+            <w:tcW w:w="876" w:type="dxa"/>
+            <w:tcBorders>
+              <w:top w:val="nil"/>
+              <w:left w:val="nil"/>
+              <w:bottom w:val="single" w:sz="4" w:space="0" w:color="auto"/>
+              <w:right w:val="single" w:sz="4" w:space="0" w:color="auto"/>
+            </w:tcBorders>
+            <w:shd w:val="clear" w:color="auto" w:fill="auto"/>
+            <w:noWrap/>
+            <w:vAlign w:val="center"/>
+            <w:hideMark/>
+          </w:tcPr>
+          <w:p>
+            <w:pPr>
+              <w:spacing w:after="0" w:line="240" w:lineRule="auto"/>
+              <w:jc w:val="center"/>
+              <w:rPr>
+                <w:rFonts w:ascii="Calibri" w:eastAsia="Times New Roman" w:hAnsi="Calibri" w:cs="Calibri"/>
+                <w:color w:val="000000"/>
+              </w:rPr>
+            </w:pPr>
+            <w:r>
+              <w:rPr>
+                <w:rFonts w:ascii="Calibri" w:eastAsia="Times New Roman" w:hAnsi="Calibri" w:cs="Calibri"/>
+                <w:color w:val="000000"/>
+              </w:rPr>
+              <w:t>315.399</w:t>
+            </w:r>
+          </w:p>
+        </w:tc>
+        <w:tc>
+          <w:tcPr>
+            <w:tcW w:w="720" w:type="dxa"/>
+            <w:tcBorders>
+              <w:top w:val="nil"/>
+              <w:left w:val="nil"/>
+              <w:bottom w:val="single" w:sz="4" w:space="0" w:color="auto"/>
+              <w:right w:val="single" w:sz="4" w:space="0" w:color="auto"/>
+            </w:tcBorders>
+            <w:shd w:val="clear" w:color="auto" w:fill="auto"/>
+            <w:noWrap/>
+            <w:vAlign w:val="center"/>
+            <w:hideMark/>
+          </w:tcPr>
+          <w:p>
+            <w:pPr>
+              <w:spacing w:after="0" w:line="240" w:lineRule="auto"/>
+              <w:jc w:val="center"/>
+              <w:rPr>
+                <w:rFonts w:ascii="Calibri" w:eastAsia="Times New Roman" w:hAnsi="Calibri" w:cs="Calibri"/>
+                <w:color w:val="000000"/>
+              </w:rPr>
+            </w:pPr>
+            <w:r>
+              <w:rPr>
+                <w:rFonts w:ascii="Calibri" w:eastAsia="Times New Roman" w:hAnsi="Calibri" w:cs="Calibri"/>
+                <w:color w:val="000000"/>
+              </w:rPr>
+              <w:t>3171</w:t>
+            </w:r>
+          </w:p>
+        </w:tc>
+        <w:tc>
+          <w:tcPr>
+            <w:tcW w:w="1136" w:type="dxa"/>
+            <w:tcBorders>
+              <w:top w:val="nil"/>
+              <w:left w:val="nil"/>
+              <w:bottom w:val="single" w:sz="4" w:space="0" w:color="auto"/>
+              <w:right w:val="single" w:sz="4" w:space="0" w:color="auto"/>
+            </w:tcBorders>
+            <w:shd w:val="clear" w:color="auto" w:fill="auto"/>
+            <w:noWrap/>
+            <w:vAlign w:val="center"/>
+            <w:hideMark/>
+          </w:tcPr>
+          <w:p>
+            <w:pPr>
+              <w:spacing w:after="0" w:line="240" w:lineRule="auto"/>
+              <w:jc w:val="center"/>
+              <w:rPr>
+                <w:rFonts w:ascii="Calibri" w:eastAsia="Times New Roman" w:hAnsi="Calibri" w:cs="Calibri"/>
+                <w:color w:val="000000"/>
+              </w:rPr>
+            </w:pPr>
+            <w:r>
+              <w:rPr>
+                <w:rFonts w:ascii="Calibri" w:eastAsia="Times New Roman" w:hAnsi="Calibri" w:cs="Calibri"/>
+                <w:color w:val="000000"/>
+              </w:rPr>
+              <w:t>103907328</w:t>
+            </w:r>
+          </w:p>
+        </w:tc>
+        <w:tc>
+          <w:tcPr>
+            <w:tcW w:w="883" w:type="dxa"/>
+            <w:tcBorders>
+              <w:top w:val="nil"/>
+              <w:left w:val="nil"/>
+              <w:bottom w:val="single" w:sz="4" w:space="0" w:color="auto"/>
+              <w:right w:val="single" w:sz="4" w:space="0" w:color="auto"/>
+            </w:tcBorders>
+            <w:shd w:val="clear" w:color="auto" w:fill="auto"/>
+            <w:noWrap/>
+            <w:vAlign w:val="center"/>
+            <w:hideMark/>
+          </w:tcPr>
+          <w:p>
+            <w:pPr>
+              <w:spacing w:after="0" w:line="240" w:lineRule="auto"/>
+              <w:jc w:val="center"/>
+              <w:rPr>
+                <w:rFonts w:ascii="Calibri" w:eastAsia="Times New Roman" w:hAnsi="Calibri" w:cs="Calibri"/>
+                <w:color w:val="000000"/>
+              </w:rPr>
+            </w:pPr>
+            <w:r>
+              <w:rPr>
+                <w:rFonts w:ascii="Calibri" w:eastAsia="Times New Roman" w:hAnsi="Calibri" w:cs="Calibri"/>
+                <w:color w:val="000000"/>
+              </w:rPr>
+              <w:t>99.09</w:t>
+            </w:r>
+          </w:p>
+        </w:tc>
+        <w:tc>
+          <w:tcPr>
+            <w:tcW w:w="916" w:type="dxa"/>
+            <w:tcBorders>
+              <w:top w:val="nil"/>
+              <w:left w:val="nil"/>
+              <w:bottom w:val="single" w:sz="4" w:space="0" w:color="auto"/>
+              <w:right w:val="single" w:sz="4" w:space="0" w:color="auto"/>
+            </w:tcBorders>
+            <w:shd w:val="clear" w:color="auto" w:fill="auto"/>
+            <w:noWrap/>
+            <w:vAlign w:val="center"/>
+            <w:hideMark/>
+          </w:tcPr>
+          <w:p>
+            <w:pPr>
+              <w:spacing w:after="0" w:line="240" w:lineRule="auto"/>
+              <w:jc w:val="center"/>
+              <w:rPr>
+                <w:rFonts w:ascii="Calibri" w:eastAsia="Times New Roman" w:hAnsi="Calibri" w:cs="Calibri"/>
+                <w:color w:val="000000"/>
+              </w:rPr>
+            </w:pPr>
+            <w:r>
+              <w:rPr>
+                <w:rFonts w:ascii="Calibri" w:eastAsia="Times New Roman" w:hAnsi="Calibri" w:cs="Calibri"/>
+                <w:color w:val="000000"/>
+              </w:rPr>
+              <w:t>30</w:t>
+            </w:r>
+          </w:p>
+        </w:tc>
+        <w:tc>
+          <w:tcPr>
+            <w:tcW w:w="773" w:type="dxa"/>
+            <w:tcBorders>
+              <w:top w:val="nil"/>
+              <w:left w:val="nil"/>
+              <w:bottom w:val="single" w:sz="4" w:space="0" w:color="auto"/>
+              <w:right w:val="single" w:sz="4" w:space="0" w:color="auto"/>
+            </w:tcBorders>
+            <w:shd w:val="clear" w:color="auto" w:fill="auto"/>
+            <w:noWrap/>
+            <w:vAlign w:val="center"/>
+            <w:hideMark/>
+          </w:tcPr>
+          <w:p>
+            <w:pPr>
+              <w:spacing w:after="0" w:line="240" w:lineRule="auto"/>
+              <w:jc w:val="center"/>
+              <w:rPr>
+                <w:rFonts w:ascii="Calibri" w:eastAsia="Times New Roman" w:hAnsi="Calibri" w:cs="Calibri"/>
+                <w:color w:val="000000"/>
+              </w:rPr>
+            </w:pPr>
+            <w:r>
+              <w:rPr>
+                <w:rFonts w:ascii="Calibri" w:eastAsia="Times New Roman" w:hAnsi="Calibri" w:cs="Calibri"/>
+                <w:color w:val="000000"/>
+              </w:rPr>
+              <w:t>2.4219</w:t>
+            </w:r>
+          </w:p>
+        </w:tc>
+      </w:tr>
+    </w:tbl>
+    <w:p>
+      <w:pPr>
+        <w:pStyle w:val="ListParagraph"/>
+        <w:rPr>
+          <w:lang w:val="ru-RU"/>
+        </w:rPr>
+      </w:pPr>
+      <w:r>
+        <w:rPr>
+          <w:lang w:val="ru-RU"/>
+        </w:rPr>
+        <w:t>-график зависимости кол-ва полезных данных от полезное пропускной способности</w:t>
+      </w:r>
+      <w:r>
+        <w:rPr>
+          <w:lang w:val="ru-RU"/>
+        </w:rPr>
+        <w:br/>
+      </w:r>
+    </w:p>
+    <w:p>
+      <w:pPr>
+        <w:rPr>
+          <w:lang w:val="ru-RU"/>
+        </w:rPr>
+      </w:pPr>
+      <w:r>
+        <w:rPr>
+          <w:noProof/>
+        </w:rPr>
+        <w:drawing>
+          <wp:inline distT="0" distB="0" distL="0" distR="0" wp14:anchorId="1D81EFDF" wp14:editId="4A346FE5">
+            <wp:extent cx="6010275" cy="2657475"/>
+            <wp:effectExtent l="0" t="0" r="9525" b="9525"/>
+            <wp:docPr id="5" name="Chart 5">
+              <a:extLst xmlns:a="http://schemas.openxmlformats.org/drawingml/2006/main">
+                <a:ext uri="{FF2B5EF4-FFF2-40B4-BE49-F238E27FC236}">
+                  <a16:creationId xmlns:a16="http://schemas.microsoft.com/office/drawing/2014/main" id="{8A385B52-057B-4079-BCCB-310EAC49C75A}"/>
+                </a:ext>
+              </a:extLst>
+            </wp:docPr>
+            <wp:cNvGraphicFramePr/>
+            <a:graphic xmlns:a="http://schemas.openxmlformats.org/drawingml/2006/main">
+              <a:graphicData uri="http://schemas.openxmlformats.org/drawingml/2006/chart">
+                <c:chart xmlns:c="http://schemas.openxmlformats.org/drawingml/2006/chart" xmlns:r="http://schemas.openxmlformats.org/officeDocument/2006/relationships" r:id="rId17"/>
+              </a:graphicData>
+            </a:graphic>
+          </wp:inline>
+        </w:drawing>
+      </w:r>
+    </w:p>
+    <w:p>
+      <w:pPr>
+        <w:rPr>
+          <w:lang w:val="ru-RU"/>
+        </w:rPr>
+      </w:pPr>
+      <w:r>
+        <w:rPr>
+          <w:noProof/>
+        </w:rPr>
+        <w:drawing>
+          <wp:inline distT="0" distB="0" distL="0" distR="0" wp14:anchorId="40347A1D" wp14:editId="1D9274BA">
+            <wp:extent cx="6010275" cy="2867025"/>
+            <wp:effectExtent l="0" t="0" r="9525" b="9525"/>
+            <wp:docPr id="12" name="Chart 12">
+              <a:extLst xmlns:a="http://schemas.openxmlformats.org/drawingml/2006/main">
+                <a:ext uri="{FF2B5EF4-FFF2-40B4-BE49-F238E27FC236}">
+                  <a16:creationId xmlns:a16="http://schemas.microsoft.com/office/drawing/2014/main" id="{8A385B52-057B-4079-BCCB-310EAC49C75A}"/>
+                </a:ext>
+              </a:extLst>
+            </wp:docPr>
+            <wp:cNvGraphicFramePr/>
+            <a:graphic xmlns:a="http://schemas.openxmlformats.org/drawingml/2006/main">
+              <a:graphicData uri="http://schemas.openxmlformats.org/drawingml/2006/chart">
+                <c:chart xmlns:c="http://schemas.openxmlformats.org/drawingml/2006/chart" xmlns:r="http://schemas.openxmlformats.org/officeDocument/2006/relationships" r:id="rId18"/>
+              </a:graphicData>
+            </a:graphic>
+          </wp:inline>
+        </w:drawing>
+      </w:r>
+      <w:bookmarkStart w:id="0" w:name="_GoBack"/>
+      <w:bookmarkEnd w:id="0"/>
     </w:p>
     <w:sectPr>
       <w:pgSz w:w="12240" w:h="15840"/>
@@ -1587,6 +4474,118 @@
 <file path=word/numbering.xml><?xml version="1.0" encoding="utf-8"?>
 <w:numbering xmlns:wpc="http://schemas.microsoft.com/office/word/2010/wordprocessingCanvas" xmlns:cx="http://schemas.microsoft.com/office/drawing/2014/chartex" xmlns:cx1="http://schemas.microsoft.com/office/drawing/2015/9/8/chartex" xmlns:cx2="http://schemas.microsoft.com/office/drawing/2015/10/21/chartex" xmlns:cx3="http://schemas.microsoft.com/office/drawing/2016/5/9/chartex" xmlns:cx4="http://schemas.microsoft.com/office/drawing/2016/5/10/chartex" xmlns:cx5="http://schemas.microsoft.com/office/drawing/2016/5/11/chartex" xmlns:cx6="http://schemas.microsoft.com/office/drawing/2016/5/12/chartex" xmlns:cx7="http://schemas.microsoft.com/office/drawing/2016/5/13/chartex" xmlns:cx8="http://schemas.microsoft.com/office/drawing/2016/5/14/chartex" xmlns:mc="http://schemas.openxmlformats.org/markup-compatibility/2006" xmlns:aink="http://schemas.microsoft.com/office/drawing/2016/ink" xmlns:am3d="http://schemas.microsoft.com/office/drawing/2017/model3d" xmlns:o="urn:schemas-microsoft-com:office:office" xmlns:r="http://schemas.openxmlformats.org/officeDocument/2006/relationships" xmlns:m="http://schemas.openxmlformats.org/officeDocument/2006/math" xmlns:v="urn:schemas-microsoft-com:vml" xmlns:wp14="http://schemas.microsoft.com/office/word/2010/wordprocessingDrawing" xmlns:wp="http://schemas.openxmlformats.org/drawingml/2006/wordprocessingDrawing" xmlns:w10="urn:schemas-microsoft-com:office:word" xmlns:w="http://schemas.openxmlformats.org/wordprocessingml/2006/main" xmlns:w14="http://schemas.microsoft.com/office/word/2010/wordml" xmlns:w15="http://schemas.microsoft.com/office/word/2012/wordml" xmlns:w16cid="http://schemas.microsoft.com/office/word/2016/wordml/cid" xmlns:w16se="http://schemas.microsoft.com/office/word/2015/wordml/symex" xmlns:wpg="http://schemas.microsoft.com/office/word/2010/wordprocessingGroup" xmlns:wpi="http://schemas.microsoft.com/office/word/2010/wordprocessingInk" xmlns:wne="http://schemas.microsoft.com/office/word/2006/wordml" xmlns:wps="http://schemas.microsoft.com/office/word/2010/wordprocessingShape" mc:Ignorable="w14 w15 w16se w16cid wp14">
   <w:abstractNum w:abstractNumId="0" w15:restartNumberingAfterBreak="0">
+    <w:nsid w:val="364525B6"/>
+    <w:multiLevelType w:val="hybridMultilevel"/>
+    <w:tmpl w:val="6EF2B64C"/>
+    <w:lvl w:ilvl="0" w:tplc="43544C60">
+      <w:numFmt w:val="bullet"/>
+      <w:lvlText w:val="-"/>
+      <w:lvlJc w:val="left"/>
+      <w:pPr>
+        <w:ind w:left="720" w:hanging="360"/>
+      </w:pPr>
+      <w:rPr>
+        <w:rFonts w:ascii="Calibri" w:eastAsiaTheme="minorHAnsi" w:hAnsi="Calibri" w:cs="Calibri" w:hint="default"/>
+      </w:rPr>
+    </w:lvl>
+    <w:lvl w:ilvl="1" w:tplc="04090003" w:tentative="1">
+      <w:start w:val="1"/>
+      <w:numFmt w:val="bullet"/>
+      <w:lvlText w:val="o"/>
+      <w:lvlJc w:val="left"/>
+      <w:pPr>
+        <w:ind w:left="1440" w:hanging="360"/>
+      </w:pPr>
+      <w:rPr>
+        <w:rFonts w:ascii="Courier New" w:hAnsi="Courier New" w:cs="Courier New" w:hint="default"/>
+      </w:rPr>
+    </w:lvl>
+    <w:lvl w:ilvl="2" w:tplc="04090005" w:tentative="1">
+      <w:start w:val="1"/>
+      <w:numFmt w:val="bullet"/>
+      <w:lvlText w:val=""/>
+      <w:lvlJc w:val="left"/>
+      <w:pPr>
+        <w:ind w:left="2160" w:hanging="360"/>
+      </w:pPr>
+      <w:rPr>
+        <w:rFonts w:ascii="Wingdings" w:hAnsi="Wingdings" w:hint="default"/>
+      </w:rPr>
+    </w:lvl>
+    <w:lvl w:ilvl="3" w:tplc="04090001" w:tentative="1">
+      <w:start w:val="1"/>
+      <w:numFmt w:val="bullet"/>
+      <w:lvlText w:val=""/>
+      <w:lvlJc w:val="left"/>
+      <w:pPr>
+        <w:ind w:left="2880" w:hanging="360"/>
+      </w:pPr>
+      <w:rPr>
+        <w:rFonts w:ascii="Symbol" w:hAnsi="Symbol" w:hint="default"/>
+      </w:rPr>
+    </w:lvl>
+    <w:lvl w:ilvl="4" w:tplc="04090003" w:tentative="1">
+      <w:start w:val="1"/>
+      <w:numFmt w:val="bullet"/>
+      <w:lvlText w:val="o"/>
+      <w:lvlJc w:val="left"/>
+      <w:pPr>
+        <w:ind w:left="3600" w:hanging="360"/>
+      </w:pPr>
+      <w:rPr>
+        <w:rFonts w:ascii="Courier New" w:hAnsi="Courier New" w:cs="Courier New" w:hint="default"/>
+      </w:rPr>
+    </w:lvl>
+    <w:lvl w:ilvl="5" w:tplc="04090005" w:tentative="1">
+      <w:start w:val="1"/>
+      <w:numFmt w:val="bullet"/>
+      <w:lvlText w:val=""/>
+      <w:lvlJc w:val="left"/>
+      <w:pPr>
+        <w:ind w:left="4320" w:hanging="360"/>
+      </w:pPr>
+      <w:rPr>
+        <w:rFonts w:ascii="Wingdings" w:hAnsi="Wingdings" w:hint="default"/>
+      </w:rPr>
+    </w:lvl>
+    <w:lvl w:ilvl="6" w:tplc="04090001" w:tentative="1">
+      <w:start w:val="1"/>
+      <w:numFmt w:val="bullet"/>
+      <w:lvlText w:val=""/>
+      <w:lvlJc w:val="left"/>
+      <w:pPr>
+        <w:ind w:left="5040" w:hanging="360"/>
+      </w:pPr>
+      <w:rPr>
+        <w:rFonts w:ascii="Symbol" w:hAnsi="Symbol" w:hint="default"/>
+      </w:rPr>
+    </w:lvl>
+    <w:lvl w:ilvl="7" w:tplc="04090003" w:tentative="1">
+      <w:start w:val="1"/>
+      <w:numFmt w:val="bullet"/>
+      <w:lvlText w:val="o"/>
+      <w:lvlJc w:val="left"/>
+      <w:pPr>
+        <w:ind w:left="5760" w:hanging="360"/>
+      </w:pPr>
+      <w:rPr>
+        <w:rFonts w:ascii="Courier New" w:hAnsi="Courier New" w:cs="Courier New" w:hint="default"/>
+      </w:rPr>
+    </w:lvl>
+    <w:lvl w:ilvl="8" w:tplc="04090005" w:tentative="1">
+      <w:start w:val="1"/>
+      <w:numFmt w:val="bullet"/>
+      <w:lvlText w:val=""/>
+      <w:lvlJc w:val="left"/>
+      <w:pPr>
+        <w:ind w:left="6480" w:hanging="360"/>
+      </w:pPr>
+      <w:rPr>
+        <w:rFonts w:ascii="Wingdings" w:hAnsi="Wingdings" w:hint="default"/>
+      </w:rPr>
+    </w:lvl>
+  </w:abstractNum>
+  <w:abstractNum w:abstractNumId="1" w15:restartNumberingAfterBreak="0">
     <w:nsid w:val="3F030491"/>
     <w:multiLevelType w:val="hybridMultilevel"/>
     <w:tmpl w:val="59081EB0"/>
@@ -1699,6 +4698,9 @@
     </w:lvl>
   </w:abstractNum>
   <w:num w:numId="1">
+    <w:abstractNumId w:val="1"/>
+  </w:num>
+  <w:num w:numId="2">
     <w:abstractNumId w:val="0"/>
   </w:num>
 </w:numbering>
@@ -2182,6 +5184,1834 @@
 </w:styles>
 </file>
 
+<file path=word/charts/chart1.xml><?xml version="1.0" encoding="utf-8"?>
+<c:chartSpace xmlns:c="http://schemas.openxmlformats.org/drawingml/2006/chart" xmlns:a="http://schemas.openxmlformats.org/drawingml/2006/main" xmlns:r="http://schemas.openxmlformats.org/officeDocument/2006/relationships" xmlns:c16r2="http://schemas.microsoft.com/office/drawing/2015/06/chart">
+  <c:date1904 val="0"/>
+  <c:lang val="en-US"/>
+  <c:roundedCorners val="0"/>
+  <mc:AlternateContent xmlns:mc="http://schemas.openxmlformats.org/markup-compatibility/2006">
+    <mc:Choice xmlns:c14="http://schemas.microsoft.com/office/drawing/2007/8/2/chart" Requires="c14">
+      <c14:style val="102"/>
+    </mc:Choice>
+    <mc:Fallback>
+      <c:style val="2"/>
+    </mc:Fallback>
+  </mc:AlternateContent>
+  <c:chart>
+    <c:title>
+      <c:tx>
+        <c:rich>
+          <a:bodyPr rot="0" spcFirstLastPara="1" vertOverflow="ellipsis" vert="horz" wrap="square" anchor="ctr" anchorCtr="1"/>
+          <a:lstStyle/>
+          <a:p>
+            <a:pPr>
+              <a:defRPr sz="1400" b="0" i="0" u="none" strike="noStrike" kern="1200" spc="0" baseline="0">
+                <a:solidFill>
+                  <a:schemeClr val="tx1">
+                    <a:lumMod val="65000"/>
+                    <a:lumOff val="35000"/>
+                  </a:schemeClr>
+                </a:solidFill>
+                <a:latin typeface="+mn-lt"/>
+                <a:ea typeface="+mn-ea"/>
+                <a:cs typeface="+mn-cs"/>
+              </a:defRPr>
+            </a:pPr>
+            <a:r>
+              <a:rPr lang="en-US"/>
+              <a:t>Bandwidth</a:t>
+            </a:r>
+            <a:r>
+              <a:rPr lang="en-US" baseline="0"/>
+              <a:t> dependence on useful data amount</a:t>
+            </a:r>
+            <a:endParaRPr lang="en-US"/>
+          </a:p>
+        </c:rich>
+      </c:tx>
+      <c:layout>
+        <c:manualLayout>
+          <c:xMode val="edge"/>
+          <c:yMode val="edge"/>
+          <c:x val="0.18961903805118391"/>
+          <c:y val="4.7242549765299464E-2"/>
+        </c:manualLayout>
+      </c:layout>
+      <c:overlay val="0"/>
+      <c:spPr>
+        <a:noFill/>
+        <a:ln>
+          <a:noFill/>
+        </a:ln>
+        <a:effectLst/>
+      </c:spPr>
+      <c:txPr>
+        <a:bodyPr rot="0" spcFirstLastPara="1" vertOverflow="ellipsis" vert="horz" wrap="square" anchor="ctr" anchorCtr="1"/>
+        <a:lstStyle/>
+        <a:p>
+          <a:pPr>
+            <a:defRPr sz="1400" b="0" i="0" u="none" strike="noStrike" kern="1200" spc="0" baseline="0">
+              <a:solidFill>
+                <a:schemeClr val="tx1">
+                  <a:lumMod val="65000"/>
+                  <a:lumOff val="35000"/>
+                </a:schemeClr>
+              </a:solidFill>
+              <a:latin typeface="+mn-lt"/>
+              <a:ea typeface="+mn-ea"/>
+              <a:cs typeface="+mn-cs"/>
+            </a:defRPr>
+          </a:pPr>
+          <a:endParaRPr lang="en-US"/>
+        </a:p>
+      </c:txPr>
+    </c:title>
+    <c:autoTitleDeleted val="0"/>
+    <c:plotArea>
+      <c:layout/>
+      <c:scatterChart>
+        <c:scatterStyle val="smoothMarker"/>
+        <c:varyColors val="0"/>
+        <c:ser>
+          <c:idx val="0"/>
+          <c:order val="0"/>
+          <c:tx>
+            <c:v>Bandwidth</c:v>
+          </c:tx>
+          <c:spPr>
+            <a:ln w="19050" cap="rnd">
+              <a:solidFill>
+                <a:schemeClr val="accent1"/>
+              </a:solidFill>
+              <a:round/>
+            </a:ln>
+            <a:effectLst/>
+          </c:spPr>
+          <c:marker>
+            <c:symbol val="circle"/>
+            <c:size val="5"/>
+            <c:spPr>
+              <a:solidFill>
+                <a:schemeClr val="accent1"/>
+              </a:solidFill>
+              <a:ln w="9525">
+                <a:solidFill>
+                  <a:schemeClr val="accent1"/>
+                </a:solidFill>
+              </a:ln>
+              <a:effectLst/>
+            </c:spPr>
+          </c:marker>
+          <c:xVal>
+            <c:numRef>
+              <c:f>Sheet1!$A$2:$A$6</c:f>
+              <c:numCache>
+                <c:formatCode>General</c:formatCode>
+                <c:ptCount val="5"/>
+                <c:pt idx="0">
+                  <c:v>128</c:v>
+                </c:pt>
+                <c:pt idx="1">
+                  <c:v>512</c:v>
+                </c:pt>
+                <c:pt idx="2">
+                  <c:v>1000</c:v>
+                </c:pt>
+                <c:pt idx="3">
+                  <c:v>1500</c:v>
+                </c:pt>
+                <c:pt idx="4">
+                  <c:v>4096</c:v>
+                </c:pt>
+              </c:numCache>
+            </c:numRef>
+          </c:xVal>
+          <c:yVal>
+            <c:numRef>
+              <c:f>Sheet1!$L$2:$L$6</c:f>
+              <c:numCache>
+                <c:formatCode>0.00</c:formatCode>
+                <c:ptCount val="5"/>
+                <c:pt idx="0">
+                  <c:v>77.1083984375</c:v>
+                </c:pt>
+                <c:pt idx="1">
+                  <c:v>93.08984375</c:v>
+                </c:pt>
+                <c:pt idx="2">
+                  <c:v>96.33636474609375</c:v>
+                </c:pt>
+                <c:pt idx="3">
+                  <c:v>97.52655029296875</c:v>
+                </c:pt>
+                <c:pt idx="4">
+                  <c:v>99.09375</c:v>
+                </c:pt>
+              </c:numCache>
+            </c:numRef>
+          </c:yVal>
+          <c:smooth val="1"/>
+          <c:extLst>
+            <c:ext xmlns:c16="http://schemas.microsoft.com/office/drawing/2014/chart" uri="{C3380CC4-5D6E-409C-BE32-E72D297353CC}">
+              <c16:uniqueId val="{00000000-873A-4D25-AD3E-97FB7C4B97B3}"/>
+            </c:ext>
+          </c:extLst>
+        </c:ser>
+        <c:dLbls>
+          <c:showLegendKey val="0"/>
+          <c:showVal val="0"/>
+          <c:showCatName val="0"/>
+          <c:showSerName val="0"/>
+          <c:showPercent val="0"/>
+          <c:showBubbleSize val="0"/>
+        </c:dLbls>
+        <c:axId val="498648920"/>
+        <c:axId val="498649248"/>
+      </c:scatterChart>
+      <c:valAx>
+        <c:axId val="498648920"/>
+        <c:scaling>
+          <c:orientation val="minMax"/>
+        </c:scaling>
+        <c:delete val="0"/>
+        <c:axPos val="b"/>
+        <c:majorGridlines>
+          <c:spPr>
+            <a:ln w="9525" cap="flat" cmpd="sng" algn="ctr">
+              <a:solidFill>
+                <a:schemeClr val="tx1">
+                  <a:lumMod val="15000"/>
+                  <a:lumOff val="85000"/>
+                </a:schemeClr>
+              </a:solidFill>
+              <a:round/>
+            </a:ln>
+            <a:effectLst/>
+          </c:spPr>
+        </c:majorGridlines>
+        <c:numFmt formatCode="General" sourceLinked="1"/>
+        <c:majorTickMark val="out"/>
+        <c:minorTickMark val="none"/>
+        <c:tickLblPos val="nextTo"/>
+        <c:spPr>
+          <a:noFill/>
+          <a:ln w="9525" cap="flat" cmpd="sng" algn="ctr">
+            <a:solidFill>
+              <a:schemeClr val="tx1">
+                <a:lumMod val="25000"/>
+                <a:lumOff val="75000"/>
+              </a:schemeClr>
+            </a:solidFill>
+            <a:round/>
+          </a:ln>
+          <a:effectLst/>
+        </c:spPr>
+        <c:txPr>
+          <a:bodyPr rot="-60000000" spcFirstLastPara="1" vertOverflow="ellipsis" vert="horz" wrap="square" anchor="ctr" anchorCtr="1"/>
+          <a:lstStyle/>
+          <a:p>
+            <a:pPr>
+              <a:defRPr sz="900" b="0" i="0" u="none" strike="noStrike" kern="1200" baseline="0">
+                <a:solidFill>
+                  <a:schemeClr val="tx1">
+                    <a:lumMod val="65000"/>
+                    <a:lumOff val="35000"/>
+                  </a:schemeClr>
+                </a:solidFill>
+                <a:latin typeface="+mn-lt"/>
+                <a:ea typeface="+mn-ea"/>
+                <a:cs typeface="+mn-cs"/>
+              </a:defRPr>
+            </a:pPr>
+            <a:endParaRPr lang="en-US"/>
+          </a:p>
+        </c:txPr>
+        <c:crossAx val="498649248"/>
+        <c:crosses val="autoZero"/>
+        <c:crossBetween val="midCat"/>
+      </c:valAx>
+      <c:valAx>
+        <c:axId val="498649248"/>
+        <c:scaling>
+          <c:orientation val="minMax"/>
+        </c:scaling>
+        <c:delete val="0"/>
+        <c:axPos val="l"/>
+        <c:majorGridlines>
+          <c:spPr>
+            <a:ln w="9525" cap="flat" cmpd="sng" algn="ctr">
+              <a:solidFill>
+                <a:schemeClr val="tx1">
+                  <a:lumMod val="15000"/>
+                  <a:lumOff val="85000"/>
+                </a:schemeClr>
+              </a:solidFill>
+              <a:round/>
+            </a:ln>
+            <a:effectLst/>
+          </c:spPr>
+        </c:majorGridlines>
+        <c:numFmt formatCode="0.00" sourceLinked="1"/>
+        <c:majorTickMark val="out"/>
+        <c:minorTickMark val="none"/>
+        <c:tickLblPos val="nextTo"/>
+        <c:spPr>
+          <a:noFill/>
+          <a:ln w="9525" cap="flat" cmpd="sng" algn="ctr">
+            <a:solidFill>
+              <a:schemeClr val="tx1">
+                <a:lumMod val="25000"/>
+                <a:lumOff val="75000"/>
+              </a:schemeClr>
+            </a:solidFill>
+            <a:round/>
+          </a:ln>
+          <a:effectLst/>
+        </c:spPr>
+        <c:txPr>
+          <a:bodyPr rot="-60000000" spcFirstLastPara="1" vertOverflow="ellipsis" vert="horz" wrap="square" anchor="ctr" anchorCtr="1"/>
+          <a:lstStyle/>
+          <a:p>
+            <a:pPr>
+              <a:defRPr sz="900" b="0" i="0" u="none" strike="noStrike" kern="1200" baseline="0">
+                <a:solidFill>
+                  <a:schemeClr val="tx1">
+                    <a:lumMod val="65000"/>
+                    <a:lumOff val="35000"/>
+                  </a:schemeClr>
+                </a:solidFill>
+                <a:latin typeface="+mn-lt"/>
+                <a:ea typeface="+mn-ea"/>
+                <a:cs typeface="+mn-cs"/>
+              </a:defRPr>
+            </a:pPr>
+            <a:endParaRPr lang="en-US"/>
+          </a:p>
+        </c:txPr>
+        <c:crossAx val="498648920"/>
+        <c:crosses val="autoZero"/>
+        <c:crossBetween val="midCat"/>
+      </c:valAx>
+      <c:spPr>
+        <a:noFill/>
+        <a:ln>
+          <a:noFill/>
+        </a:ln>
+        <a:effectLst/>
+      </c:spPr>
+    </c:plotArea>
+    <c:plotVisOnly val="1"/>
+    <c:dispBlanksAs val="gap"/>
+    <c:extLst>
+      <c:ext xmlns:c16r3="http://schemas.microsoft.com/office/drawing/2017/03/chart" uri="{56B9EC1D-385E-4148-901F-78D8002777C0}">
+        <c16r3:dataDisplayOptions16>
+          <c16r3:dispNaAsBlank val="1"/>
+        </c16r3:dataDisplayOptions16>
+      </c:ext>
+    </c:extLst>
+    <c:showDLblsOverMax val="0"/>
+  </c:chart>
+  <c:spPr>
+    <a:solidFill>
+      <a:schemeClr val="bg1"/>
+    </a:solidFill>
+    <a:ln w="9525" cap="flat" cmpd="sng" algn="ctr">
+      <a:solidFill>
+        <a:schemeClr val="tx1">
+          <a:lumMod val="15000"/>
+          <a:lumOff val="85000"/>
+        </a:schemeClr>
+      </a:solidFill>
+      <a:round/>
+    </a:ln>
+    <a:effectLst/>
+  </c:spPr>
+  <c:txPr>
+    <a:bodyPr/>
+    <a:lstStyle/>
+    <a:p>
+      <a:pPr>
+        <a:defRPr/>
+      </a:pPr>
+      <a:endParaRPr lang="en-US"/>
+    </a:p>
+  </c:txPr>
+  <c:externalData r:id="rId3">
+    <c:autoUpdate val="0"/>
+  </c:externalData>
+</c:chartSpace>
+</file>
+
+<file path=word/charts/chart2.xml><?xml version="1.0" encoding="utf-8"?>
+<c:chartSpace xmlns:c="http://schemas.openxmlformats.org/drawingml/2006/chart" xmlns:a="http://schemas.openxmlformats.org/drawingml/2006/main" xmlns:r="http://schemas.openxmlformats.org/officeDocument/2006/relationships" xmlns:c16r2="http://schemas.microsoft.com/office/drawing/2015/06/chart">
+  <c:date1904 val="0"/>
+  <c:lang val="en-US"/>
+  <c:roundedCorners val="0"/>
+  <mc:AlternateContent xmlns:mc="http://schemas.openxmlformats.org/markup-compatibility/2006">
+    <mc:Choice xmlns:c14="http://schemas.microsoft.com/office/drawing/2007/8/2/chart" Requires="c14">
+      <c14:style val="102"/>
+    </mc:Choice>
+    <mc:Fallback>
+      <c:style val="2"/>
+    </mc:Fallback>
+  </mc:AlternateContent>
+  <c:chart>
+    <c:title>
+      <c:tx>
+        <c:rich>
+          <a:bodyPr rot="0" spcFirstLastPara="1" vertOverflow="ellipsis" vert="horz" wrap="square" anchor="ctr" anchorCtr="1"/>
+          <a:lstStyle/>
+          <a:p>
+            <a:pPr>
+              <a:defRPr sz="1400" b="0" i="0" u="none" strike="noStrike" kern="1200" spc="0" baseline="0">
+                <a:solidFill>
+                  <a:schemeClr val="tx1">
+                    <a:lumMod val="65000"/>
+                    <a:lumOff val="35000"/>
+                  </a:schemeClr>
+                </a:solidFill>
+                <a:latin typeface="+mn-lt"/>
+                <a:ea typeface="+mn-ea"/>
+                <a:cs typeface="+mn-cs"/>
+              </a:defRPr>
+            </a:pPr>
+            <a:r>
+              <a:rPr lang="en-US"/>
+              <a:t>Bandwidth</a:t>
+            </a:r>
+            <a:r>
+              <a:rPr lang="en-US" baseline="0"/>
+              <a:t> dependence on useful data amount</a:t>
+            </a:r>
+            <a:endParaRPr lang="en-US"/>
+          </a:p>
+        </c:rich>
+      </c:tx>
+      <c:layout>
+        <c:manualLayout>
+          <c:xMode val="edge"/>
+          <c:yMode val="edge"/>
+          <c:x val="0.18961903805118391"/>
+          <c:y val="4.7242549765299464E-2"/>
+        </c:manualLayout>
+      </c:layout>
+      <c:overlay val="0"/>
+      <c:spPr>
+        <a:noFill/>
+        <a:ln>
+          <a:noFill/>
+        </a:ln>
+        <a:effectLst/>
+      </c:spPr>
+      <c:txPr>
+        <a:bodyPr rot="0" spcFirstLastPara="1" vertOverflow="ellipsis" vert="horz" wrap="square" anchor="ctr" anchorCtr="1"/>
+        <a:lstStyle/>
+        <a:p>
+          <a:pPr>
+            <a:defRPr sz="1400" b="0" i="0" u="none" strike="noStrike" kern="1200" spc="0" baseline="0">
+              <a:solidFill>
+                <a:schemeClr val="tx1">
+                  <a:lumMod val="65000"/>
+                  <a:lumOff val="35000"/>
+                </a:schemeClr>
+              </a:solidFill>
+              <a:latin typeface="+mn-lt"/>
+              <a:ea typeface="+mn-ea"/>
+              <a:cs typeface="+mn-cs"/>
+            </a:defRPr>
+          </a:pPr>
+          <a:endParaRPr lang="en-US"/>
+        </a:p>
+      </c:txPr>
+    </c:title>
+    <c:autoTitleDeleted val="0"/>
+    <c:plotArea>
+      <c:layout/>
+      <c:scatterChart>
+        <c:scatterStyle val="smoothMarker"/>
+        <c:varyColors val="0"/>
+        <c:ser>
+          <c:idx val="0"/>
+          <c:order val="0"/>
+          <c:tx>
+            <c:v>Bandwidth</c:v>
+          </c:tx>
+          <c:spPr>
+            <a:ln w="19050" cap="rnd">
+              <a:solidFill>
+                <a:schemeClr val="accent1"/>
+              </a:solidFill>
+              <a:round/>
+            </a:ln>
+            <a:effectLst/>
+          </c:spPr>
+          <c:marker>
+            <c:symbol val="circle"/>
+            <c:size val="5"/>
+            <c:spPr>
+              <a:solidFill>
+                <a:schemeClr val="accent1"/>
+              </a:solidFill>
+              <a:ln w="9525">
+                <a:solidFill>
+                  <a:schemeClr val="accent1"/>
+                </a:solidFill>
+              </a:ln>
+              <a:effectLst/>
+            </c:spPr>
+          </c:marker>
+          <c:xVal>
+            <c:numRef>
+              <c:f>Sheet1!$A$2:$A$6</c:f>
+              <c:numCache>
+                <c:formatCode>General</c:formatCode>
+                <c:ptCount val="5"/>
+                <c:pt idx="0">
+                  <c:v>128</c:v>
+                </c:pt>
+                <c:pt idx="1">
+                  <c:v>512</c:v>
+                </c:pt>
+                <c:pt idx="2">
+                  <c:v>1000</c:v>
+                </c:pt>
+                <c:pt idx="3">
+                  <c:v>1500</c:v>
+                </c:pt>
+                <c:pt idx="4">
+                  <c:v>4096</c:v>
+                </c:pt>
+              </c:numCache>
+            </c:numRef>
+          </c:xVal>
+          <c:yVal>
+            <c:numRef>
+              <c:f>Sheet1!$L$2:$L$6</c:f>
+              <c:numCache>
+                <c:formatCode>0.00</c:formatCode>
+                <c:ptCount val="5"/>
+                <c:pt idx="0">
+                  <c:v>77.1083984375</c:v>
+                </c:pt>
+                <c:pt idx="1">
+                  <c:v>93.08984375</c:v>
+                </c:pt>
+                <c:pt idx="2">
+                  <c:v>96.33636474609375</c:v>
+                </c:pt>
+                <c:pt idx="3">
+                  <c:v>97.52655029296875</c:v>
+                </c:pt>
+                <c:pt idx="4">
+                  <c:v>99.09375</c:v>
+                </c:pt>
+              </c:numCache>
+            </c:numRef>
+          </c:yVal>
+          <c:smooth val="1"/>
+          <c:extLst>
+            <c:ext xmlns:c16="http://schemas.microsoft.com/office/drawing/2014/chart" uri="{C3380CC4-5D6E-409C-BE32-E72D297353CC}">
+              <c16:uniqueId val="{00000000-6CA8-43AB-B80F-5BCCE0473760}"/>
+            </c:ext>
+          </c:extLst>
+        </c:ser>
+        <c:dLbls>
+          <c:showLegendKey val="0"/>
+          <c:showVal val="0"/>
+          <c:showCatName val="0"/>
+          <c:showSerName val="0"/>
+          <c:showPercent val="0"/>
+          <c:showBubbleSize val="0"/>
+        </c:dLbls>
+        <c:axId val="498648920"/>
+        <c:axId val="498649248"/>
+      </c:scatterChart>
+      <c:valAx>
+        <c:axId val="498648920"/>
+        <c:scaling>
+          <c:orientation val="minMax"/>
+        </c:scaling>
+        <c:delete val="0"/>
+        <c:axPos val="b"/>
+        <c:majorGridlines>
+          <c:spPr>
+            <a:ln w="9525" cap="flat" cmpd="sng" algn="ctr">
+              <a:solidFill>
+                <a:schemeClr val="tx1">
+                  <a:lumMod val="15000"/>
+                  <a:lumOff val="85000"/>
+                </a:schemeClr>
+              </a:solidFill>
+              <a:round/>
+            </a:ln>
+            <a:effectLst/>
+          </c:spPr>
+        </c:majorGridlines>
+        <c:numFmt formatCode="General" sourceLinked="1"/>
+        <c:majorTickMark val="out"/>
+        <c:minorTickMark val="none"/>
+        <c:tickLblPos val="nextTo"/>
+        <c:spPr>
+          <a:noFill/>
+          <a:ln w="9525" cap="flat" cmpd="sng" algn="ctr">
+            <a:solidFill>
+              <a:schemeClr val="tx1">
+                <a:lumMod val="25000"/>
+                <a:lumOff val="75000"/>
+              </a:schemeClr>
+            </a:solidFill>
+            <a:round/>
+          </a:ln>
+          <a:effectLst/>
+        </c:spPr>
+        <c:txPr>
+          <a:bodyPr rot="-60000000" spcFirstLastPara="1" vertOverflow="ellipsis" vert="horz" wrap="square" anchor="ctr" anchorCtr="1"/>
+          <a:lstStyle/>
+          <a:p>
+            <a:pPr>
+              <a:defRPr sz="900" b="0" i="0" u="none" strike="noStrike" kern="1200" baseline="0">
+                <a:solidFill>
+                  <a:schemeClr val="tx1">
+                    <a:lumMod val="65000"/>
+                    <a:lumOff val="35000"/>
+                  </a:schemeClr>
+                </a:solidFill>
+                <a:latin typeface="+mn-lt"/>
+                <a:ea typeface="+mn-ea"/>
+                <a:cs typeface="+mn-cs"/>
+              </a:defRPr>
+            </a:pPr>
+            <a:endParaRPr lang="en-US"/>
+          </a:p>
+        </c:txPr>
+        <c:crossAx val="498649248"/>
+        <c:crosses val="autoZero"/>
+        <c:crossBetween val="midCat"/>
+      </c:valAx>
+      <c:valAx>
+        <c:axId val="498649248"/>
+        <c:scaling>
+          <c:orientation val="minMax"/>
+        </c:scaling>
+        <c:delete val="0"/>
+        <c:axPos val="l"/>
+        <c:majorGridlines>
+          <c:spPr>
+            <a:ln w="9525" cap="flat" cmpd="sng" algn="ctr">
+              <a:solidFill>
+                <a:schemeClr val="tx1">
+                  <a:lumMod val="15000"/>
+                  <a:lumOff val="85000"/>
+                </a:schemeClr>
+              </a:solidFill>
+              <a:round/>
+            </a:ln>
+            <a:effectLst/>
+          </c:spPr>
+        </c:majorGridlines>
+        <c:numFmt formatCode="0.00" sourceLinked="1"/>
+        <c:majorTickMark val="out"/>
+        <c:minorTickMark val="none"/>
+        <c:tickLblPos val="nextTo"/>
+        <c:spPr>
+          <a:noFill/>
+          <a:ln w="9525" cap="flat" cmpd="sng" algn="ctr">
+            <a:solidFill>
+              <a:schemeClr val="tx1">
+                <a:lumMod val="25000"/>
+                <a:lumOff val="75000"/>
+              </a:schemeClr>
+            </a:solidFill>
+            <a:round/>
+          </a:ln>
+          <a:effectLst/>
+        </c:spPr>
+        <c:txPr>
+          <a:bodyPr rot="-60000000" spcFirstLastPara="1" vertOverflow="ellipsis" vert="horz" wrap="square" anchor="ctr" anchorCtr="1"/>
+          <a:lstStyle/>
+          <a:p>
+            <a:pPr>
+              <a:defRPr sz="900" b="0" i="0" u="none" strike="noStrike" kern="1200" baseline="0">
+                <a:solidFill>
+                  <a:schemeClr val="tx1">
+                    <a:lumMod val="65000"/>
+                    <a:lumOff val="35000"/>
+                  </a:schemeClr>
+                </a:solidFill>
+                <a:latin typeface="+mn-lt"/>
+                <a:ea typeface="+mn-ea"/>
+                <a:cs typeface="+mn-cs"/>
+              </a:defRPr>
+            </a:pPr>
+            <a:endParaRPr lang="en-US"/>
+          </a:p>
+        </c:txPr>
+        <c:crossAx val="498648920"/>
+        <c:crosses val="autoZero"/>
+        <c:crossBetween val="midCat"/>
+      </c:valAx>
+      <c:spPr>
+        <a:noFill/>
+        <a:ln>
+          <a:noFill/>
+        </a:ln>
+        <a:effectLst/>
+      </c:spPr>
+    </c:plotArea>
+    <c:plotVisOnly val="1"/>
+    <c:dispBlanksAs val="gap"/>
+    <c:extLst>
+      <c:ext xmlns:c16r3="http://schemas.microsoft.com/office/drawing/2017/03/chart" uri="{56B9EC1D-385E-4148-901F-78D8002777C0}">
+        <c16r3:dataDisplayOptions16>
+          <c16r3:dispNaAsBlank val="1"/>
+        </c16r3:dataDisplayOptions16>
+      </c:ext>
+    </c:extLst>
+    <c:showDLblsOverMax val="0"/>
+  </c:chart>
+  <c:spPr>
+    <a:solidFill>
+      <a:schemeClr val="bg1"/>
+    </a:solidFill>
+    <a:ln w="9525" cap="flat" cmpd="sng" algn="ctr">
+      <a:solidFill>
+        <a:schemeClr val="tx1">
+          <a:lumMod val="15000"/>
+          <a:lumOff val="85000"/>
+        </a:schemeClr>
+      </a:solidFill>
+      <a:round/>
+    </a:ln>
+    <a:effectLst/>
+  </c:spPr>
+  <c:txPr>
+    <a:bodyPr/>
+    <a:lstStyle/>
+    <a:p>
+      <a:pPr>
+        <a:defRPr/>
+      </a:pPr>
+      <a:endParaRPr lang="en-US"/>
+    </a:p>
+  </c:txPr>
+  <c:externalData r:id="rId3">
+    <c:autoUpdate val="0"/>
+  </c:externalData>
+</c:chartSpace>
+</file>
+
+<file path=word/charts/colors1.xml><?xml version="1.0" encoding="utf-8"?>
+<cs:colorStyle xmlns:cs="http://schemas.microsoft.com/office/drawing/2012/chartStyle" xmlns:a="http://schemas.openxmlformats.org/drawingml/2006/main" meth="cycle" id="10">
+  <a:schemeClr val="accent1"/>
+  <a:schemeClr val="accent2"/>
+  <a:schemeClr val="accent3"/>
+  <a:schemeClr val="accent4"/>
+  <a:schemeClr val="accent5"/>
+  <a:schemeClr val="accent6"/>
+  <cs:variation/>
+  <cs:variation>
+    <a:lumMod val="60000"/>
+  </cs:variation>
+  <cs:variation>
+    <a:lumMod val="80000"/>
+    <a:lumOff val="20000"/>
+  </cs:variation>
+  <cs:variation>
+    <a:lumMod val="80000"/>
+  </cs:variation>
+  <cs:variation>
+    <a:lumMod val="60000"/>
+    <a:lumOff val="40000"/>
+  </cs:variation>
+  <cs:variation>
+    <a:lumMod val="50000"/>
+  </cs:variation>
+  <cs:variation>
+    <a:lumMod val="70000"/>
+    <a:lumOff val="30000"/>
+  </cs:variation>
+  <cs:variation>
+    <a:lumMod val="70000"/>
+  </cs:variation>
+  <cs:variation>
+    <a:lumMod val="50000"/>
+    <a:lumOff val="50000"/>
+  </cs:variation>
+</cs:colorStyle>
+</file>
+
+<file path=word/charts/colors2.xml><?xml version="1.0" encoding="utf-8"?>
+<cs:colorStyle xmlns:cs="http://schemas.microsoft.com/office/drawing/2012/chartStyle" xmlns:a="http://schemas.openxmlformats.org/drawingml/2006/main" meth="cycle" id="10">
+  <a:schemeClr val="accent1"/>
+  <a:schemeClr val="accent2"/>
+  <a:schemeClr val="accent3"/>
+  <a:schemeClr val="accent4"/>
+  <a:schemeClr val="accent5"/>
+  <a:schemeClr val="accent6"/>
+  <cs:variation/>
+  <cs:variation>
+    <a:lumMod val="60000"/>
+  </cs:variation>
+  <cs:variation>
+    <a:lumMod val="80000"/>
+    <a:lumOff val="20000"/>
+  </cs:variation>
+  <cs:variation>
+    <a:lumMod val="80000"/>
+  </cs:variation>
+  <cs:variation>
+    <a:lumMod val="60000"/>
+    <a:lumOff val="40000"/>
+  </cs:variation>
+  <cs:variation>
+    <a:lumMod val="50000"/>
+  </cs:variation>
+  <cs:variation>
+    <a:lumMod val="70000"/>
+    <a:lumOff val="30000"/>
+  </cs:variation>
+  <cs:variation>
+    <a:lumMod val="70000"/>
+  </cs:variation>
+  <cs:variation>
+    <a:lumMod val="50000"/>
+    <a:lumOff val="50000"/>
+  </cs:variation>
+</cs:colorStyle>
+</file>
+
+<file path=word/charts/style1.xml><?xml version="1.0" encoding="utf-8"?>
+<cs:chartStyle xmlns:cs="http://schemas.microsoft.com/office/drawing/2012/chartStyle" xmlns:a="http://schemas.openxmlformats.org/drawingml/2006/main" id="240">
+  <cs:axisTitle>
+    <cs:lnRef idx="0"/>
+    <cs:fillRef idx="0"/>
+    <cs:effectRef idx="0"/>
+    <cs:fontRef idx="minor">
+      <a:schemeClr val="tx1">
+        <a:lumMod val="65000"/>
+        <a:lumOff val="35000"/>
+      </a:schemeClr>
+    </cs:fontRef>
+    <cs:defRPr sz="1000" kern="1200"/>
+  </cs:axisTitle>
+  <cs:categoryAxis>
+    <cs:lnRef idx="0"/>
+    <cs:fillRef idx="0"/>
+    <cs:effectRef idx="0"/>
+    <cs:fontRef idx="minor">
+      <a:schemeClr val="tx1">
+        <a:lumMod val="65000"/>
+        <a:lumOff val="35000"/>
+      </a:schemeClr>
+    </cs:fontRef>
+    <cs:spPr>
+      <a:ln w="9525" cap="flat" cmpd="sng" algn="ctr">
+        <a:solidFill>
+          <a:schemeClr val="tx1">
+            <a:lumMod val="25000"/>
+            <a:lumOff val="75000"/>
+          </a:schemeClr>
+        </a:solidFill>
+        <a:round/>
+      </a:ln>
+    </cs:spPr>
+    <cs:defRPr sz="900" kern="1200"/>
+  </cs:categoryAxis>
+  <cs:chartArea mods="allowNoFillOverride allowNoLineOverride">
+    <cs:lnRef idx="0"/>
+    <cs:fillRef idx="0"/>
+    <cs:effectRef idx="0"/>
+    <cs:fontRef idx="minor">
+      <a:schemeClr val="tx1"/>
+    </cs:fontRef>
+    <cs:spPr>
+      <a:solidFill>
+        <a:schemeClr val="bg1"/>
+      </a:solidFill>
+      <a:ln w="9525" cap="flat" cmpd="sng" algn="ctr">
+        <a:solidFill>
+          <a:schemeClr val="tx1">
+            <a:lumMod val="15000"/>
+            <a:lumOff val="85000"/>
+          </a:schemeClr>
+        </a:solidFill>
+        <a:round/>
+      </a:ln>
+    </cs:spPr>
+    <cs:defRPr sz="1000" kern="1200"/>
+  </cs:chartArea>
+  <cs:dataLabel>
+    <cs:lnRef idx="0"/>
+    <cs:fillRef idx="0"/>
+    <cs:effectRef idx="0"/>
+    <cs:fontRef idx="minor">
+      <a:schemeClr val="tx1">
+        <a:lumMod val="75000"/>
+        <a:lumOff val="25000"/>
+      </a:schemeClr>
+    </cs:fontRef>
+    <cs:defRPr sz="900" kern="1200"/>
+  </cs:dataLabel>
+  <cs:dataLabelCallout>
+    <cs:lnRef idx="0"/>
+    <cs:fillRef idx="0"/>
+    <cs:effectRef idx="0"/>
+    <cs:fontRef idx="minor">
+      <a:schemeClr val="dk1">
+        <a:lumMod val="65000"/>
+        <a:lumOff val="35000"/>
+      </a:schemeClr>
+    </cs:fontRef>
+    <cs:spPr>
+      <a:solidFill>
+        <a:schemeClr val="lt1"/>
+      </a:solidFill>
+      <a:ln>
+        <a:solidFill>
+          <a:schemeClr val="dk1">
+            <a:lumMod val="25000"/>
+            <a:lumOff val="75000"/>
+          </a:schemeClr>
+        </a:solidFill>
+      </a:ln>
+    </cs:spPr>
+    <cs:defRPr sz="900" kern="1200"/>
+    <cs:bodyPr rot="0" spcFirstLastPara="1" vertOverflow="clip" horzOverflow="clip" vert="horz" wrap="square" lIns="36576" tIns="18288" rIns="36576" bIns="18288" anchor="ctr" anchorCtr="1">
+      <a:spAutoFit/>
+    </cs:bodyPr>
+  </cs:dataLabelCallout>
+  <cs:dataPoint>
+    <cs:lnRef idx="0"/>
+    <cs:fillRef idx="1">
+      <cs:styleClr val="auto"/>
+    </cs:fillRef>
+    <cs:effectRef idx="0"/>
+    <cs:fontRef idx="minor">
+      <a:schemeClr val="tx1"/>
+    </cs:fontRef>
+  </cs:dataPoint>
+  <cs:dataPoint3D>
+    <cs:lnRef idx="0"/>
+    <cs:fillRef idx="1">
+      <cs:styleClr val="auto"/>
+    </cs:fillRef>
+    <cs:effectRef idx="0"/>
+    <cs:fontRef idx="minor">
+      <a:schemeClr val="tx1"/>
+    </cs:fontRef>
+  </cs:dataPoint3D>
+  <cs:dataPointLine>
+    <cs:lnRef idx="0">
+      <cs:styleClr val="auto"/>
+    </cs:lnRef>
+    <cs:fillRef idx="1"/>
+    <cs:effectRef idx="0"/>
+    <cs:fontRef idx="minor">
+      <a:schemeClr val="tx1"/>
+    </cs:fontRef>
+    <cs:spPr>
+      <a:ln w="19050" cap="rnd">
+        <a:solidFill>
+          <a:schemeClr val="phClr"/>
+        </a:solidFill>
+        <a:round/>
+      </a:ln>
+    </cs:spPr>
+  </cs:dataPointLine>
+  <cs:dataPointMarker>
+    <cs:lnRef idx="0">
+      <cs:styleClr val="auto"/>
+    </cs:lnRef>
+    <cs:fillRef idx="1">
+      <cs:styleClr val="auto"/>
+    </cs:fillRef>
+    <cs:effectRef idx="0"/>
+    <cs:fontRef idx="minor">
+      <a:schemeClr val="tx1"/>
+    </cs:fontRef>
+    <cs:spPr>
+      <a:ln w="9525">
+        <a:solidFill>
+          <a:schemeClr val="phClr"/>
+        </a:solidFill>
+      </a:ln>
+    </cs:spPr>
+  </cs:dataPointMarker>
+  <cs:dataPointMarkerLayout symbol="circle" size="5"/>
+  <cs:dataPointWireframe>
+    <cs:lnRef idx="0">
+      <cs:styleClr val="auto"/>
+    </cs:lnRef>
+    <cs:fillRef idx="0"/>
+    <cs:effectRef idx="0"/>
+    <cs:fontRef idx="minor">
+      <a:schemeClr val="dk1"/>
+    </cs:fontRef>
+    <cs:spPr>
+      <a:ln w="9525" cap="rnd">
+        <a:solidFill>
+          <a:schemeClr val="phClr"/>
+        </a:solidFill>
+        <a:round/>
+      </a:ln>
+    </cs:spPr>
+  </cs:dataPointWireframe>
+  <cs:dataTable>
+    <cs:lnRef idx="0"/>
+    <cs:fillRef idx="0"/>
+    <cs:effectRef idx="0"/>
+    <cs:fontRef idx="minor">
+      <a:schemeClr val="tx1">
+        <a:lumMod val="65000"/>
+        <a:lumOff val="35000"/>
+      </a:schemeClr>
+    </cs:fontRef>
+    <cs:spPr>
+      <a:noFill/>
+      <a:ln w="9525" cap="flat" cmpd="sng" algn="ctr">
+        <a:solidFill>
+          <a:schemeClr val="tx1">
+            <a:lumMod val="15000"/>
+            <a:lumOff val="85000"/>
+          </a:schemeClr>
+        </a:solidFill>
+        <a:round/>
+      </a:ln>
+    </cs:spPr>
+    <cs:defRPr sz="900" kern="1200"/>
+  </cs:dataTable>
+  <cs:downBar>
+    <cs:lnRef idx="0"/>
+    <cs:fillRef idx="0"/>
+    <cs:effectRef idx="0"/>
+    <cs:fontRef idx="minor">
+      <a:schemeClr val="tx1"/>
+    </cs:fontRef>
+    <cs:spPr>
+      <a:solidFill>
+        <a:schemeClr val="dk1">
+          <a:lumMod val="75000"/>
+          <a:lumOff val="25000"/>
+        </a:schemeClr>
+      </a:solidFill>
+      <a:ln w="9525" cap="flat" cmpd="sng" algn="ctr">
+        <a:solidFill>
+          <a:schemeClr val="tx1">
+            <a:lumMod val="65000"/>
+            <a:lumOff val="35000"/>
+          </a:schemeClr>
+        </a:solidFill>
+        <a:round/>
+      </a:ln>
+    </cs:spPr>
+  </cs:downBar>
+  <cs:dropLine>
+    <cs:lnRef idx="0"/>
+    <cs:fillRef idx="0"/>
+    <cs:effectRef idx="0"/>
+    <cs:fontRef idx="minor">
+      <a:schemeClr val="tx1"/>
+    </cs:fontRef>
+    <cs:spPr>
+      <a:ln w="9525" cap="flat" cmpd="sng" algn="ctr">
+        <a:solidFill>
+          <a:schemeClr val="tx1">
+            <a:lumMod val="35000"/>
+            <a:lumOff val="65000"/>
+          </a:schemeClr>
+        </a:solidFill>
+        <a:round/>
+      </a:ln>
+    </cs:spPr>
+  </cs:dropLine>
+  <cs:errorBar>
+    <cs:lnRef idx="0"/>
+    <cs:fillRef idx="0"/>
+    <cs:effectRef idx="0"/>
+    <cs:fontRef idx="minor">
+      <a:schemeClr val="tx1"/>
+    </cs:fontRef>
+    <cs:spPr>
+      <a:ln w="9525" cap="flat" cmpd="sng" algn="ctr">
+        <a:solidFill>
+          <a:schemeClr val="tx1">
+            <a:lumMod val="65000"/>
+            <a:lumOff val="35000"/>
+          </a:schemeClr>
+        </a:solidFill>
+        <a:round/>
+      </a:ln>
+    </cs:spPr>
+  </cs:errorBar>
+  <cs:floor>
+    <cs:lnRef idx="0"/>
+    <cs:fillRef idx="0"/>
+    <cs:effectRef idx="0"/>
+    <cs:fontRef idx="minor">
+      <a:schemeClr val="tx1"/>
+    </cs:fontRef>
+    <cs:spPr>
+      <a:noFill/>
+      <a:ln>
+        <a:noFill/>
+      </a:ln>
+    </cs:spPr>
+  </cs:floor>
+  <cs:gridlineMajor>
+    <cs:lnRef idx="0"/>
+    <cs:fillRef idx="0"/>
+    <cs:effectRef idx="0"/>
+    <cs:fontRef idx="minor">
+      <a:schemeClr val="tx1"/>
+    </cs:fontRef>
+    <cs:spPr>
+      <a:ln w="9525" cap="flat" cmpd="sng" algn="ctr">
+        <a:solidFill>
+          <a:schemeClr val="tx1">
+            <a:lumMod val="15000"/>
+            <a:lumOff val="85000"/>
+          </a:schemeClr>
+        </a:solidFill>
+        <a:round/>
+      </a:ln>
+    </cs:spPr>
+  </cs:gridlineMajor>
+  <cs:gridlineMinor>
+    <cs:lnRef idx="0"/>
+    <cs:fillRef idx="0"/>
+    <cs:effectRef idx="0"/>
+    <cs:fontRef idx="minor">
+      <a:schemeClr val="tx1"/>
+    </cs:fontRef>
+    <cs:spPr>
+      <a:ln w="9525" cap="flat" cmpd="sng" algn="ctr">
+        <a:solidFill>
+          <a:schemeClr val="tx1">
+            <a:lumMod val="5000"/>
+            <a:lumOff val="95000"/>
+          </a:schemeClr>
+        </a:solidFill>
+        <a:round/>
+      </a:ln>
+    </cs:spPr>
+  </cs:gridlineMinor>
+  <cs:hiLoLine>
+    <cs:lnRef idx="0"/>
+    <cs:fillRef idx="0"/>
+    <cs:effectRef idx="0"/>
+    <cs:fontRef idx="minor">
+      <a:schemeClr val="tx1"/>
+    </cs:fontRef>
+    <cs:spPr>
+      <a:ln w="9525" cap="flat" cmpd="sng" algn="ctr">
+        <a:solidFill>
+          <a:schemeClr val="tx1">
+            <a:lumMod val="50000"/>
+            <a:lumOff val="50000"/>
+          </a:schemeClr>
+        </a:solidFill>
+        <a:round/>
+      </a:ln>
+    </cs:spPr>
+  </cs:hiLoLine>
+  <cs:leaderLine>
+    <cs:lnRef idx="0"/>
+    <cs:fillRef idx="0"/>
+    <cs:effectRef idx="0"/>
+    <cs:fontRef idx="minor">
+      <a:schemeClr val="tx1"/>
+    </cs:fontRef>
+    <cs:spPr>
+      <a:ln w="9525" cap="flat" cmpd="sng" algn="ctr">
+        <a:solidFill>
+          <a:schemeClr val="tx1">
+            <a:lumMod val="35000"/>
+            <a:lumOff val="65000"/>
+          </a:schemeClr>
+        </a:solidFill>
+        <a:round/>
+      </a:ln>
+    </cs:spPr>
+  </cs:leaderLine>
+  <cs:legend>
+    <cs:lnRef idx="0"/>
+    <cs:fillRef idx="0"/>
+    <cs:effectRef idx="0"/>
+    <cs:fontRef idx="minor">
+      <a:schemeClr val="tx1">
+        <a:lumMod val="65000"/>
+        <a:lumOff val="35000"/>
+      </a:schemeClr>
+    </cs:fontRef>
+    <cs:defRPr sz="900" kern="1200"/>
+  </cs:legend>
+  <cs:plotArea mods="allowNoFillOverride allowNoLineOverride">
+    <cs:lnRef idx="0"/>
+    <cs:fillRef idx="0"/>
+    <cs:effectRef idx="0"/>
+    <cs:fontRef idx="minor">
+      <a:schemeClr val="tx1"/>
+    </cs:fontRef>
+  </cs:plotArea>
+  <cs:plotArea3D mods="allowNoFillOverride allowNoLineOverride">
+    <cs:lnRef idx="0"/>
+    <cs:fillRef idx="0"/>
+    <cs:effectRef idx="0"/>
+    <cs:fontRef idx="minor">
+      <a:schemeClr val="tx1"/>
+    </cs:fontRef>
+  </cs:plotArea3D>
+  <cs:seriesAxis>
+    <cs:lnRef idx="0"/>
+    <cs:fillRef idx="0"/>
+    <cs:effectRef idx="0"/>
+    <cs:fontRef idx="minor">
+      <a:schemeClr val="tx1">
+        <a:lumMod val="65000"/>
+        <a:lumOff val="35000"/>
+      </a:schemeClr>
+    </cs:fontRef>
+    <cs:defRPr sz="900" kern="1200"/>
+  </cs:seriesAxis>
+  <cs:seriesLine>
+    <cs:lnRef idx="0"/>
+    <cs:fillRef idx="0"/>
+    <cs:effectRef idx="0"/>
+    <cs:fontRef idx="minor">
+      <a:schemeClr val="tx1"/>
+    </cs:fontRef>
+    <cs:spPr>
+      <a:ln w="9525" cap="flat" cmpd="sng" algn="ctr">
+        <a:solidFill>
+          <a:schemeClr val="tx1">
+            <a:lumMod val="35000"/>
+            <a:lumOff val="65000"/>
+          </a:schemeClr>
+        </a:solidFill>
+        <a:round/>
+      </a:ln>
+    </cs:spPr>
+  </cs:seriesLine>
+  <cs:title>
+    <cs:lnRef idx="0"/>
+    <cs:fillRef idx="0"/>
+    <cs:effectRef idx="0"/>
+    <cs:fontRef idx="minor">
+      <a:schemeClr val="tx1">
+        <a:lumMod val="65000"/>
+        <a:lumOff val="35000"/>
+      </a:schemeClr>
+    </cs:fontRef>
+    <cs:defRPr sz="1400" b="0" kern="1200" spc="0" baseline="0"/>
+  </cs:title>
+  <cs:trendline>
+    <cs:lnRef idx="0">
+      <cs:styleClr val="auto"/>
+    </cs:lnRef>
+    <cs:fillRef idx="0"/>
+    <cs:effectRef idx="0"/>
+    <cs:fontRef idx="minor">
+      <a:schemeClr val="tx1"/>
+    </cs:fontRef>
+    <cs:spPr>
+      <a:ln w="19050" cap="rnd">
+        <a:solidFill>
+          <a:schemeClr val="phClr"/>
+        </a:solidFill>
+        <a:prstDash val="sysDot"/>
+      </a:ln>
+    </cs:spPr>
+  </cs:trendline>
+  <cs:trendlineLabel>
+    <cs:lnRef idx="0"/>
+    <cs:fillRef idx="0"/>
+    <cs:effectRef idx="0"/>
+    <cs:fontRef idx="minor">
+      <a:schemeClr val="tx1">
+        <a:lumMod val="65000"/>
+        <a:lumOff val="35000"/>
+      </a:schemeClr>
+    </cs:fontRef>
+    <cs:defRPr sz="900" kern="1200"/>
+  </cs:trendlineLabel>
+  <cs:upBar>
+    <cs:lnRef idx="0"/>
+    <cs:fillRef idx="0"/>
+    <cs:effectRef idx="0"/>
+    <cs:fontRef idx="minor">
+      <a:schemeClr val="tx1"/>
+    </cs:fontRef>
+    <cs:spPr>
+      <a:solidFill>
+        <a:schemeClr val="lt1"/>
+      </a:solidFill>
+      <a:ln w="9525" cap="flat" cmpd="sng" algn="ctr">
+        <a:solidFill>
+          <a:schemeClr val="tx1">
+            <a:lumMod val="65000"/>
+            <a:lumOff val="35000"/>
+          </a:schemeClr>
+        </a:solidFill>
+        <a:round/>
+      </a:ln>
+    </cs:spPr>
+  </cs:upBar>
+  <cs:valueAxis>
+    <cs:lnRef idx="0"/>
+    <cs:fillRef idx="0"/>
+    <cs:effectRef idx="0"/>
+    <cs:fontRef idx="minor">
+      <a:schemeClr val="tx1">
+        <a:lumMod val="65000"/>
+        <a:lumOff val="35000"/>
+      </a:schemeClr>
+    </cs:fontRef>
+    <cs:spPr>
+      <a:ln w="9525" cap="flat" cmpd="sng" algn="ctr">
+        <a:solidFill>
+          <a:schemeClr val="tx1">
+            <a:lumMod val="25000"/>
+            <a:lumOff val="75000"/>
+          </a:schemeClr>
+        </a:solidFill>
+        <a:round/>
+      </a:ln>
+    </cs:spPr>
+    <cs:defRPr sz="900" kern="1200"/>
+  </cs:valueAxis>
+  <cs:wall>
+    <cs:lnRef idx="0"/>
+    <cs:fillRef idx="0"/>
+    <cs:effectRef idx="0"/>
+    <cs:fontRef idx="minor">
+      <a:schemeClr val="tx1"/>
+    </cs:fontRef>
+    <cs:spPr>
+      <a:noFill/>
+      <a:ln>
+        <a:noFill/>
+      </a:ln>
+    </cs:spPr>
+  </cs:wall>
+</cs:chartStyle>
+</file>
+
+<file path=word/charts/style2.xml><?xml version="1.0" encoding="utf-8"?>
+<cs:chartStyle xmlns:cs="http://schemas.microsoft.com/office/drawing/2012/chartStyle" xmlns:a="http://schemas.openxmlformats.org/drawingml/2006/main" id="240">
+  <cs:axisTitle>
+    <cs:lnRef idx="0"/>
+    <cs:fillRef idx="0"/>
+    <cs:effectRef idx="0"/>
+    <cs:fontRef idx="minor">
+      <a:schemeClr val="tx1">
+        <a:lumMod val="65000"/>
+        <a:lumOff val="35000"/>
+      </a:schemeClr>
+    </cs:fontRef>
+    <cs:defRPr sz="1000" kern="1200"/>
+  </cs:axisTitle>
+  <cs:categoryAxis>
+    <cs:lnRef idx="0"/>
+    <cs:fillRef idx="0"/>
+    <cs:effectRef idx="0"/>
+    <cs:fontRef idx="minor">
+      <a:schemeClr val="tx1">
+        <a:lumMod val="65000"/>
+        <a:lumOff val="35000"/>
+      </a:schemeClr>
+    </cs:fontRef>
+    <cs:spPr>
+      <a:ln w="9525" cap="flat" cmpd="sng" algn="ctr">
+        <a:solidFill>
+          <a:schemeClr val="tx1">
+            <a:lumMod val="25000"/>
+            <a:lumOff val="75000"/>
+          </a:schemeClr>
+        </a:solidFill>
+        <a:round/>
+      </a:ln>
+    </cs:spPr>
+    <cs:defRPr sz="900" kern="1200"/>
+  </cs:categoryAxis>
+  <cs:chartArea mods="allowNoFillOverride allowNoLineOverride">
+    <cs:lnRef idx="0"/>
+    <cs:fillRef idx="0"/>
+    <cs:effectRef idx="0"/>
+    <cs:fontRef idx="minor">
+      <a:schemeClr val="tx1"/>
+    </cs:fontRef>
+    <cs:spPr>
+      <a:solidFill>
+        <a:schemeClr val="bg1"/>
+      </a:solidFill>
+      <a:ln w="9525" cap="flat" cmpd="sng" algn="ctr">
+        <a:solidFill>
+          <a:schemeClr val="tx1">
+            <a:lumMod val="15000"/>
+            <a:lumOff val="85000"/>
+          </a:schemeClr>
+        </a:solidFill>
+        <a:round/>
+      </a:ln>
+    </cs:spPr>
+    <cs:defRPr sz="1000" kern="1200"/>
+  </cs:chartArea>
+  <cs:dataLabel>
+    <cs:lnRef idx="0"/>
+    <cs:fillRef idx="0"/>
+    <cs:effectRef idx="0"/>
+    <cs:fontRef idx="minor">
+      <a:schemeClr val="tx1">
+        <a:lumMod val="75000"/>
+        <a:lumOff val="25000"/>
+      </a:schemeClr>
+    </cs:fontRef>
+    <cs:defRPr sz="900" kern="1200"/>
+  </cs:dataLabel>
+  <cs:dataLabelCallout>
+    <cs:lnRef idx="0"/>
+    <cs:fillRef idx="0"/>
+    <cs:effectRef idx="0"/>
+    <cs:fontRef idx="minor">
+      <a:schemeClr val="dk1">
+        <a:lumMod val="65000"/>
+        <a:lumOff val="35000"/>
+      </a:schemeClr>
+    </cs:fontRef>
+    <cs:spPr>
+      <a:solidFill>
+        <a:schemeClr val="lt1"/>
+      </a:solidFill>
+      <a:ln>
+        <a:solidFill>
+          <a:schemeClr val="dk1">
+            <a:lumMod val="25000"/>
+            <a:lumOff val="75000"/>
+          </a:schemeClr>
+        </a:solidFill>
+      </a:ln>
+    </cs:spPr>
+    <cs:defRPr sz="900" kern="1200"/>
+    <cs:bodyPr rot="0" spcFirstLastPara="1" vertOverflow="clip" horzOverflow="clip" vert="horz" wrap="square" lIns="36576" tIns="18288" rIns="36576" bIns="18288" anchor="ctr" anchorCtr="1">
+      <a:spAutoFit/>
+    </cs:bodyPr>
+  </cs:dataLabelCallout>
+  <cs:dataPoint>
+    <cs:lnRef idx="0"/>
+    <cs:fillRef idx="1">
+      <cs:styleClr val="auto"/>
+    </cs:fillRef>
+    <cs:effectRef idx="0"/>
+    <cs:fontRef idx="minor">
+      <a:schemeClr val="tx1"/>
+    </cs:fontRef>
+  </cs:dataPoint>
+  <cs:dataPoint3D>
+    <cs:lnRef idx="0"/>
+    <cs:fillRef idx="1">
+      <cs:styleClr val="auto"/>
+    </cs:fillRef>
+    <cs:effectRef idx="0"/>
+    <cs:fontRef idx="minor">
+      <a:schemeClr val="tx1"/>
+    </cs:fontRef>
+  </cs:dataPoint3D>
+  <cs:dataPointLine>
+    <cs:lnRef idx="0">
+      <cs:styleClr val="auto"/>
+    </cs:lnRef>
+    <cs:fillRef idx="1"/>
+    <cs:effectRef idx="0"/>
+    <cs:fontRef idx="minor">
+      <a:schemeClr val="tx1"/>
+    </cs:fontRef>
+    <cs:spPr>
+      <a:ln w="19050" cap="rnd">
+        <a:solidFill>
+          <a:schemeClr val="phClr"/>
+        </a:solidFill>
+        <a:round/>
+      </a:ln>
+    </cs:spPr>
+  </cs:dataPointLine>
+  <cs:dataPointMarker>
+    <cs:lnRef idx="0">
+      <cs:styleClr val="auto"/>
+    </cs:lnRef>
+    <cs:fillRef idx="1">
+      <cs:styleClr val="auto"/>
+    </cs:fillRef>
+    <cs:effectRef idx="0"/>
+    <cs:fontRef idx="minor">
+      <a:schemeClr val="tx1"/>
+    </cs:fontRef>
+    <cs:spPr>
+      <a:ln w="9525">
+        <a:solidFill>
+          <a:schemeClr val="phClr"/>
+        </a:solidFill>
+      </a:ln>
+    </cs:spPr>
+  </cs:dataPointMarker>
+  <cs:dataPointMarkerLayout symbol="circle" size="5"/>
+  <cs:dataPointWireframe>
+    <cs:lnRef idx="0">
+      <cs:styleClr val="auto"/>
+    </cs:lnRef>
+    <cs:fillRef idx="0"/>
+    <cs:effectRef idx="0"/>
+    <cs:fontRef idx="minor">
+      <a:schemeClr val="dk1"/>
+    </cs:fontRef>
+    <cs:spPr>
+      <a:ln w="9525" cap="rnd">
+        <a:solidFill>
+          <a:schemeClr val="phClr"/>
+        </a:solidFill>
+        <a:round/>
+      </a:ln>
+    </cs:spPr>
+  </cs:dataPointWireframe>
+  <cs:dataTable>
+    <cs:lnRef idx="0"/>
+    <cs:fillRef idx="0"/>
+    <cs:effectRef idx="0"/>
+    <cs:fontRef idx="minor">
+      <a:schemeClr val="tx1">
+        <a:lumMod val="65000"/>
+        <a:lumOff val="35000"/>
+      </a:schemeClr>
+    </cs:fontRef>
+    <cs:spPr>
+      <a:noFill/>
+      <a:ln w="9525" cap="flat" cmpd="sng" algn="ctr">
+        <a:solidFill>
+          <a:schemeClr val="tx1">
+            <a:lumMod val="15000"/>
+            <a:lumOff val="85000"/>
+          </a:schemeClr>
+        </a:solidFill>
+        <a:round/>
+      </a:ln>
+    </cs:spPr>
+    <cs:defRPr sz="900" kern="1200"/>
+  </cs:dataTable>
+  <cs:downBar>
+    <cs:lnRef idx="0"/>
+    <cs:fillRef idx="0"/>
+    <cs:effectRef idx="0"/>
+    <cs:fontRef idx="minor">
+      <a:schemeClr val="tx1"/>
+    </cs:fontRef>
+    <cs:spPr>
+      <a:solidFill>
+        <a:schemeClr val="dk1">
+          <a:lumMod val="75000"/>
+          <a:lumOff val="25000"/>
+        </a:schemeClr>
+      </a:solidFill>
+      <a:ln w="9525" cap="flat" cmpd="sng" algn="ctr">
+        <a:solidFill>
+          <a:schemeClr val="tx1">
+            <a:lumMod val="65000"/>
+            <a:lumOff val="35000"/>
+          </a:schemeClr>
+        </a:solidFill>
+        <a:round/>
+      </a:ln>
+    </cs:spPr>
+  </cs:downBar>
+  <cs:dropLine>
+    <cs:lnRef idx="0"/>
+    <cs:fillRef idx="0"/>
+    <cs:effectRef idx="0"/>
+    <cs:fontRef idx="minor">
+      <a:schemeClr val="tx1"/>
+    </cs:fontRef>
+    <cs:spPr>
+      <a:ln w="9525" cap="flat" cmpd="sng" algn="ctr">
+        <a:solidFill>
+          <a:schemeClr val="tx1">
+            <a:lumMod val="35000"/>
+            <a:lumOff val="65000"/>
+          </a:schemeClr>
+        </a:solidFill>
+        <a:round/>
+      </a:ln>
+    </cs:spPr>
+  </cs:dropLine>
+  <cs:errorBar>
+    <cs:lnRef idx="0"/>
+    <cs:fillRef idx="0"/>
+    <cs:effectRef idx="0"/>
+    <cs:fontRef idx="minor">
+      <a:schemeClr val="tx1"/>
+    </cs:fontRef>
+    <cs:spPr>
+      <a:ln w="9525" cap="flat" cmpd="sng" algn="ctr">
+        <a:solidFill>
+          <a:schemeClr val="tx1">
+            <a:lumMod val="65000"/>
+            <a:lumOff val="35000"/>
+          </a:schemeClr>
+        </a:solidFill>
+        <a:round/>
+      </a:ln>
+    </cs:spPr>
+  </cs:errorBar>
+  <cs:floor>
+    <cs:lnRef idx="0"/>
+    <cs:fillRef idx="0"/>
+    <cs:effectRef idx="0"/>
+    <cs:fontRef idx="minor">
+      <a:schemeClr val="tx1"/>
+    </cs:fontRef>
+    <cs:spPr>
+      <a:noFill/>
+      <a:ln>
+        <a:noFill/>
+      </a:ln>
+    </cs:spPr>
+  </cs:floor>
+  <cs:gridlineMajor>
+    <cs:lnRef idx="0"/>
+    <cs:fillRef idx="0"/>
+    <cs:effectRef idx="0"/>
+    <cs:fontRef idx="minor">
+      <a:schemeClr val="tx1"/>
+    </cs:fontRef>
+    <cs:spPr>
+      <a:ln w="9525" cap="flat" cmpd="sng" algn="ctr">
+        <a:solidFill>
+          <a:schemeClr val="tx1">
+            <a:lumMod val="15000"/>
+            <a:lumOff val="85000"/>
+          </a:schemeClr>
+        </a:solidFill>
+        <a:round/>
+      </a:ln>
+    </cs:spPr>
+  </cs:gridlineMajor>
+  <cs:gridlineMinor>
+    <cs:lnRef idx="0"/>
+    <cs:fillRef idx="0"/>
+    <cs:effectRef idx="0"/>
+    <cs:fontRef idx="minor">
+      <a:schemeClr val="tx1"/>
+    </cs:fontRef>
+    <cs:spPr>
+      <a:ln w="9525" cap="flat" cmpd="sng" algn="ctr">
+        <a:solidFill>
+          <a:schemeClr val="tx1">
+            <a:lumMod val="5000"/>
+            <a:lumOff val="95000"/>
+          </a:schemeClr>
+        </a:solidFill>
+        <a:round/>
+      </a:ln>
+    </cs:spPr>
+  </cs:gridlineMinor>
+  <cs:hiLoLine>
+    <cs:lnRef idx="0"/>
+    <cs:fillRef idx="0"/>
+    <cs:effectRef idx="0"/>
+    <cs:fontRef idx="minor">
+      <a:schemeClr val="tx1"/>
+    </cs:fontRef>
+    <cs:spPr>
+      <a:ln w="9525" cap="flat" cmpd="sng" algn="ctr">
+        <a:solidFill>
+          <a:schemeClr val="tx1">
+            <a:lumMod val="50000"/>
+            <a:lumOff val="50000"/>
+          </a:schemeClr>
+        </a:solidFill>
+        <a:round/>
+      </a:ln>
+    </cs:spPr>
+  </cs:hiLoLine>
+  <cs:leaderLine>
+    <cs:lnRef idx="0"/>
+    <cs:fillRef idx="0"/>
+    <cs:effectRef idx="0"/>
+    <cs:fontRef idx="minor">
+      <a:schemeClr val="tx1"/>
+    </cs:fontRef>
+    <cs:spPr>
+      <a:ln w="9525" cap="flat" cmpd="sng" algn="ctr">
+        <a:solidFill>
+          <a:schemeClr val="tx1">
+            <a:lumMod val="35000"/>
+            <a:lumOff val="65000"/>
+          </a:schemeClr>
+        </a:solidFill>
+        <a:round/>
+      </a:ln>
+    </cs:spPr>
+  </cs:leaderLine>
+  <cs:legend>
+    <cs:lnRef idx="0"/>
+    <cs:fillRef idx="0"/>
+    <cs:effectRef idx="0"/>
+    <cs:fontRef idx="minor">
+      <a:schemeClr val="tx1">
+        <a:lumMod val="65000"/>
+        <a:lumOff val="35000"/>
+      </a:schemeClr>
+    </cs:fontRef>
+    <cs:defRPr sz="900" kern="1200"/>
+  </cs:legend>
+  <cs:plotArea mods="allowNoFillOverride allowNoLineOverride">
+    <cs:lnRef idx="0"/>
+    <cs:fillRef idx="0"/>
+    <cs:effectRef idx="0"/>
+    <cs:fontRef idx="minor">
+      <a:schemeClr val="tx1"/>
+    </cs:fontRef>
+  </cs:plotArea>
+  <cs:plotArea3D mods="allowNoFillOverride allowNoLineOverride">
+    <cs:lnRef idx="0"/>
+    <cs:fillRef idx="0"/>
+    <cs:effectRef idx="0"/>
+    <cs:fontRef idx="minor">
+      <a:schemeClr val="tx1"/>
+    </cs:fontRef>
+  </cs:plotArea3D>
+  <cs:seriesAxis>
+    <cs:lnRef idx="0"/>
+    <cs:fillRef idx="0"/>
+    <cs:effectRef idx="0"/>
+    <cs:fontRef idx="minor">
+      <a:schemeClr val="tx1">
+        <a:lumMod val="65000"/>
+        <a:lumOff val="35000"/>
+      </a:schemeClr>
+    </cs:fontRef>
+    <cs:defRPr sz="900" kern="1200"/>
+  </cs:seriesAxis>
+  <cs:seriesLine>
+    <cs:lnRef idx="0"/>
+    <cs:fillRef idx="0"/>
+    <cs:effectRef idx="0"/>
+    <cs:fontRef idx="minor">
+      <a:schemeClr val="tx1"/>
+    </cs:fontRef>
+    <cs:spPr>
+      <a:ln w="9525" cap="flat" cmpd="sng" algn="ctr">
+        <a:solidFill>
+          <a:schemeClr val="tx1">
+            <a:lumMod val="35000"/>
+            <a:lumOff val="65000"/>
+          </a:schemeClr>
+        </a:solidFill>
+        <a:round/>
+      </a:ln>
+    </cs:spPr>
+  </cs:seriesLine>
+  <cs:title>
+    <cs:lnRef idx="0"/>
+    <cs:fillRef idx="0"/>
+    <cs:effectRef idx="0"/>
+    <cs:fontRef idx="minor">
+      <a:schemeClr val="tx1">
+        <a:lumMod val="65000"/>
+        <a:lumOff val="35000"/>
+      </a:schemeClr>
+    </cs:fontRef>
+    <cs:defRPr sz="1400" b="0" kern="1200" spc="0" baseline="0"/>
+  </cs:title>
+  <cs:trendline>
+    <cs:lnRef idx="0">
+      <cs:styleClr val="auto"/>
+    </cs:lnRef>
+    <cs:fillRef idx="0"/>
+    <cs:effectRef idx="0"/>
+    <cs:fontRef idx="minor">
+      <a:schemeClr val="tx1"/>
+    </cs:fontRef>
+    <cs:spPr>
+      <a:ln w="19050" cap="rnd">
+        <a:solidFill>
+          <a:schemeClr val="phClr"/>
+        </a:solidFill>
+        <a:prstDash val="sysDot"/>
+      </a:ln>
+    </cs:spPr>
+  </cs:trendline>
+  <cs:trendlineLabel>
+    <cs:lnRef idx="0"/>
+    <cs:fillRef idx="0"/>
+    <cs:effectRef idx="0"/>
+    <cs:fontRef idx="minor">
+      <a:schemeClr val="tx1">
+        <a:lumMod val="65000"/>
+        <a:lumOff val="35000"/>
+      </a:schemeClr>
+    </cs:fontRef>
+    <cs:defRPr sz="900" kern="1200"/>
+  </cs:trendlineLabel>
+  <cs:upBar>
+    <cs:lnRef idx="0"/>
+    <cs:fillRef idx="0"/>
+    <cs:effectRef idx="0"/>
+    <cs:fontRef idx="minor">
+      <a:schemeClr val="tx1"/>
+    </cs:fontRef>
+    <cs:spPr>
+      <a:solidFill>
+        <a:schemeClr val="lt1"/>
+      </a:solidFill>
+      <a:ln w="9525" cap="flat" cmpd="sng" algn="ctr">
+        <a:solidFill>
+          <a:schemeClr val="tx1">
+            <a:lumMod val="65000"/>
+            <a:lumOff val="35000"/>
+          </a:schemeClr>
+        </a:solidFill>
+        <a:round/>
+      </a:ln>
+    </cs:spPr>
+  </cs:upBar>
+  <cs:valueAxis>
+    <cs:lnRef idx="0"/>
+    <cs:fillRef idx="0"/>
+    <cs:effectRef idx="0"/>
+    <cs:fontRef idx="minor">
+      <a:schemeClr val="tx1">
+        <a:lumMod val="65000"/>
+        <a:lumOff val="35000"/>
+      </a:schemeClr>
+    </cs:fontRef>
+    <cs:spPr>
+      <a:ln w="9525" cap="flat" cmpd="sng" algn="ctr">
+        <a:solidFill>
+          <a:schemeClr val="tx1">
+            <a:lumMod val="25000"/>
+            <a:lumOff val="75000"/>
+          </a:schemeClr>
+        </a:solidFill>
+        <a:round/>
+      </a:ln>
+    </cs:spPr>
+    <cs:defRPr sz="900" kern="1200"/>
+  </cs:valueAxis>
+  <cs:wall>
+    <cs:lnRef idx="0"/>
+    <cs:fillRef idx="0"/>
+    <cs:effectRef idx="0"/>
+    <cs:fontRef idx="minor">
+      <a:schemeClr val="tx1"/>
+    </cs:fontRef>
+    <cs:spPr>
+      <a:noFill/>
+      <a:ln>
+        <a:noFill/>
+      </a:ln>
+    </cs:spPr>
+  </cs:wall>
+</cs:chartStyle>
+</file>
+
 <file path=word/theme/theme1.xml><?xml version="1.0" encoding="utf-8"?>
 <a:theme xmlns:a="http://schemas.openxmlformats.org/drawingml/2006/main" name="Office Theme">
   <a:themeElements>

</xml_diff>